<commit_message>
revolution in rules.doc 话说我们rules要用doc么……
</commit_message>
<xml_diff>
--- a/doc/rules.docx
+++ b/doc/rules.docx
@@ -57,28 +57,12 @@
       <w:r>
         <w:t>采用</w:t>
       </w:r>
-      <w:proofErr w:type="spellStart"/>
-      <w:r>
-        <w:rPr>
-          <w:rFonts w:hint="eastAsia"/>
-        </w:rPr>
-        <w:t>MapSize</w:t>
-      </w:r>
-      <w:proofErr w:type="spellEnd"/>
-      <w:r>
-        <w:rPr>
-          <w:rFonts w:hint="eastAsia"/>
-        </w:rPr>
-        <w:t xml:space="preserve"> * </w:t>
-      </w:r>
-      <w:proofErr w:type="spellStart"/>
-      <w:r>
-        <w:rPr>
-          <w:rFonts w:hint="eastAsia"/>
-        </w:rPr>
-        <w:t>MapSize</w:t>
-      </w:r>
-      <w:proofErr w:type="spellEnd"/>
+      <w:r>
+        <w:rPr>
+          <w:rFonts w:hint="eastAsia"/>
+        </w:rPr>
+        <w:t>MapSize * MapSize</w:t>
+      </w:r>
       <w:r>
         <w:rPr>
           <w:rFonts w:hint="eastAsia"/>
@@ -473,14 +457,12 @@
         </w:rPr>
         <w:t xml:space="preserve"> </w:t>
       </w:r>
-      <w:proofErr w:type="spellStart"/>
       <w:r>
         <w:rPr>
           <w:b/>
         </w:rPr>
         <w:t>BaseHealth</w:t>
       </w:r>
-      <w:proofErr w:type="spellEnd"/>
       <w:r>
         <w:rPr>
           <w:b/>
@@ -499,17 +481,54 @@
         </w:rPr>
         <w:t xml:space="preserve"> </w:t>
       </w:r>
-      <w:proofErr w:type="spellStart"/>
-      <w:r>
-        <w:rPr>
-          <w:b/>
-        </w:rPr>
-        <w:t>BaseFuel</w:t>
-      </w:r>
-      <w:proofErr w:type="spellEnd"/>
-      <w:r>
-        <w:rPr>
-          <w:b/>
+      <w:r>
+        <w:rPr>
+          <w:b/>
+        </w:rPr>
+        <w:t xml:space="preserve">BaseFuel </w:t>
+      </w:r>
+      <w:r>
+        <w:rPr>
+          <w:b/>
+        </w:rPr>
+        <w:tab/>
+      </w:r>
+      <w:r>
+        <w:rPr>
+          <w:rFonts w:hint="eastAsia"/>
+        </w:rPr>
+        <w:t>弹药</w:t>
+      </w:r>
+      <w:r>
+        <w:rPr>
+          <w:rFonts w:hint="eastAsia"/>
+        </w:rPr>
+        <w:t>无限</w:t>
+      </w:r>
+      <w:r>
+        <w:tab/>
+      </w:r>
+      <w:r>
+        <w:tab/>
+      </w:r>
+      <w:r>
+        <w:tab/>
+      </w:r>
+      <w:r>
+        <w:tab/>
+      </w:r>
+      <w:r>
+        <w:tab/>
+      </w:r>
+      <w:r>
+        <w:rPr>
+          <w:rFonts w:hint="eastAsia"/>
+        </w:rPr>
+        <w:t>金属</w:t>
+      </w:r>
+      <w:r>
+        <w:rPr>
+          <w:rFonts w:hint="eastAsia"/>
         </w:rPr>
         <w:t xml:space="preserve"> </w:t>
       </w:r>
@@ -517,55 +536,8 @@
         <w:rPr>
           <w:b/>
         </w:rPr>
-        <w:tab/>
-      </w:r>
-      <w:r>
-        <w:rPr>
-          <w:rFonts w:hint="eastAsia"/>
-        </w:rPr>
-        <w:t>弹药</w:t>
-      </w:r>
-      <w:r>
-        <w:rPr>
-          <w:rFonts w:hint="eastAsia"/>
-        </w:rPr>
-        <w:t>无限</w:t>
-      </w:r>
-      <w:r>
-        <w:tab/>
-      </w:r>
-      <w:r>
-        <w:tab/>
-      </w:r>
-      <w:r>
-        <w:tab/>
-      </w:r>
-      <w:r>
-        <w:tab/>
-      </w:r>
-      <w:r>
-        <w:tab/>
-      </w:r>
-      <w:r>
-        <w:rPr>
-          <w:rFonts w:hint="eastAsia"/>
-        </w:rPr>
-        <w:t>金属</w:t>
-      </w:r>
-      <w:r>
-        <w:rPr>
-          <w:rFonts w:hint="eastAsia"/>
-        </w:rPr>
-        <w:t xml:space="preserve"> </w:t>
-      </w:r>
-      <w:proofErr w:type="spellStart"/>
-      <w:r>
-        <w:rPr>
-          <w:b/>
-        </w:rPr>
         <w:t>BaseMetal</w:t>
       </w:r>
-      <w:proofErr w:type="spellEnd"/>
     </w:p>
     <w:p>
       <w:pPr>
@@ -599,7 +571,6 @@
         </w:rPr>
         <w:t>上限</w:t>
       </w:r>
-      <w:proofErr w:type="spellStart"/>
       <w:r>
         <w:rPr>
           <w:rFonts w:hint="eastAsia"/>
@@ -607,7 +578,6 @@
         </w:rPr>
         <w:t>BaseHealthMax</w:t>
       </w:r>
-      <w:proofErr w:type="spellEnd"/>
       <w:r>
         <w:rPr>
           <w:rFonts w:hint="eastAsia"/>
@@ -649,7 +619,6 @@
         </w:rPr>
         <w:t>燃料上限</w:t>
       </w:r>
-      <w:proofErr w:type="spellStart"/>
       <w:r>
         <w:rPr>
           <w:rFonts w:hint="eastAsia"/>
@@ -657,7 +626,6 @@
         </w:rPr>
         <w:t>BaseFuelMax</w:t>
       </w:r>
-      <w:proofErr w:type="spellEnd"/>
       <w:r>
         <w:rPr>
           <w:b/>
@@ -713,19 +681,11 @@
       <w:r>
         <w:t>（三层）</w:t>
       </w:r>
-      <w:proofErr w:type="spellStart"/>
-      <w:r>
-        <w:rPr>
-          <w:b/>
-        </w:rPr>
-        <w:t>BaseSightRange</w:t>
-      </w:r>
-      <w:proofErr w:type="spellEnd"/>
-      <w:r>
-        <w:rPr>
-          <w:b/>
-        </w:rPr>
-        <w:t>[3]</w:t>
+      <w:r>
+        <w:rPr>
+          <w:b/>
+        </w:rPr>
+        <w:t>BaseSightRange[3]</w:t>
       </w:r>
       <w:r>
         <w:rPr>
@@ -745,19 +705,11 @@
         </w:rPr>
         <w:t xml:space="preserve"> </w:t>
       </w:r>
-      <w:proofErr w:type="spellStart"/>
-      <w:r>
-        <w:rPr>
-          <w:b/>
-        </w:rPr>
-        <w:t>BaseFireRange</w:t>
-      </w:r>
-      <w:proofErr w:type="spellEnd"/>
-      <w:r>
-        <w:rPr>
-          <w:b/>
-        </w:rPr>
-        <w:t>[3]</w:t>
+      <w:r>
+        <w:rPr>
+          <w:b/>
+        </w:rPr>
+        <w:t>BaseFireRange[3]</w:t>
       </w:r>
       <w:r>
         <w:rPr>
@@ -784,19 +736,11 @@
         </w:rPr>
         <w:t xml:space="preserve"> </w:t>
       </w:r>
-      <w:proofErr w:type="spellStart"/>
-      <w:r>
-        <w:rPr>
-          <w:b/>
-        </w:rPr>
-        <w:t>BaseAttack</w:t>
-      </w:r>
-      <w:proofErr w:type="spellEnd"/>
-      <w:r>
-        <w:rPr>
-          <w:b/>
-        </w:rPr>
-        <w:t xml:space="preserve">[2] </w:t>
+      <w:r>
+        <w:rPr>
+          <w:b/>
+        </w:rPr>
+        <w:t xml:space="preserve">BaseAttack[2] </w:t>
       </w:r>
       <w:r>
         <w:rPr>
@@ -839,14 +783,12 @@
         </w:rPr>
         <w:t xml:space="preserve"> </w:t>
       </w:r>
-      <w:proofErr w:type="spellStart"/>
       <w:r>
         <w:rPr>
           <w:b/>
         </w:rPr>
         <w:t>BaseMetalMax</w:t>
       </w:r>
-      <w:proofErr w:type="spellEnd"/>
     </w:p>
     <w:p>
       <w:pPr>
@@ -1004,14 +946,12 @@
         </w:rPr>
         <w:t xml:space="preserve"> </w:t>
       </w:r>
-      <w:proofErr w:type="spellStart"/>
       <w:r>
         <w:rPr>
           <w:b/>
         </w:rPr>
         <w:t>IslandTeam</w:t>
       </w:r>
-      <w:proofErr w:type="spellEnd"/>
       <w:r>
         <w:rPr>
           <w:b/>
@@ -1042,14 +982,12 @@
         </w:rPr>
         <w:t xml:space="preserve"> </w:t>
       </w:r>
-      <w:proofErr w:type="spellStart"/>
       <w:r>
         <w:rPr>
           <w:b/>
         </w:rPr>
         <w:t>IslandHealth</w:t>
       </w:r>
-      <w:proofErr w:type="spellEnd"/>
       <w:r>
         <w:rPr>
           <w:b/>
@@ -1092,14 +1030,12 @@
         </w:rPr>
         <w:t xml:space="preserve"> </w:t>
       </w:r>
-      <w:proofErr w:type="spellStart"/>
       <w:r>
         <w:rPr>
           <w:b/>
         </w:rPr>
         <w:t>IslandFuel</w:t>
       </w:r>
-      <w:proofErr w:type="spellEnd"/>
       <w:r>
         <w:rPr>
           <w:b/>
@@ -1136,14 +1072,12 @@
         </w:rPr>
         <w:t xml:space="preserve"> </w:t>
       </w:r>
-      <w:proofErr w:type="spellStart"/>
       <w:r>
         <w:rPr>
           <w:b/>
         </w:rPr>
         <w:t>IslandAmmo</w:t>
       </w:r>
-      <w:proofErr w:type="spellEnd"/>
     </w:p>
     <w:p>
       <w:pPr>
@@ -1177,7 +1111,6 @@
         </w:rPr>
         <w:t>上限</w:t>
       </w:r>
-      <w:proofErr w:type="spellStart"/>
       <w:r>
         <w:rPr>
           <w:b/>
@@ -1191,7 +1124,6 @@
         </w:rPr>
         <w:t>HealthMax</w:t>
       </w:r>
-      <w:proofErr w:type="spellEnd"/>
       <w:r>
         <w:rPr>
           <w:rFonts w:hint="eastAsia"/>
@@ -1233,7 +1165,6 @@
         </w:rPr>
         <w:t>燃料上限</w:t>
       </w:r>
-      <w:proofErr w:type="spellStart"/>
       <w:r>
         <w:rPr>
           <w:b/>
@@ -1247,7 +1178,6 @@
         </w:rPr>
         <w:t>FuelMax</w:t>
       </w:r>
-      <w:proofErr w:type="spellEnd"/>
       <w:r>
         <w:rPr>
           <w:b/>
@@ -1270,7 +1200,6 @@
         </w:rPr>
         <w:t xml:space="preserve"> </w:t>
       </w:r>
-      <w:proofErr w:type="spellStart"/>
       <w:r>
         <w:rPr>
           <w:b/>
@@ -1284,7 +1213,6 @@
         </w:rPr>
         <w:t>AmmoMax</w:t>
       </w:r>
-      <w:proofErr w:type="spellEnd"/>
       <w:r>
         <w:rPr>
           <w:b/>
@@ -1319,7 +1247,6 @@
       <w:r>
         <w:t>（三层）</w:t>
       </w:r>
-      <w:proofErr w:type="spellStart"/>
       <w:r>
         <w:rPr>
           <w:b/>
@@ -1330,14 +1257,7 @@
         <w:rPr>
           <w:b/>
         </w:rPr>
-        <w:t>SightRange</w:t>
-      </w:r>
-      <w:proofErr w:type="spellEnd"/>
-      <w:r>
-        <w:rPr>
-          <w:b/>
-        </w:rPr>
-        <w:t>[3]</w:t>
+        <w:t>SightRange[3]</w:t>
       </w:r>
       <w:r>
         <w:rPr>
@@ -1357,7 +1277,6 @@
         </w:rPr>
         <w:t xml:space="preserve"> </w:t>
       </w:r>
-      <w:proofErr w:type="spellStart"/>
       <w:r>
         <w:rPr>
           <w:b/>
@@ -1368,14 +1287,7 @@
         <w:rPr>
           <w:b/>
         </w:rPr>
-        <w:t>FireRange</w:t>
-      </w:r>
-      <w:proofErr w:type="spellEnd"/>
-      <w:r>
-        <w:rPr>
-          <w:b/>
-        </w:rPr>
-        <w:t>[3]</w:t>
+        <w:t>FireRange[3]</w:t>
       </w:r>
       <w:r>
         <w:rPr>
@@ -1396,19 +1308,11 @@
         </w:rPr>
         <w:t xml:space="preserve"> </w:t>
       </w:r>
-      <w:proofErr w:type="spellStart"/>
-      <w:r>
-        <w:rPr>
-          <w:b/>
-        </w:rPr>
-        <w:t>IslandAttack</w:t>
-      </w:r>
-      <w:proofErr w:type="spellEnd"/>
-      <w:r>
-        <w:rPr>
-          <w:b/>
-        </w:rPr>
-        <w:t xml:space="preserve">[2] </w:t>
+      <w:r>
+        <w:rPr>
+          <w:b/>
+        </w:rPr>
+        <w:t xml:space="preserve">IslandAttack[2] </w:t>
       </w:r>
       <w:r>
         <w:rPr>
@@ -1906,19 +1810,11 @@
         </w:rPr>
         <w:t xml:space="preserve"> </w:t>
       </w:r>
-      <w:proofErr w:type="spellStart"/>
-      <w:r>
-        <w:rPr>
-          <w:b/>
-        </w:rPr>
-        <w:t>CommandCoordinate</w:t>
-      </w:r>
-      <w:proofErr w:type="spellEnd"/>
-      <w:r>
-        <w:rPr>
-          <w:b/>
-        </w:rPr>
-        <w:t>[3]</w:t>
+      <w:r>
+        <w:rPr>
+          <w:b/>
+        </w:rPr>
+        <w:t>CommandCoordinate[3]</w:t>
       </w:r>
       <w:r>
         <w:rPr>
@@ -2154,7 +2050,6 @@
       <w:r>
         <w:t>达到最大回合数</w:t>
       </w:r>
-      <w:proofErr w:type="spellStart"/>
       <w:r>
         <w:rPr>
           <w:rFonts w:hint="eastAsia"/>
@@ -2162,7 +2057,6 @@
         </w:rPr>
         <w:t>RoundMax</w:t>
       </w:r>
-      <w:proofErr w:type="spellEnd"/>
       <w:r>
         <w:rPr>
           <w:rFonts w:hint="eastAsia"/>
@@ -2343,31 +2237,13 @@
       <w:r>
         <w:t>可见状态</w:t>
       </w:r>
-      <w:proofErr w:type="spellStart"/>
-      <w:r>
-        <w:rPr>
-          <w:rFonts w:hint="eastAsia"/>
-          <w:b/>
-        </w:rPr>
-        <w:t>FieldofVison</w:t>
-      </w:r>
-      <w:proofErr w:type="spellEnd"/>
-      <w:r>
-        <w:rPr>
-          <w:rFonts w:hint="eastAsia"/>
-          <w:b/>
-        </w:rPr>
-        <w:t>[</w:t>
-      </w:r>
-      <w:proofErr w:type="spellStart"/>
-      <w:r>
-        <w:rPr>
-          <w:rFonts w:hint="eastAsia"/>
-          <w:b/>
-        </w:rPr>
-        <w:t>MapSize</w:t>
-      </w:r>
-      <w:proofErr w:type="spellEnd"/>
+      <w:r>
+        <w:rPr>
+          <w:rFonts w:hint="eastAsia"/>
+          <w:b/>
+        </w:rPr>
+        <w:t>FieldofVison[MapSize</w:t>
+      </w:r>
       <w:r>
         <w:rPr>
           <w:rFonts w:hint="eastAsia"/>
@@ -2379,21 +2255,7 @@
         <w:rPr>
           <w:b/>
         </w:rPr>
-        <w:t>[</w:t>
-      </w:r>
-      <w:proofErr w:type="spellStart"/>
-      <w:r>
-        <w:rPr>
-          <w:b/>
-        </w:rPr>
-        <w:t>MapSize</w:t>
-      </w:r>
-      <w:proofErr w:type="spellEnd"/>
-      <w:r>
-        <w:rPr>
-          <w:b/>
-        </w:rPr>
-        <w:t>][3]</w:t>
+        <w:t>[MapSize][3]</w:t>
       </w:r>
       <w:r>
         <w:rPr>
@@ -2947,21 +2809,12 @@
       <w:r>
         <w:t>攻击时需指定攻击的三维坐标点</w:t>
       </w:r>
-      <w:proofErr w:type="spellStart"/>
-      <w:r>
-        <w:rPr>
-          <w:rFonts w:hint="eastAsia"/>
-          <w:b/>
-        </w:rPr>
-        <w:t>CommandCoordinate</w:t>
-      </w:r>
-      <w:proofErr w:type="spellEnd"/>
-      <w:r>
-        <w:rPr>
-          <w:rFonts w:hint="eastAsia"/>
-          <w:b/>
-        </w:rPr>
-        <w:t>[3]</w:t>
+      <w:r>
+        <w:rPr>
+          <w:rFonts w:hint="eastAsia"/>
+          <w:b/>
+        </w:rPr>
+        <w:t>CommandCoordinate[3]</w:t>
       </w:r>
       <w:r>
         <w:rPr>
@@ -3641,7 +3494,6 @@
       <w:r>
         <w:t>总量</w:t>
       </w:r>
-      <w:proofErr w:type="spellStart"/>
       <w:r>
         <w:rPr>
           <w:rFonts w:hint="eastAsia"/>
@@ -3649,7 +3501,6 @@
         </w:rPr>
         <w:t>TotalFuel</w:t>
       </w:r>
-      <w:proofErr w:type="spellEnd"/>
       <w:r>
         <w:rPr>
           <w:rFonts w:hint="eastAsia"/>
@@ -3741,7 +3592,6 @@
       <w:r>
         <w:t>不可攻击，金属储备总量</w:t>
       </w:r>
-      <w:proofErr w:type="spellStart"/>
       <w:r>
         <w:rPr>
           <w:rFonts w:hint="eastAsia"/>
@@ -3749,7 +3599,6 @@
         </w:rPr>
         <w:t>TotalMetal</w:t>
       </w:r>
-      <w:proofErr w:type="spellEnd"/>
       <w:r>
         <w:rPr>
           <w:rFonts w:hint="eastAsia"/>
@@ -3860,7 +3709,6 @@
         </w:rPr>
         <w:t>配置方案</w:t>
       </w:r>
-      <w:proofErr w:type="spellStart"/>
       <w:r>
         <w:rPr>
           <w:b/>
@@ -3878,14 +3726,7 @@
         <w:rPr>
           <w:b/>
         </w:rPr>
-        <w:t>Num</w:t>
-      </w:r>
-      <w:proofErr w:type="spellEnd"/>
-      <w:r>
-        <w:rPr>
-          <w:b/>
-        </w:rPr>
-        <w:t>[4]</w:t>
+        <w:t>Num[4]</w:t>
       </w:r>
       <w:r>
         <w:rPr>
@@ -3936,19 +3777,11 @@
         </w:rPr>
         <w:t xml:space="preserve"> </w:t>
       </w:r>
-      <w:proofErr w:type="spellStart"/>
-      <w:r>
-        <w:rPr>
-          <w:b/>
-        </w:rPr>
-        <w:t>BuildFormation</w:t>
-      </w:r>
-      <w:proofErr w:type="spellEnd"/>
-      <w:r>
-        <w:rPr>
-          <w:b/>
-        </w:rPr>
-        <w:t>[4][4</w:t>
+      <w:r>
+        <w:rPr>
+          <w:b/>
+        </w:rPr>
+        <w:t>BuildFormation[4][4</w:t>
       </w:r>
       <w:r>
         <w:rPr>
@@ -4008,9 +3841,6 @@
         </w:numPr>
         <w:spacing w:line="360" w:lineRule="auto"/>
         <w:ind w:left="1260" w:firstLineChars="0"/>
-        <w:rPr>
-          <w:rFonts w:hint="eastAsia"/>
-        </w:rPr>
       </w:pPr>
       <w:r>
         <w:rPr>
@@ -4049,14 +3879,12 @@
         </w:rPr>
         <w:t xml:space="preserve"> </w:t>
       </w:r>
-      <w:proofErr w:type="spellStart"/>
       <w:r>
         <w:rPr>
           <w:b/>
         </w:rPr>
         <w:t>FormationSize</w:t>
       </w:r>
-      <w:proofErr w:type="spellEnd"/>
       <w:r>
         <w:rPr>
           <w:rFonts w:hint="eastAsia"/>
@@ -4292,19 +4120,11 @@
         </w:rPr>
         <w:t xml:space="preserve"> </w:t>
       </w:r>
-      <w:proofErr w:type="spellStart"/>
-      <w:r>
-        <w:rPr>
-          <w:b/>
-        </w:rPr>
-        <w:t>FormationNum</w:t>
-      </w:r>
-      <w:proofErr w:type="spellEnd"/>
-      <w:r>
-        <w:rPr>
-          <w:b/>
-        </w:rPr>
-        <w:t>[4]</w:t>
+      <w:r>
+        <w:rPr>
+          <w:b/>
+        </w:rPr>
+        <w:t>FormationNum[4]</w:t>
       </w:r>
       <w:r>
         <w:rPr>
@@ -4327,7 +4147,6 @@
         </w:rPr>
         <w:t xml:space="preserve"> </w:t>
       </w:r>
-      <w:proofErr w:type="spellStart"/>
       <w:r>
         <w:rPr>
           <w:rFonts w:hint="eastAsia"/>
@@ -4341,7 +4160,6 @@
         </w:rPr>
         <w:t>Health</w:t>
       </w:r>
-      <w:proofErr w:type="spellEnd"/>
       <w:r>
         <w:rPr>
           <w:b/>
@@ -4372,14 +4190,12 @@
         </w:rPr>
         <w:t xml:space="preserve"> </w:t>
       </w:r>
-      <w:proofErr w:type="spellStart"/>
       <w:r>
         <w:rPr>
           <w:b/>
         </w:rPr>
         <w:t>FormationFuel</w:t>
       </w:r>
-      <w:proofErr w:type="spellEnd"/>
       <w:r>
         <w:rPr>
           <w:b/>
@@ -4410,14 +4226,12 @@
         </w:rPr>
         <w:t xml:space="preserve"> </w:t>
       </w:r>
-      <w:proofErr w:type="spellStart"/>
       <w:r>
         <w:rPr>
           <w:b/>
         </w:rPr>
         <w:t>FormationAmmo</w:t>
       </w:r>
-      <w:proofErr w:type="spellEnd"/>
       <w:r>
         <w:rPr>
           <w:b/>
@@ -4457,14 +4271,12 @@
         </w:rPr>
         <w:t xml:space="preserve"> </w:t>
       </w:r>
-      <w:proofErr w:type="spellStart"/>
       <w:r>
         <w:rPr>
           <w:b/>
         </w:rPr>
         <w:t>FormationHealthMax</w:t>
       </w:r>
-      <w:proofErr w:type="spellEnd"/>
       <w:r>
         <w:rPr>
           <w:b/>
@@ -4531,19 +4343,11 @@
         </w:rPr>
         <w:t xml:space="preserve"> </w:t>
       </w:r>
-      <w:proofErr w:type="spellStart"/>
-      <w:r>
-        <w:rPr>
-          <w:b/>
-        </w:rPr>
-        <w:t>FormationSightRange</w:t>
-      </w:r>
-      <w:proofErr w:type="spellEnd"/>
-      <w:r>
-        <w:rPr>
-          <w:b/>
-        </w:rPr>
-        <w:t>[3]</w:t>
+      <w:r>
+        <w:rPr>
+          <w:b/>
+        </w:rPr>
+        <w:t>FormationSightRange[3]</w:t>
       </w:r>
       <w:r>
         <w:rPr>
@@ -4611,19 +4415,11 @@
         </w:rPr>
         <w:t xml:space="preserve"> </w:t>
       </w:r>
-      <w:proofErr w:type="spellStart"/>
-      <w:r>
-        <w:rPr>
-          <w:b/>
-        </w:rPr>
-        <w:t>FormationAttack</w:t>
-      </w:r>
-      <w:proofErr w:type="spellEnd"/>
-      <w:r>
-        <w:rPr>
-          <w:b/>
-        </w:rPr>
-        <w:t xml:space="preserve">[2] </w:t>
+      <w:r>
+        <w:rPr>
+          <w:b/>
+        </w:rPr>
+        <w:t xml:space="preserve">FormationAttack[2] </w:t>
       </w:r>
       <w:r>
         <w:rPr>
@@ -4676,14 +4472,12 @@
         </w:rPr>
         <w:t xml:space="preserve"> </w:t>
       </w:r>
-      <w:proofErr w:type="spellStart"/>
       <w:r>
         <w:rPr>
           <w:b/>
         </w:rPr>
         <w:t>FormationFuelMax</w:t>
       </w:r>
-      <w:proofErr w:type="spellEnd"/>
       <w:r>
         <w:rPr>
           <w:b/>
@@ -4708,14 +4502,12 @@
         </w:rPr>
         <w:t xml:space="preserve"> </w:t>
       </w:r>
-      <w:proofErr w:type="spellStart"/>
       <w:r>
         <w:rPr>
           <w:b/>
         </w:rPr>
         <w:t>FormationAmmoMax</w:t>
       </w:r>
-      <w:proofErr w:type="spellEnd"/>
       <w:r>
         <w:rPr>
           <w:b/>
@@ -4755,19 +4547,11 @@
         </w:rPr>
         <w:t xml:space="preserve"> </w:t>
       </w:r>
-      <w:proofErr w:type="spellStart"/>
-      <w:r>
-        <w:rPr>
-          <w:b/>
-        </w:rPr>
-        <w:t>FormationNumMax</w:t>
-      </w:r>
-      <w:proofErr w:type="spellEnd"/>
-      <w:r>
-        <w:rPr>
-          <w:b/>
-        </w:rPr>
-        <w:t>[4]</w:t>
+      <w:r>
+        <w:rPr>
+          <w:b/>
+        </w:rPr>
+        <w:t>FormationNumMax[4]</w:t>
       </w:r>
       <w:r>
         <w:rPr>
@@ -4955,19 +4739,11 @@
         </w:rPr>
         <w:t xml:space="preserve"> </w:t>
       </w:r>
-      <w:proofErr w:type="spellStart"/>
-      <w:r>
-        <w:rPr>
-          <w:b/>
-        </w:rPr>
-        <w:t>FormationUnitAttack</w:t>
-      </w:r>
-      <w:proofErr w:type="spellEnd"/>
-      <w:r>
-        <w:rPr>
-          <w:b/>
-        </w:rPr>
-        <w:t>[4][3]</w:t>
+      <w:r>
+        <w:rPr>
+          <w:b/>
+        </w:rPr>
+        <w:t>FormationUnitAttack[4][3]</w:t>
       </w:r>
       <w:r>
         <w:rPr>
@@ -5015,19 +4791,11 @@
         </w:rPr>
         <w:t xml:space="preserve"> </w:t>
       </w:r>
-      <w:proofErr w:type="spellStart"/>
-      <w:r>
-        <w:rPr>
-          <w:b/>
-        </w:rPr>
-        <w:t>FormationUnitHealthMax</w:t>
-      </w:r>
-      <w:proofErr w:type="spellEnd"/>
-      <w:r>
-        <w:rPr>
-          <w:b/>
-        </w:rPr>
-        <w:t>[4]</w:t>
+      <w:r>
+        <w:rPr>
+          <w:b/>
+        </w:rPr>
+        <w:t>FormationUnitHealthMax[4]</w:t>
       </w:r>
       <w:r>
         <w:rPr>
@@ -5075,19 +4843,11 @@
         </w:rPr>
         <w:t xml:space="preserve"> </w:t>
       </w:r>
-      <w:proofErr w:type="spellStart"/>
-      <w:r>
-        <w:rPr>
-          <w:b/>
-        </w:rPr>
-        <w:t>FormationUnitFuelMax</w:t>
-      </w:r>
-      <w:proofErr w:type="spellEnd"/>
-      <w:r>
-        <w:rPr>
-          <w:b/>
-        </w:rPr>
-        <w:t>[4]</w:t>
+      <w:r>
+        <w:rPr>
+          <w:b/>
+        </w:rPr>
+        <w:t>FormationUnitFuelMax[4]</w:t>
       </w:r>
       <w:r>
         <w:rPr>
@@ -5141,19 +4901,11 @@
         </w:rPr>
         <w:t xml:space="preserve"> </w:t>
       </w:r>
-      <w:proofErr w:type="spellStart"/>
-      <w:r>
-        <w:rPr>
-          <w:b/>
-        </w:rPr>
-        <w:t>FormationUnitAmmoMax</w:t>
-      </w:r>
-      <w:proofErr w:type="spellEnd"/>
-      <w:r>
-        <w:rPr>
-          <w:b/>
-        </w:rPr>
-        <w:t>[4]</w:t>
+      <w:r>
+        <w:rPr>
+          <w:b/>
+        </w:rPr>
+        <w:t>FormationUnitAmmoMax[4]</w:t>
       </w:r>
       <w:r>
         <w:rPr>
@@ -5225,7 +4977,6 @@
         </w:rPr>
         <w:t xml:space="preserve"> </w:t>
       </w:r>
-      <w:proofErr w:type="spellStart"/>
       <w:r>
         <w:rPr>
           <w:b/>
@@ -5238,7 +4989,6 @@
         </w:rPr>
         <w:t>FormationSightRange</w:t>
       </w:r>
-      <w:proofErr w:type="spellEnd"/>
       <w:r>
         <w:rPr>
           <w:b/>
@@ -5279,14 +5029,12 @@
         </w:rPr>
         <w:t xml:space="preserve"> </w:t>
       </w:r>
-      <w:proofErr w:type="spellStart"/>
       <w:r>
         <w:rPr>
           <w:b/>
         </w:rPr>
         <w:t>NonScoutFormationSightRange</w:t>
       </w:r>
-      <w:proofErr w:type="spellEnd"/>
       <w:r>
         <w:rPr>
           <w:b/>
@@ -5327,14 +5075,12 @@
         </w:rPr>
         <w:t xml:space="preserve"> </w:t>
       </w:r>
-      <w:proofErr w:type="spellStart"/>
       <w:r>
         <w:rPr>
           <w:b/>
         </w:rPr>
         <w:t>FormationSpeed</w:t>
       </w:r>
-      <w:proofErr w:type="spellEnd"/>
     </w:p>
     <w:p>
       <w:pPr>
@@ -5472,9 +5218,6 @@
         </w:numPr>
         <w:spacing w:line="360" w:lineRule="auto"/>
         <w:ind w:left="1260" w:firstLineChars="0"/>
-        <w:rPr>
-          <w:rFonts w:hint="eastAsia"/>
-        </w:rPr>
       </w:pPr>
       <w:r>
         <w:rPr>
@@ -5501,14 +5244,12 @@
         </w:rPr>
         <w:t xml:space="preserve"> </w:t>
       </w:r>
-      <w:proofErr w:type="spellStart"/>
       <w:r>
         <w:rPr>
           <w:b/>
         </w:rPr>
         <w:t>SubmarineHealth</w:t>
       </w:r>
-      <w:proofErr w:type="spellEnd"/>
       <w:r>
         <w:rPr>
           <w:b/>
@@ -5533,14 +5274,12 @@
         </w:rPr>
         <w:t xml:space="preserve"> </w:t>
       </w:r>
-      <w:proofErr w:type="spellStart"/>
       <w:r>
         <w:rPr>
           <w:b/>
         </w:rPr>
         <w:t>SubmarineFuel</w:t>
       </w:r>
-      <w:proofErr w:type="spellEnd"/>
       <w:r>
         <w:rPr>
           <w:b/>
@@ -5583,14 +5322,12 @@
         </w:rPr>
         <w:t xml:space="preserve"> </w:t>
       </w:r>
-      <w:proofErr w:type="spellStart"/>
       <w:r>
         <w:rPr>
           <w:b/>
         </w:rPr>
         <w:t>SubmarineAmmo</w:t>
       </w:r>
-      <w:proofErr w:type="spellEnd"/>
     </w:p>
     <w:p>
       <w:pPr>
@@ -5662,14 +5399,12 @@
         </w:rPr>
         <w:t xml:space="preserve"> </w:t>
       </w:r>
-      <w:proofErr w:type="spellStart"/>
       <w:r>
         <w:rPr>
           <w:b/>
         </w:rPr>
         <w:t>SubmarineHealthMax</w:t>
       </w:r>
-      <w:proofErr w:type="spellEnd"/>
       <w:r>
         <w:rPr>
           <w:b/>
@@ -5694,14 +5429,12 @@
         </w:rPr>
         <w:t xml:space="preserve"> </w:t>
       </w:r>
-      <w:proofErr w:type="spellStart"/>
       <w:r>
         <w:rPr>
           <w:b/>
         </w:rPr>
         <w:t>SubmarineFuelMax</w:t>
       </w:r>
-      <w:proofErr w:type="spellEnd"/>
       <w:r>
         <w:rPr>
           <w:b/>
@@ -5721,14 +5454,12 @@
         </w:rPr>
         <w:t xml:space="preserve"> </w:t>
       </w:r>
-      <w:proofErr w:type="spellStart"/>
       <w:r>
         <w:rPr>
           <w:b/>
         </w:rPr>
         <w:t>SubmarineAmmoMax</w:t>
       </w:r>
-      <w:proofErr w:type="spellEnd"/>
       <w:r>
         <w:rPr>
           <w:b/>
@@ -5775,7 +5506,6 @@
       <w:r>
         <w:t>（三层）</w:t>
       </w:r>
-      <w:proofErr w:type="spellStart"/>
       <w:r>
         <w:rPr>
           <w:b/>
@@ -5786,14 +5516,7 @@
         <w:rPr>
           <w:b/>
         </w:rPr>
-        <w:t>SightRange</w:t>
-      </w:r>
-      <w:proofErr w:type="spellEnd"/>
-      <w:r>
-        <w:rPr>
-          <w:b/>
-        </w:rPr>
-        <w:t>[3]</w:t>
+        <w:t>SightRange[3]</w:t>
       </w:r>
       <w:r>
         <w:rPr>
@@ -5850,7 +5573,6 @@
         </w:rPr>
         <w:t xml:space="preserve"> </w:t>
       </w:r>
-      <w:proofErr w:type="spellStart"/>
       <w:r>
         <w:rPr>
           <w:b/>
@@ -5861,14 +5583,7 @@
         <w:rPr>
           <w:b/>
         </w:rPr>
-        <w:t>FireRange</w:t>
-      </w:r>
-      <w:proofErr w:type="spellEnd"/>
-      <w:r>
-        <w:rPr>
-          <w:b/>
-        </w:rPr>
-        <w:t>[3]</w:t>
+        <w:t>FireRange[3]</w:t>
       </w:r>
       <w:r>
         <w:rPr>
@@ -5944,19 +5659,11 @@
         </w:rPr>
         <w:t xml:space="preserve"> </w:t>
       </w:r>
-      <w:proofErr w:type="spellStart"/>
-      <w:r>
-        <w:rPr>
-          <w:b/>
-        </w:rPr>
-        <w:t>SubmarineAttack</w:t>
-      </w:r>
-      <w:proofErr w:type="spellEnd"/>
-      <w:r>
-        <w:rPr>
-          <w:b/>
-        </w:rPr>
-        <w:t xml:space="preserve">[2] </w:t>
+      <w:r>
+        <w:rPr>
+          <w:b/>
+        </w:rPr>
+        <w:t xml:space="preserve">SubmarineAttack[2] </w:t>
       </w:r>
       <w:r>
         <w:rPr>
@@ -6013,14 +5720,12 @@
         </w:rPr>
         <w:t xml:space="preserve"> </w:t>
       </w:r>
-      <w:proofErr w:type="spellStart"/>
       <w:r>
         <w:rPr>
           <w:b/>
         </w:rPr>
         <w:t>SubmarineSpeed</w:t>
       </w:r>
-      <w:proofErr w:type="spellEnd"/>
     </w:p>
     <w:p>
       <w:pPr>
@@ -6309,14 +6014,12 @@
         </w:rPr>
         <w:t xml:space="preserve"> </w:t>
       </w:r>
-      <w:proofErr w:type="spellStart"/>
       <w:r>
         <w:rPr>
           <w:b/>
         </w:rPr>
         <w:t>ShipHealth</w:t>
       </w:r>
-      <w:proofErr w:type="spellEnd"/>
       <w:r>
         <w:rPr>
           <w:b/>
@@ -6341,14 +6044,12 @@
         </w:rPr>
         <w:t xml:space="preserve"> </w:t>
       </w:r>
-      <w:proofErr w:type="spellStart"/>
       <w:r>
         <w:rPr>
           <w:b/>
         </w:rPr>
         <w:t>ShipFuel</w:t>
       </w:r>
-      <w:proofErr w:type="spellEnd"/>
       <w:r>
         <w:rPr>
           <w:b/>
@@ -6373,14 +6074,12 @@
         </w:rPr>
         <w:t xml:space="preserve"> </w:t>
       </w:r>
-      <w:proofErr w:type="spellStart"/>
       <w:r>
         <w:rPr>
           <w:b/>
         </w:rPr>
         <w:t>ShipAmmo</w:t>
       </w:r>
-      <w:proofErr w:type="spellEnd"/>
     </w:p>
     <w:p>
       <w:pPr>
@@ -6417,109 +6116,153 @@
         </w:rPr>
         <w:t xml:space="preserve"> </w:t>
       </w:r>
-      <w:proofErr w:type="spellStart"/>
-      <w:r>
-        <w:rPr>
-          <w:b/>
-        </w:rPr>
-        <w:t>DestroyerHealthMax</w:t>
-      </w:r>
-      <w:proofErr w:type="spellEnd"/>
-      <w:r>
-        <w:rPr>
-          <w:b/>
-        </w:rPr>
+      <w:r>
+        <w:rPr>
+          <w:b/>
+        </w:rPr>
+        <w:t>DestroyerHealthMax  DestroyerFuelMax  DestroyerAmmoMax  DestroyerSightRange[3]  DestroyerFireRange[3]  DestroyerAttack[2]  DestroyerSpeed</w:t>
+      </w:r>
+      <w:r>
+        <w:rPr>
+          <w:b/>
+        </w:rPr>
+        <w:tab/>
+      </w:r>
+      <w:r>
+        <w:rPr>
+          <w:b/>
+        </w:rPr>
+        <w:tab/>
+      </w:r>
+      <w:r>
+        <w:rPr>
+          <w:b/>
+        </w:rPr>
+        <w:tab/>
         <w:t xml:space="preserve">  </w:t>
       </w:r>
-      <w:proofErr w:type="spellStart"/>
-      <w:r>
-        <w:rPr>
-          <w:b/>
-        </w:rPr>
-        <w:t>DestroyerFuelMax</w:t>
-      </w:r>
-      <w:proofErr w:type="spellEnd"/>
-      <w:r>
-        <w:rPr>
-          <w:b/>
-        </w:rPr>
+      <w:r>
+        <w:rPr>
+          <w:b/>
+        </w:rPr>
+        <w:tab/>
+      </w:r>
+      <w:r>
+        <w:rPr>
+          <w:b/>
+        </w:rPr>
+        <w:tab/>
+      </w:r>
+      <w:r>
+        <w:rPr>
+          <w:b/>
+        </w:rPr>
+        <w:tab/>
+      </w:r>
+      <w:r>
+        <w:rPr>
+          <w:b/>
+        </w:rPr>
+        <w:tab/>
+      </w:r>
+      <w:r>
+        <w:rPr>
+          <w:b/>
+        </w:rPr>
+        <w:tab/>
+      </w:r>
+      <w:r>
+        <w:rPr>
+          <w:b/>
+        </w:rPr>
+        <w:tab/>
+      </w:r>
+      <w:r>
+        <w:rPr>
+          <w:b/>
+        </w:rPr>
+        <w:tab/>
+      </w:r>
+      <w:r>
+        <w:rPr>
+          <w:b/>
+        </w:rPr>
+        <w:tab/>
+      </w:r>
+      <w:r>
+        <w:rPr>
+          <w:b/>
+        </w:rPr>
+        <w:tab/>
+      </w:r>
+      <w:r>
+        <w:rPr>
+          <w:b/>
+        </w:rPr>
+        <w:tab/>
+      </w:r>
+      <w:r>
+        <w:rPr>
+          <w:b/>
+        </w:rPr>
+        <w:tab/>
         <w:t xml:space="preserve">  </w:t>
       </w:r>
-      <w:proofErr w:type="spellStart"/>
-      <w:r>
-        <w:rPr>
-          <w:b/>
-        </w:rPr>
-        <w:t>DestroyerAmmoMax</w:t>
-      </w:r>
-      <w:proofErr w:type="spellEnd"/>
-      <w:r>
-        <w:rPr>
-          <w:b/>
-        </w:rPr>
+      <w:r>
+        <w:rPr>
+          <w:rFonts w:hint="eastAsia"/>
+        </w:rPr>
+        <w:t>巡洋舰</w:t>
+      </w:r>
+      <w:r>
+        <w:rPr>
+          <w:rFonts w:hint="eastAsia"/>
+        </w:rPr>
+        <w:t xml:space="preserve"> </w:t>
+      </w:r>
+      <w:r>
+        <w:rPr>
+          <w:b/>
+        </w:rPr>
+        <w:t>CruiserHealthMax  CruiserFuelMax  CruiserAmmoMax  CruiserSightRange[3]  CruiserFireRange[3]  CruiserAttack[2]  CruiserSpeed</w:t>
+      </w:r>
+      <w:r>
+        <w:rPr>
+          <w:b/>
+        </w:rPr>
+        <w:tab/>
         <w:t xml:space="preserve">  </w:t>
       </w:r>
-      <w:proofErr w:type="spellStart"/>
-      <w:r>
-        <w:rPr>
-          <w:b/>
-        </w:rPr>
-        <w:t>DestroyerSightRange</w:t>
-      </w:r>
-      <w:proofErr w:type="spellEnd"/>
-      <w:r>
-        <w:rPr>
-          <w:b/>
-        </w:rPr>
-        <w:t xml:space="preserve">[3]  </w:t>
-      </w:r>
-      <w:proofErr w:type="spellStart"/>
-      <w:r>
-        <w:rPr>
-          <w:b/>
-        </w:rPr>
-        <w:t>DestroyerFireRange</w:t>
-      </w:r>
-      <w:proofErr w:type="spellEnd"/>
-      <w:r>
-        <w:rPr>
-          <w:b/>
-        </w:rPr>
-        <w:t xml:space="preserve">[3]  </w:t>
-      </w:r>
-      <w:proofErr w:type="spellStart"/>
-      <w:r>
-        <w:rPr>
-          <w:b/>
-        </w:rPr>
-        <w:t>DestroyerAttack</w:t>
-      </w:r>
-      <w:proofErr w:type="spellEnd"/>
-      <w:r>
-        <w:rPr>
-          <w:b/>
-        </w:rPr>
-        <w:t xml:space="preserve">[2]  </w:t>
-      </w:r>
-      <w:proofErr w:type="spellStart"/>
-      <w:r>
-        <w:rPr>
-          <w:b/>
-        </w:rPr>
-        <w:t>DestroyerSpeed</w:t>
-      </w:r>
-      <w:proofErr w:type="spellEnd"/>
-      <w:r>
-        <w:rPr>
-          <w:b/>
-        </w:rPr>
-        <w:tab/>
-      </w:r>
-      <w:r>
-        <w:rPr>
-          <w:b/>
-        </w:rPr>
-        <w:tab/>
+      <w:r>
+        <w:rPr>
+          <w:rFonts w:hint="eastAsia"/>
+        </w:rPr>
+        <w:t>航母</w:t>
+      </w:r>
+      <w:r>
+        <w:rPr>
+          <w:rFonts w:hint="eastAsia"/>
+        </w:rPr>
+        <w:t xml:space="preserve"> </w:t>
+      </w:r>
+      <w:r>
+        <w:rPr>
+          <w:b/>
+        </w:rPr>
+        <w:t>CarrierHealthMax  CarrierFuelMax  CarrierAmmoMax  CarrierSightRange[3]  CarrierFireRange[3]  CarrierAttack[2]  CarrierSpeed</w:t>
+      </w:r>
+      <w:r>
+        <w:rPr>
+          <w:b/>
+        </w:rPr>
+        <w:tab/>
+      </w:r>
+      <w:r>
+        <w:rPr>
+          <w:rFonts w:hint="eastAsia"/>
+          <w:b/>
+        </w:rPr>
+        <w:t xml:space="preserve">      </w:t>
       </w:r>
       <w:r>
         <w:rPr>
@@ -6530,76 +6273,9 @@
       </w:r>
       <w:r>
         <w:rPr>
-          <w:b/>
-        </w:rPr>
-        <w:tab/>
-      </w:r>
-      <w:r>
-        <w:rPr>
-          <w:b/>
-        </w:rPr>
-        <w:tab/>
-      </w:r>
-      <w:r>
-        <w:rPr>
-          <w:b/>
-        </w:rPr>
-        <w:tab/>
-      </w:r>
-      <w:r>
-        <w:rPr>
-          <w:b/>
-        </w:rPr>
-        <w:tab/>
-      </w:r>
-      <w:r>
-        <w:rPr>
-          <w:b/>
-        </w:rPr>
-        <w:tab/>
-      </w:r>
-      <w:r>
-        <w:rPr>
-          <w:b/>
-        </w:rPr>
-        <w:tab/>
-      </w:r>
-      <w:r>
-        <w:rPr>
-          <w:b/>
-        </w:rPr>
-        <w:tab/>
-      </w:r>
-      <w:r>
-        <w:rPr>
-          <w:b/>
-        </w:rPr>
-        <w:tab/>
-      </w:r>
-      <w:r>
-        <w:rPr>
-          <w:b/>
-        </w:rPr>
-        <w:tab/>
-      </w:r>
-      <w:r>
-        <w:rPr>
-          <w:b/>
-        </w:rPr>
-        <w:tab/>
-      </w:r>
-      <w:r>
-        <w:rPr>
-          <w:b/>
-        </w:rPr>
-        <w:tab/>
-        <w:t xml:space="preserve">  </w:t>
-      </w:r>
-      <w:r>
-        <w:rPr>
-          <w:rFonts w:hint="eastAsia"/>
-        </w:rPr>
-        <w:t>巡洋舰</w:t>
+          <w:rFonts w:hint="eastAsia"/>
+        </w:rPr>
+        <w:t>运输舰</w:t>
       </w:r>
       <w:r>
         <w:rPr>
@@ -6607,319 +6283,12 @@
         </w:rPr>
         <w:t xml:space="preserve"> </w:t>
       </w:r>
-      <w:proofErr w:type="spellStart"/>
-      <w:r>
-        <w:rPr>
-          <w:b/>
-        </w:rPr>
-        <w:t>CruiserHealthMax</w:t>
-      </w:r>
-      <w:proofErr w:type="spellEnd"/>
-      <w:r>
-        <w:rPr>
-          <w:b/>
-        </w:rPr>
-        <w:t xml:space="preserve">  </w:t>
-      </w:r>
-      <w:proofErr w:type="spellStart"/>
-      <w:r>
-        <w:rPr>
-          <w:b/>
-        </w:rPr>
-        <w:t>CruiserFuelMax</w:t>
-      </w:r>
-      <w:proofErr w:type="spellEnd"/>
-      <w:r>
-        <w:rPr>
-          <w:b/>
-        </w:rPr>
-        <w:t xml:space="preserve">  </w:t>
-      </w:r>
-      <w:proofErr w:type="spellStart"/>
-      <w:r>
-        <w:rPr>
-          <w:b/>
-        </w:rPr>
-        <w:t>CruiserAmmoMax</w:t>
-      </w:r>
-      <w:proofErr w:type="spellEnd"/>
-      <w:r>
-        <w:rPr>
-          <w:b/>
-        </w:rPr>
-        <w:t xml:space="preserve">  </w:t>
-      </w:r>
-      <w:proofErr w:type="spellStart"/>
-      <w:r>
-        <w:rPr>
-          <w:b/>
-        </w:rPr>
-        <w:t>CruiserSightRange</w:t>
-      </w:r>
-      <w:proofErr w:type="spellEnd"/>
-      <w:r>
-        <w:rPr>
-          <w:b/>
-        </w:rPr>
-        <w:t xml:space="preserve">[3]  </w:t>
-      </w:r>
-      <w:proofErr w:type="spellStart"/>
-      <w:r>
-        <w:rPr>
-          <w:b/>
-        </w:rPr>
-        <w:t>CruiserFireRange</w:t>
-      </w:r>
-      <w:proofErr w:type="spellEnd"/>
-      <w:r>
-        <w:rPr>
-          <w:b/>
-        </w:rPr>
-        <w:t xml:space="preserve">[3]  </w:t>
-      </w:r>
-      <w:proofErr w:type="spellStart"/>
-      <w:r>
-        <w:rPr>
-          <w:b/>
-        </w:rPr>
-        <w:t>CruiserAttack</w:t>
-      </w:r>
-      <w:proofErr w:type="spellEnd"/>
-      <w:r>
-        <w:rPr>
-          <w:b/>
-        </w:rPr>
-        <w:t xml:space="preserve">[2]  </w:t>
-      </w:r>
-      <w:proofErr w:type="spellStart"/>
-      <w:r>
-        <w:rPr>
-          <w:b/>
-        </w:rPr>
-        <w:t>CruiserSpeed</w:t>
-      </w:r>
-      <w:proofErr w:type="spellEnd"/>
-      <w:r>
-        <w:rPr>
-          <w:b/>
-        </w:rPr>
-        <w:tab/>
-        <w:t xml:space="preserve">  </w:t>
-      </w:r>
-      <w:r>
-        <w:rPr>
-          <w:rFonts w:hint="eastAsia"/>
-        </w:rPr>
-        <w:t>航母</w:t>
-      </w:r>
-      <w:r>
-        <w:rPr>
-          <w:rFonts w:hint="eastAsia"/>
-        </w:rPr>
-        <w:t xml:space="preserve"> </w:t>
-      </w:r>
-      <w:proofErr w:type="spellStart"/>
-      <w:r>
-        <w:rPr>
-          <w:b/>
-        </w:rPr>
-        <w:t>CarrierHealthMax</w:t>
-      </w:r>
-      <w:proofErr w:type="spellEnd"/>
-      <w:r>
-        <w:rPr>
-          <w:b/>
-        </w:rPr>
-        <w:t xml:space="preserve">  </w:t>
-      </w:r>
-      <w:proofErr w:type="spellStart"/>
-      <w:r>
-        <w:rPr>
-          <w:b/>
-        </w:rPr>
-        <w:t>CarrierFuelMax</w:t>
-      </w:r>
-      <w:proofErr w:type="spellEnd"/>
-      <w:r>
-        <w:rPr>
-          <w:b/>
-        </w:rPr>
-        <w:t xml:space="preserve">  </w:t>
-      </w:r>
-      <w:proofErr w:type="spellStart"/>
-      <w:r>
-        <w:rPr>
-          <w:b/>
-        </w:rPr>
-        <w:t>CarrierAmmoMax</w:t>
-      </w:r>
-      <w:proofErr w:type="spellEnd"/>
-      <w:r>
-        <w:rPr>
-          <w:b/>
-        </w:rPr>
-        <w:t xml:space="preserve">  </w:t>
-      </w:r>
-      <w:proofErr w:type="spellStart"/>
-      <w:r>
-        <w:rPr>
-          <w:b/>
-        </w:rPr>
-        <w:t>CarrierSightRange</w:t>
-      </w:r>
-      <w:proofErr w:type="spellEnd"/>
-      <w:r>
-        <w:rPr>
-          <w:b/>
-        </w:rPr>
-        <w:t xml:space="preserve">[3]  </w:t>
-      </w:r>
-      <w:proofErr w:type="spellStart"/>
-      <w:r>
-        <w:rPr>
-          <w:b/>
-        </w:rPr>
-        <w:t>CarrierFireRange</w:t>
-      </w:r>
-      <w:proofErr w:type="spellEnd"/>
-      <w:r>
-        <w:rPr>
-          <w:b/>
-        </w:rPr>
-        <w:t xml:space="preserve">[3]  </w:t>
-      </w:r>
-      <w:proofErr w:type="spellStart"/>
-      <w:r>
-        <w:rPr>
-          <w:b/>
-        </w:rPr>
-        <w:t>CarrierAttack</w:t>
-      </w:r>
-      <w:proofErr w:type="spellEnd"/>
-      <w:r>
-        <w:rPr>
-          <w:b/>
-        </w:rPr>
-        <w:t xml:space="preserve">[2]  </w:t>
-      </w:r>
-      <w:proofErr w:type="spellStart"/>
-      <w:r>
-        <w:rPr>
-          <w:b/>
-        </w:rPr>
-        <w:t>CarrierSpeed</w:t>
-      </w:r>
-      <w:proofErr w:type="spellEnd"/>
-      <w:r>
-        <w:rPr>
-          <w:b/>
-        </w:rPr>
-        <w:tab/>
-      </w:r>
-      <w:r>
-        <w:rPr>
-          <w:rFonts w:hint="eastAsia"/>
-          <w:b/>
-        </w:rPr>
-        <w:t xml:space="preserve">      </w:t>
-      </w:r>
-      <w:r>
-        <w:rPr>
-          <w:b/>
-        </w:rPr>
-        <w:tab/>
-        <w:t xml:space="preserve">  </w:t>
-      </w:r>
-      <w:r>
-        <w:rPr>
-          <w:rFonts w:hint="eastAsia"/>
-        </w:rPr>
-        <w:t>运输舰</w:t>
-      </w:r>
-      <w:r>
-        <w:rPr>
-          <w:rFonts w:hint="eastAsia"/>
-        </w:rPr>
-        <w:t xml:space="preserve"> </w:t>
-      </w:r>
-      <w:proofErr w:type="spellStart"/>
-      <w:r>
-        <w:rPr>
-          <w:b/>
-        </w:rPr>
-        <w:t>CargoHealthMax</w:t>
-      </w:r>
-      <w:proofErr w:type="spellEnd"/>
-      <w:r>
-        <w:rPr>
-          <w:b/>
-        </w:rPr>
-        <w:t xml:space="preserve">  </w:t>
-      </w:r>
-      <w:proofErr w:type="spellStart"/>
-      <w:r>
-        <w:rPr>
-          <w:b/>
-        </w:rPr>
-        <w:t>CargoFuelMax</w:t>
-      </w:r>
-      <w:proofErr w:type="spellEnd"/>
-      <w:r>
-        <w:rPr>
-          <w:b/>
-        </w:rPr>
-        <w:t xml:space="preserve">  </w:t>
-      </w:r>
-      <w:proofErr w:type="spellStart"/>
-      <w:r>
-        <w:rPr>
-          <w:b/>
-        </w:rPr>
-        <w:t>CargoAmmoMax</w:t>
-      </w:r>
-      <w:proofErr w:type="spellEnd"/>
-      <w:r>
-        <w:rPr>
-          <w:b/>
-        </w:rPr>
-        <w:t xml:space="preserve">  </w:t>
-      </w:r>
-      <w:proofErr w:type="spellStart"/>
-      <w:r>
-        <w:rPr>
-          <w:b/>
-        </w:rPr>
-        <w:t>CargoMetalMax</w:t>
-      </w:r>
-      <w:proofErr w:type="spellEnd"/>
-      <w:r>
-        <w:rPr>
-          <w:b/>
-        </w:rPr>
-        <w:t xml:space="preserve">  </w:t>
-      </w:r>
-      <w:proofErr w:type="spellStart"/>
-      <w:r>
-        <w:rPr>
-          <w:b/>
-        </w:rPr>
-        <w:t>CargoSightRange</w:t>
-      </w:r>
-      <w:proofErr w:type="spellEnd"/>
-      <w:r>
-        <w:rPr>
-          <w:b/>
-        </w:rPr>
-        <w:t xml:space="preserve">[3]  </w:t>
-      </w:r>
-      <w:proofErr w:type="spellStart"/>
-      <w:r>
-        <w:rPr>
-          <w:b/>
-        </w:rPr>
-        <w:t>CargoSpeed</w:t>
-      </w:r>
-      <w:proofErr w:type="spellEnd"/>
+      <w:r>
+        <w:rPr>
+          <w:b/>
+        </w:rPr>
+        <w:t>CargoHealthMax  CargoFuelMax  CargoAmmoMax  CargoMetalMax  CargoSightRange[3]  CargoSpeed</w:t>
+      </w:r>
     </w:p>
     <w:p>
       <w:pPr>
@@ -7609,15 +6978,7 @@
         <w:t xml:space="preserve"> </w:t>
       </w:r>
       <w:r>
-        <w:t>(distance) / (</w:t>
-      </w:r>
-      <w:proofErr w:type="spellStart"/>
-      <w:r>
-        <w:t>fire_range</w:t>
-      </w:r>
-      <w:proofErr w:type="spellEnd"/>
-      <w:r>
-        <w:t xml:space="preserve"> + 1)</w:t>
+        <w:t>(distance) / (fire_range + 1)</w:t>
       </w:r>
       <w:r>
         <w:rPr>
@@ -7635,9 +6996,6 @@
         </w:numPr>
         <w:spacing w:line="360" w:lineRule="auto"/>
         <w:ind w:firstLineChars="0"/>
-        <w:rPr>
-          <w:rFonts w:hint="eastAsia"/>
-        </w:rPr>
       </w:pPr>
       <w:r>
         <w:rPr>
@@ -7712,7 +7070,6 @@
         </w:rPr>
         <w:t>制空权值</w:t>
       </w:r>
-      <w:proofErr w:type="spellStart"/>
       <w:r>
         <w:rPr>
           <w:b/>
@@ -7735,21 +7092,18 @@
         </w:rPr>
         <w:t>mastery</w:t>
       </w:r>
-      <w:proofErr w:type="spellEnd"/>
       <w:r>
         <w:rPr>
           <w:rFonts w:hint="eastAsia"/>
         </w:rPr>
         <w:t>相关。</w:t>
       </w:r>
-      <w:proofErr w:type="spellStart"/>
       <w:r>
         <w:rPr>
           <w:rFonts w:hint="eastAsia"/>
         </w:rPr>
         <w:t>air_mastery</w:t>
       </w:r>
-      <w:proofErr w:type="spellEnd"/>
       <w:r>
         <w:rPr>
           <w:rFonts w:hint="eastAsia"/>
@@ -7798,7 +7152,6 @@
       <w:r>
         <w:br/>
       </w:r>
-      <w:proofErr w:type="spellStart"/>
       <w:r>
         <w:t>air</w:t>
       </w:r>
@@ -7811,7 +7164,6 @@
       <w:r>
         <w:t>mastery</w:t>
       </w:r>
-      <w:proofErr w:type="spellEnd"/>
       <w:r>
         <w:rPr>
           <w:rFonts w:hint="eastAsia"/>
@@ -9416,7 +8768,7 @@
   <a:extraClrSchemeLst/>
   <a:extLst>
     <a:ext uri="{05A4C25C-085E-4340-85A3-A5531E510DB2}">
-      <thm15:themeFamily xmlns:thm15="http://schemas.microsoft.com/office/thememl/2012/main" xmlns="" name="Office Theme" id="{62F939B6-93AF-4DB8-9C6B-D6C7DFDC589F}" vid="{4A3C46E8-61CC-4603-A589-7422A47A8E4A}"/>
+      <thm15:themeFamily xmlns="" xmlns:thm15="http://schemas.microsoft.com/office/thememl/2012/main" name="Office Theme" id="{62F939B6-93AF-4DB8-9C6B-D6C7DFDC589F}" vid="{4A3C46E8-61CC-4603-A589-7422A47A8E4A}"/>
     </a:ext>
   </a:extLst>
 </a:theme>
@@ -9427,7 +8779,7 @@
 </file>
 
 <file path=customXml/itemProps1.xml><?xml version="1.0" encoding="utf-8"?>
-<ds:datastoreItem xmlns:ds="http://schemas.openxmlformats.org/officeDocument/2006/customXml" ds:itemID="{20CDE96E-64C1-4BA5-AB48-AF3AB4DEEAD0}">
+<ds:datastoreItem xmlns:ds="http://schemas.openxmlformats.org/officeDocument/2006/customXml" ds:itemID="{B42A6CD0-4824-4C0B-A767-A22AFEF28B5D}">
   <ds:schemaRefs>
     <ds:schemaRef ds:uri="http://schemas.openxmlformats.org/officeDocument/2006/bibliography"/>
   </ds:schemaRefs>

</xml_diff>

<commit_message>
delete old sentences in rules
</commit_message>
<xml_diff>
--- a/doc/rules.docx
+++ b/doc/rules.docx
@@ -287,12 +287,7 @@
         <w:t>资源点</w:t>
       </w:r>
       <w:r>
-        <w:t>均在陆</w:t>
-      </w:r>
-      <w:bookmarkStart w:id="0" w:name="_GoBack"/>
-      <w:bookmarkEnd w:id="0"/>
-      <w:r>
-        <w:t>地地形上，</w:t>
+        <w:t>均在陆地地形上，</w:t>
       </w:r>
       <w:r>
         <w:rPr>
@@ -1810,7 +1805,7 @@
         <w:spacing w:line="360" w:lineRule="auto"/>
         <w:ind w:left="420" w:firstLineChars="0" w:firstLine="0"/>
         <w:rPr>
-          <w:b/>
+          <w:rFonts w:hint="eastAsia"/>
           <w:color w:val="C5E0B3" w:themeColor="accent6" w:themeTint="66"/>
         </w:rPr>
       </w:pPr>
@@ -1916,8 +1911,6 @@
       <w:r>
         <w:rPr>
           <w:rFonts w:hint="eastAsia"/>
-          <w:b/>
-          <w:color w:val="5B9BD5" w:themeColor="accent1"/>
         </w:rPr>
         <w:t>指令目标索引号</w:t>
       </w:r>
@@ -1926,54 +1919,10 @@
         <w:rPr>
           <w:rFonts w:hint="eastAsia"/>
           <w:b/>
-          <w:color w:val="5B9BD5" w:themeColor="accent1"/>
         </w:rPr>
         <w:t>element_target</w:t>
       </w:r>
       <w:proofErr w:type="spellEnd"/>
-      <w:r>
-        <w:rPr>
-          <w:rFonts w:hint="eastAsia"/>
-          <w:color w:val="C5E0B3" w:themeColor="accent6" w:themeTint="66"/>
-        </w:rPr>
-        <w:t>指令目标</w:t>
-      </w:r>
-      <w:r>
-        <w:rPr>
-          <w:color w:val="C5E0B3" w:themeColor="accent6" w:themeTint="66"/>
-        </w:rPr>
-        <w:t>坐标</w:t>
-      </w:r>
-      <w:r>
-        <w:rPr>
-          <w:rFonts w:hint="eastAsia"/>
-          <w:color w:val="C5E0B3" w:themeColor="accent6" w:themeTint="66"/>
-        </w:rPr>
-        <w:t xml:space="preserve"> </w:t>
-      </w:r>
-      <w:proofErr w:type="spellStart"/>
-      <w:r>
-        <w:rPr>
-          <w:b/>
-          <w:color w:val="C5E0B3" w:themeColor="accent6" w:themeTint="66"/>
-        </w:rPr>
-        <w:t>CommandCoordinate</w:t>
-      </w:r>
-      <w:proofErr w:type="spellEnd"/>
-      <w:r>
-        <w:rPr>
-          <w:b/>
-          <w:color w:val="C5E0B3" w:themeColor="accent6" w:themeTint="66"/>
-        </w:rPr>
-        <w:t>[3]</w:t>
-      </w:r>
-      <w:r>
-        <w:rPr>
-          <w:b/>
-          <w:color w:val="C5E0B3" w:themeColor="accent6" w:themeTint="66"/>
-        </w:rPr>
-        <w:tab/>
-      </w:r>
     </w:p>
     <w:p>
       <w:pPr>
@@ -2042,9 +1991,6 @@
         </w:numPr>
         <w:spacing w:line="360" w:lineRule="auto"/>
         <w:ind w:firstLineChars="0"/>
-        <w:rPr>
-          <w:rFonts w:hint="eastAsia"/>
-        </w:rPr>
       </w:pPr>
       <w:r>
         <w:rPr>
@@ -2146,28 +2092,24 @@
       <w:r>
         <w:rPr>
           <w:rFonts w:hint="eastAsia"/>
-          <w:color w:val="5B9BD5" w:themeColor="accent1"/>
         </w:rPr>
         <w:t>（如果为攻击指令</w:t>
       </w:r>
       <w:r>
         <w:rPr>
           <w:rFonts w:hint="eastAsia"/>
-          <w:color w:val="5B9BD5" w:themeColor="accent1"/>
         </w:rPr>
         <w:t>,</w:t>
       </w:r>
       <w:r>
         <w:rPr>
           <w:rFonts w:hint="eastAsia"/>
-          <w:color w:val="5B9BD5" w:themeColor="accent1"/>
         </w:rPr>
         <w:t>则在本回合移动前执行</w:t>
       </w:r>
       <w:r>
         <w:rPr>
           <w:rFonts w:hint="eastAsia"/>
-          <w:color w:val="5B9BD5" w:themeColor="accent1"/>
         </w:rPr>
         <w:t>）</w:t>
       </w:r>
@@ -2195,7 +2137,6 @@
       <w:r>
         <w:rPr>
           <w:rFonts w:hint="eastAsia"/>
-          <w:color w:val="5B9BD5" w:themeColor="accent1"/>
         </w:rPr>
         <w:t>攻击指令在攻击后立即结算</w:t>
       </w:r>
@@ -2338,154 +2279,17 @@
       <w:r>
         <w:rPr>
           <w:rFonts w:hint="eastAsia"/>
-          <w:color w:val="5B9BD5" w:themeColor="accent1"/>
-        </w:rPr>
-        <w:t>abs(X</w:t>
-      </w:r>
-      <w:r>
-        <w:rPr>
-          <w:rFonts w:hint="eastAsia"/>
-          <w:color w:val="5B9BD5" w:themeColor="accent1"/>
-          <w:vertAlign w:val="subscript"/>
-        </w:rPr>
-        <w:t>1</w:t>
-      </w:r>
-      <w:r>
-        <w:rPr>
-          <w:rFonts w:hint="eastAsia"/>
-          <w:color w:val="5B9BD5" w:themeColor="accent1"/>
-        </w:rPr>
-        <w:t>-X</w:t>
-      </w:r>
-      <w:r>
-        <w:rPr>
-          <w:rFonts w:hint="eastAsia"/>
-          <w:color w:val="5B9BD5" w:themeColor="accent1"/>
-          <w:vertAlign w:val="subscript"/>
-        </w:rPr>
-        <w:t>2</w:t>
-      </w:r>
-      <w:r>
-        <w:rPr>
-          <w:rFonts w:hint="eastAsia"/>
-          <w:color w:val="5B9BD5" w:themeColor="accent1"/>
-        </w:rPr>
-        <w:t>)+</w:t>
-      </w:r>
-      <w:r>
-        <w:rPr>
-          <w:color w:val="5B9BD5" w:themeColor="accent1"/>
-        </w:rPr>
+        </w:rPr>
+        <w:t>abs(X1-X2)+</w:t>
+      </w:r>
+      <w:r>
         <w:t xml:space="preserve"> </w:t>
       </w:r>
       <w:r>
         <w:rPr>
           <w:rFonts w:hint="eastAsia"/>
-          <w:color w:val="5B9BD5" w:themeColor="accent1"/>
-        </w:rPr>
-        <w:t>abs(</w:t>
-      </w:r>
-      <w:r>
-        <w:rPr>
-          <w:rFonts w:hint="eastAsia"/>
-          <w:color w:val="5B9BD5" w:themeColor="accent1"/>
-        </w:rPr>
-        <w:t>Y</w:t>
-      </w:r>
-      <w:r>
-        <w:rPr>
-          <w:rFonts w:hint="eastAsia"/>
-          <w:color w:val="5B9BD5" w:themeColor="accent1"/>
-          <w:vertAlign w:val="subscript"/>
-        </w:rPr>
-        <w:t>1</w:t>
-      </w:r>
-      <w:r>
-        <w:rPr>
-          <w:rFonts w:hint="eastAsia"/>
-          <w:color w:val="5B9BD5" w:themeColor="accent1"/>
-        </w:rPr>
-        <w:t>-</w:t>
-      </w:r>
-      <w:r>
-        <w:rPr>
-          <w:rFonts w:hint="eastAsia"/>
-          <w:color w:val="5B9BD5" w:themeColor="accent1"/>
-        </w:rPr>
-        <w:t>Y</w:t>
-      </w:r>
-      <w:r>
-        <w:rPr>
-          <w:rFonts w:hint="eastAsia"/>
-          <w:color w:val="5B9BD5" w:themeColor="accent1"/>
-          <w:vertAlign w:val="subscript"/>
-        </w:rPr>
-        <w:t>2</w:t>
-      </w:r>
-      <w:r>
-        <w:rPr>
-          <w:rFonts w:hint="eastAsia"/>
-          <w:color w:val="5B9BD5" w:themeColor="accent1"/>
-        </w:rPr>
-        <w:t>)+</w:t>
-      </w:r>
-      <w:r>
-        <w:rPr>
-          <w:rFonts w:hint="eastAsia"/>
-          <w:color w:val="5B9BD5" w:themeColor="accent1"/>
-        </w:rPr>
-        <w:t xml:space="preserve"> </w:t>
-      </w:r>
-      <w:r>
-        <w:rPr>
-          <w:rFonts w:hint="eastAsia"/>
-          <w:color w:val="5B9BD5" w:themeColor="accent1"/>
-        </w:rPr>
-        <w:t>abs(</w:t>
-      </w:r>
-      <w:r>
-        <w:rPr>
-          <w:rFonts w:hint="eastAsia"/>
-          <w:color w:val="5B9BD5" w:themeColor="accent1"/>
-        </w:rPr>
-        <w:t>Z</w:t>
-      </w:r>
-      <w:r>
-        <w:rPr>
-          <w:rFonts w:hint="eastAsia"/>
-          <w:color w:val="5B9BD5" w:themeColor="accent1"/>
-          <w:vertAlign w:val="subscript"/>
-        </w:rPr>
-        <w:t>1</w:t>
-      </w:r>
-      <w:r>
-        <w:rPr>
-          <w:rFonts w:hint="eastAsia"/>
-          <w:color w:val="5B9BD5" w:themeColor="accent1"/>
-        </w:rPr>
-        <w:t>-</w:t>
-      </w:r>
-      <w:r>
-        <w:rPr>
-          <w:rFonts w:hint="eastAsia"/>
-          <w:color w:val="5B9BD5" w:themeColor="accent1"/>
-        </w:rPr>
-        <w:t>Z</w:t>
-      </w:r>
-      <w:r>
-        <w:rPr>
-          <w:rFonts w:hint="eastAsia"/>
-          <w:color w:val="5B9BD5" w:themeColor="accent1"/>
-          <w:vertAlign w:val="subscript"/>
-        </w:rPr>
-        <w:t>2</w:t>
-      </w:r>
-      <w:r>
-        <w:rPr>
-          <w:rFonts w:hint="eastAsia"/>
-          <w:color w:val="5B9BD5" w:themeColor="accent1"/>
-        </w:rPr>
-        <w:t>)</w:t>
+        </w:rPr>
+        <w:t>abs(Y1-Y2)+ abs(Z1-Z2)</w:t>
       </w:r>
     </w:p>
     <w:p>
@@ -2849,7 +2653,6 @@
         <w:rPr>
           <w:b/>
         </w:rPr>
-        <w:lastRenderedPageBreak/>
         <w:br w:type="page"/>
       </w:r>
     </w:p>
@@ -3231,9 +3034,6 @@
         </w:numPr>
         <w:spacing w:line="360" w:lineRule="auto"/>
         <w:ind w:firstLineChars="0"/>
-        <w:rPr>
-          <w:rFonts w:hint="eastAsia"/>
-        </w:rPr>
       </w:pPr>
       <w:r>
         <w:rPr>
@@ -3251,21 +3051,18 @@
       <w:r>
         <w:rPr>
           <w:rFonts w:hint="eastAsia"/>
-          <w:color w:val="0070C0"/>
         </w:rPr>
         <w:t>攻击包括火力伤害和鱼雷伤害</w:t>
       </w:r>
       <w:r>
         <w:rPr>
           <w:rFonts w:hint="eastAsia"/>
-          <w:color w:val="0070C0"/>
         </w:rPr>
         <w:t>.</w:t>
       </w:r>
       <w:r>
         <w:rPr>
           <w:rFonts w:hint="eastAsia"/>
-          <w:color w:val="0070C0"/>
         </w:rPr>
         <w:t>潜艇只造成和接受鱼雷伤害，陆地建筑只造成和接受火力伤害，飞机不能接受鱼雷伤害</w:t>
       </w:r>
@@ -3288,222 +3085,128 @@
       <w:r>
         <w:rPr>
           <w:rFonts w:hint="eastAsia"/>
-          <w:color w:val="0070C0"/>
         </w:rPr>
         <w:t>前</w:t>
       </w:r>
       <w:r>
-        <w:rPr>
-          <w:rFonts w:hint="eastAsia"/>
-          <w:color w:val="C5E0B3" w:themeColor="accent6" w:themeTint="66"/>
-        </w:rPr>
-        <w:t>/*</w:t>
-      </w:r>
-      <w:r>
-        <w:rPr>
-          <w:color w:val="C5E0B3" w:themeColor="accent6" w:themeTint="66"/>
-        </w:rPr>
-        <w:t>结束</w:t>
-      </w:r>
-      <w:r>
-        <w:rPr>
-          <w:rFonts w:hint="eastAsia"/>
-          <w:color w:val="C5E0B3" w:themeColor="accent6" w:themeTint="66"/>
+        <w:t>发动</w:t>
+      </w:r>
+      <w:r>
+        <w:rPr>
+          <w:rFonts w:hint="eastAsia"/>
+        </w:rPr>
+        <w:t>，</w:t>
+      </w:r>
+      <w:r>
+        <w:rPr>
+          <w:rFonts w:hint="eastAsia"/>
+        </w:rPr>
+        <w:t>具有溅射效果</w:t>
+      </w:r>
+      <w:r>
+        <w:rPr>
+          <w:rFonts w:hint="eastAsia"/>
+        </w:rPr>
+        <w:t>。</w:t>
+      </w:r>
+      <w:r>
+        <w:t>攻击时需指定攻击的</w:t>
+      </w:r>
+      <w:r>
+        <w:rPr>
+          <w:rFonts w:hint="eastAsia"/>
+        </w:rPr>
+        <w:t>操作对象索引号</w:t>
+      </w:r>
+      <w:proofErr w:type="spellStart"/>
+      <w:r>
+        <w:rPr>
+          <w:rFonts w:hint="eastAsia"/>
+          <w:b/>
+        </w:rPr>
+        <w:t>element_target</w:t>
+      </w:r>
+      <w:proofErr w:type="spellEnd"/>
+      <w:r>
+        <w:rPr>
+          <w:rFonts w:hint="eastAsia"/>
+        </w:rPr>
+        <w:t>，产生的攻击效果只对目标该层有效</w:t>
+      </w:r>
+      <w:r>
+        <w:t>。</w:t>
+      </w:r>
+      <w:r>
+        <w:t>如果</w:t>
+      </w:r>
+      <w:r>
+        <w:rPr>
+          <w:rFonts w:hint="eastAsia"/>
+        </w:rPr>
+        <w:t>该坐标不在</w:t>
+      </w:r>
+      <w:r>
+        <w:t>该单位的相应视野范围内</w:t>
+      </w:r>
+      <w:r>
+        <w:rPr>
+          <w:rFonts w:hint="eastAsia"/>
+        </w:rPr>
+        <w:t>，</w:t>
+      </w:r>
+      <w:r>
+        <w:t>则返回错误值，视为放弃此次攻击。</w:t>
+      </w:r>
+      <w:r>
+        <w:t>弹药量</w:t>
+      </w:r>
+      <w:r>
+        <w:rPr>
+          <w:rFonts w:hint="eastAsia"/>
+        </w:rPr>
+        <w:t>&lt;=0</w:t>
+      </w:r>
+      <w:r>
+        <w:rPr>
+          <w:rFonts w:hint="eastAsia"/>
+        </w:rPr>
+        <w:t>时</w:t>
+      </w:r>
+      <w:r>
+        <w:t>不能发动攻击</w:t>
+      </w:r>
+      <w:r>
+        <w:t>。</w:t>
+      </w:r>
+      <w:r>
+        <w:t>弹药在</w:t>
+      </w:r>
+      <w:r>
+        <w:rPr>
+          <w:rFonts w:hint="eastAsia"/>
+        </w:rPr>
+        <w:t>回合</w:t>
+      </w:r>
+      <w:r>
+        <w:rPr>
+          <w:rFonts w:hint="eastAsia"/>
+        </w:rPr>
+        <w:t>开始时</w:t>
+      </w:r>
+      <w:r>
+        <w:t>到达该坐标产生伤害</w:t>
+      </w:r>
+      <w:r>
+        <w:rPr>
+          <w:rFonts w:hint="eastAsia"/>
         </w:rPr>
         <w:t>（</w:t>
       </w:r>
       <w:r>
         <w:rPr>
-          <w:color w:val="C5E0B3" w:themeColor="accent6" w:themeTint="66"/>
-        </w:rPr>
-        <w:t>包括上述意外停止的情况）后</w:t>
-      </w:r>
-      <w:r>
-        <w:rPr>
-          <w:rFonts w:hint="eastAsia"/>
-          <w:color w:val="C5E0B3" w:themeColor="accent6" w:themeTint="66"/>
-        </w:rPr>
-        <w:t>*/</w:t>
-      </w:r>
-      <w:r>
-        <w:t>发动</w:t>
-      </w:r>
-      <w:r>
-        <w:rPr>
-          <w:rFonts w:hint="eastAsia"/>
-        </w:rPr>
-        <w:t>，</w:t>
-      </w:r>
-      <w:r>
-        <w:rPr>
-          <w:rFonts w:hint="eastAsia"/>
-          <w:color w:val="5B9BD5" w:themeColor="accent1"/>
-        </w:rPr>
-        <w:t>具有溅射效果</w:t>
-      </w:r>
-      <w:r>
-        <w:rPr>
-          <w:rFonts w:hint="eastAsia"/>
-        </w:rPr>
-        <w:t>。</w:t>
-      </w:r>
-      <w:r>
-        <w:t>攻击时需指定攻击的</w:t>
-      </w:r>
-      <w:r>
-        <w:rPr>
-          <w:rFonts w:hint="eastAsia"/>
-          <w:color w:val="0070C0"/>
-        </w:rPr>
-        <w:t>操作对象索引号</w:t>
-      </w:r>
-      <w:proofErr w:type="spellStart"/>
-      <w:r>
-        <w:rPr>
-          <w:rFonts w:hint="eastAsia"/>
-          <w:color w:val="0070C0"/>
-        </w:rPr>
-        <w:t>element_target</w:t>
-      </w:r>
-      <w:proofErr w:type="spellEnd"/>
-      <w:r>
-        <w:rPr>
-          <w:rFonts w:hint="eastAsia"/>
-          <w:color w:val="0070C0"/>
-        </w:rPr>
-        <w:t>，产生的攻击效果只对目标该层有效</w:t>
-      </w:r>
-      <w:r>
-        <w:rPr>
-          <w:color w:val="C5E0B3" w:themeColor="accent6" w:themeTint="66"/>
-        </w:rPr>
-        <w:t>三维坐标点</w:t>
-      </w:r>
-      <w:proofErr w:type="spellStart"/>
-      <w:r>
-        <w:rPr>
-          <w:rFonts w:hint="eastAsia"/>
-          <w:b/>
-          <w:color w:val="C5E0B3" w:themeColor="accent6" w:themeTint="66"/>
-        </w:rPr>
-        <w:t>CommandCoordinate</w:t>
-      </w:r>
-      <w:proofErr w:type="spellEnd"/>
-      <w:r>
-        <w:rPr>
-          <w:rFonts w:hint="eastAsia"/>
-          <w:b/>
-          <w:color w:val="C5E0B3" w:themeColor="accent6" w:themeTint="66"/>
-        </w:rPr>
-        <w:t>[3]</w:t>
-      </w:r>
-      <w:r>
-        <w:rPr>
-          <w:rFonts w:hint="eastAsia"/>
-          <w:b/>
-          <w:color w:val="C5E0B3" w:themeColor="accent6" w:themeTint="66"/>
-        </w:rPr>
-        <w:t>，</w:t>
-      </w:r>
-      <w:r>
-        <w:rPr>
-          <w:b/>
-          <w:color w:val="C5E0B3" w:themeColor="accent6" w:themeTint="66"/>
-        </w:rPr>
-        <w:t>即攻击地图某一坐标的下中上三层的某一层</w:t>
-      </w:r>
-      <w:r>
-        <w:rPr>
-          <w:b/>
-          <w:color w:val="5B9BD5" w:themeColor="accent1"/>
-        </w:rPr>
-        <w:t>。</w:t>
-      </w:r>
-      <w:r>
-        <w:t>如果</w:t>
-      </w:r>
-      <w:r>
-        <w:rPr>
-          <w:rFonts w:hint="eastAsia"/>
-        </w:rPr>
-        <w:t>该坐标不在</w:t>
-      </w:r>
-      <w:r>
-        <w:t>该单位的相应视野范围内</w:t>
-      </w:r>
-      <w:r>
-        <w:rPr>
-          <w:rFonts w:hint="eastAsia"/>
-        </w:rPr>
-        <w:t>，</w:t>
-      </w:r>
-      <w:r>
-        <w:t>则返回错误值，视为放弃此次攻击。</w:t>
-      </w:r>
-      <w:r>
-        <w:t>弹药量</w:t>
-      </w:r>
-      <w:r>
-        <w:rPr>
-          <w:rFonts w:hint="eastAsia"/>
-        </w:rPr>
-        <w:t>&lt;=0</w:t>
-      </w:r>
-      <w:r>
-        <w:rPr>
-          <w:rFonts w:hint="eastAsia"/>
-        </w:rPr>
-        <w:t>时</w:t>
-      </w:r>
-      <w:r>
-        <w:t>不能发动攻击</w:t>
-      </w:r>
-      <w:r>
-        <w:t>。</w:t>
-      </w:r>
-      <w:r>
-        <w:t>弹药在</w:t>
-      </w:r>
-      <w:r>
-        <w:rPr>
-          <w:rFonts w:hint="eastAsia"/>
-        </w:rPr>
-        <w:t>回合</w:t>
-      </w:r>
-      <w:r>
-        <w:rPr>
-          <w:rFonts w:hint="eastAsia"/>
-          <w:color w:val="4472C4" w:themeColor="accent5"/>
-        </w:rPr>
-        <w:t>开始时</w:t>
-      </w:r>
-      <w:r>
-        <w:rPr>
-          <w:color w:val="C5E0B3" w:themeColor="accent6" w:themeTint="66"/>
-        </w:rPr>
-        <w:t>结束时</w:t>
-      </w:r>
-      <w:r>
-        <w:t>到达该坐标产生伤害</w:t>
-      </w:r>
-      <w:r>
-        <w:rPr>
-          <w:rFonts w:hint="eastAsia"/>
-        </w:rPr>
-        <w:t>（</w:t>
-      </w:r>
-      <w:r>
-        <w:rPr>
-          <w:rFonts w:hint="eastAsia"/>
-          <w:color w:val="4472C4" w:themeColor="accent5"/>
+          <w:rFonts w:hint="eastAsia"/>
         </w:rPr>
         <w:t>闪避概率与距离有关</w:t>
-      </w:r>
-      <w:r>
-        <w:rPr>
-          <w:color w:val="C5E0B3" w:themeColor="accent6" w:themeTint="66"/>
-        </w:rPr>
-        <w:t>即对方可以通过移动回避攻击</w:t>
       </w:r>
       <w:r>
         <w:t>）</w:t>
@@ -3681,62 +3384,69 @@
       <w:r>
         <w:rPr>
           <w:rFonts w:hint="eastAsia"/>
-          <w:highlight w:val="yellow"/>
         </w:rPr>
         <w:t>对空</w:t>
       </w:r>
       <w:r>
-        <w:rPr>
-          <w:highlight w:val="yellow"/>
-        </w:rPr>
         <w:t>补给距离为</w:t>
       </w:r>
       <w:r>
         <w:rPr>
           <w:rFonts w:hint="eastAsia"/>
-          <w:highlight w:val="yellow"/>
         </w:rPr>
         <w:t>0</w:t>
       </w:r>
       <w:r>
         <w:rPr>
           <w:rFonts w:hint="eastAsia"/>
-          <w:highlight w:val="yellow"/>
         </w:rPr>
         <w:t>，</w:t>
       </w:r>
       <w:r>
-        <w:rPr>
-          <w:highlight w:val="yellow"/>
-        </w:rPr>
         <w:t>对水面补给距离为</w:t>
       </w:r>
       <w:r>
         <w:rPr>
           <w:rFonts w:hint="eastAsia"/>
-          <w:highlight w:val="yellow"/>
         </w:rPr>
         <w:t>1</w:t>
       </w:r>
       <w:r>
         <w:rPr>
           <w:rFonts w:hint="eastAsia"/>
-          <w:highlight w:val="yellow"/>
         </w:rPr>
         <w:t>，</w:t>
       </w:r>
       <w:r>
-        <w:rPr>
-          <w:highlight w:val="yellow"/>
-        </w:rPr>
         <w:t>对水下补给距离为</w:t>
       </w:r>
       <w:r>
         <w:rPr>
           <w:rFonts w:hint="eastAsia"/>
-          <w:highlight w:val="yellow"/>
+          <w:color w:val="FF0000"/>
         </w:rPr>
         <w:t>0,1</w:t>
+      </w:r>
+      <w:r>
+        <w:rPr>
+          <w:rFonts w:hint="eastAsia"/>
+          <w:color w:val="FF0000"/>
+        </w:rPr>
+        <w:t>(</w:t>
+      </w:r>
+      <w:r>
+        <w:rPr>
+          <w:rFonts w:hint="eastAsia"/>
+          <w:color w:val="FF0000"/>
+        </w:rPr>
+        <w:t>这是个啥</w:t>
+      </w:r>
+      <w:r>
+        <w:rPr>
+          <w:rFonts w:hint="eastAsia"/>
+          <w:color w:val="FF0000"/>
+        </w:rPr>
+        <w:t>)</w:t>
       </w:r>
       <w:r>
         <w:rPr>
@@ -4090,7 +3800,6 @@
         <w:rPr>
           <w:rFonts w:hint="eastAsia"/>
         </w:rPr>
-        <w:lastRenderedPageBreak/>
         <w:t>资源与生产系统</w:t>
       </w:r>
     </w:p>
@@ -4133,6 +3842,7 @@
           <w:rFonts w:hint="eastAsia"/>
           <w:b/>
         </w:rPr>
+        <w:lastRenderedPageBreak/>
         <w:t>油田</w:t>
       </w:r>
       <w:r>
@@ -7537,7 +7247,6 @@
       <w:r>
         <w:rPr>
           <w:rFonts w:hint="eastAsia"/>
-          <w:color w:val="5B9BD5" w:themeColor="accent1"/>
         </w:rPr>
         <w:t>自爆</w:t>
       </w:r>
@@ -7565,6 +7274,8 @@
           <w:docGrid w:type="lines" w:linePitch="312"/>
         </w:sectPr>
       </w:pPr>
+      <w:bookmarkStart w:id="0" w:name="_GoBack"/>
+      <w:bookmarkEnd w:id="0"/>
     </w:p>
     <w:p>
       <w:pPr>
@@ -10220,7 +9931,7 @@
   <a:extraClrSchemeLst/>
   <a:extLst>
     <a:ext uri="{05A4C25C-085E-4340-85A3-A5531E510DB2}">
-      <thm15:themeFamily xmlns:thm15="http://schemas.microsoft.com/office/thememl/2012/main" xmlns="" name="Office Theme" id="{62F939B6-93AF-4DB8-9C6B-D6C7DFDC589F}" vid="{4A3C46E8-61CC-4603-A589-7422A47A8E4A}"/>
+      <thm15:themeFamily xmlns="" xmlns:thm15="http://schemas.microsoft.com/office/thememl/2012/main" name="Office Theme" id="{62F939B6-93AF-4DB8-9C6B-D6C7DFDC589F}" vid="{4A3C46E8-61CC-4603-A589-7422A47A8E4A}"/>
     </a:ext>
   </a:extLst>
 </a:theme>
@@ -10231,7 +9942,7 @@
 </file>
 
 <file path=customXml/itemProps1.xml><?xml version="1.0" encoding="utf-8"?>
-<ds:datastoreItem xmlns:ds="http://schemas.openxmlformats.org/officeDocument/2006/customXml" ds:itemID="{2D5CADF0-E55C-424C-B1A1-205A8E25CD26}">
+<ds:datastoreItem xmlns:ds="http://schemas.openxmlformats.org/officeDocument/2006/customXml" ds:itemID="{9D3EB8D3-0E71-4A5F-BAC4-DC0B4AB8597F}">
   <ds:schemaRefs>
     <ds:schemaRef ds:uri="http://schemas.openxmlformats.org/officeDocument/2006/bibliography"/>
   </ds:schemaRefs>

</xml_diff>

<commit_message>
change to doc folder
</commit_message>
<xml_diff>
--- a/doc/rules.docx
+++ b/doc/rules.docx
@@ -1805,7 +1805,6 @@
         <w:spacing w:line="360" w:lineRule="auto"/>
         <w:ind w:left="420" w:firstLineChars="0" w:firstLine="0"/>
         <w:rPr>
-          <w:rFonts w:hint="eastAsia"/>
           <w:color w:val="C5E0B3" w:themeColor="accent6" w:themeTint="66"/>
         </w:rPr>
       </w:pPr>
@@ -3116,7 +3115,15 @@
         <w:rPr>
           <w:rFonts w:hint="eastAsia"/>
         </w:rPr>
-        <w:t>操作对象索引号</w:t>
+        <w:t>操作</w:t>
+      </w:r>
+      <w:bookmarkStart w:id="0" w:name="_GoBack"/>
+      <w:bookmarkEnd w:id="0"/>
+      <w:r>
+        <w:rPr>
+          <w:rFonts w:hint="eastAsia"/>
+        </w:rPr>
+        <w:t>对象索引号</w:t>
       </w:r>
       <w:proofErr w:type="spellStart"/>
       <w:r>
@@ -3131,7 +3138,37 @@
         <w:rPr>
           <w:rFonts w:hint="eastAsia"/>
         </w:rPr>
-        <w:t>，产生的攻击效果只对目标该层有效</w:t>
+        <w:t>，</w:t>
+      </w:r>
+      <w:r>
+        <w:rPr>
+          <w:rFonts w:hint="eastAsia"/>
+        </w:rPr>
+        <w:t>即攻击地图</w:t>
+      </w:r>
+      <w:r>
+        <w:rPr>
+          <w:rFonts w:hint="eastAsia"/>
+        </w:rPr>
+        <w:t>中其</w:t>
+      </w:r>
+      <w:r>
+        <w:rPr>
+          <w:rFonts w:hint="eastAsia"/>
+        </w:rPr>
+        <w:t>坐标</w:t>
+      </w:r>
+      <w:r>
+        <w:rPr>
+          <w:rFonts w:hint="eastAsia"/>
+        </w:rPr>
+        <w:t>,</w:t>
+      </w:r>
+      <w:r>
+        <w:rPr>
+          <w:rFonts w:hint="eastAsia"/>
+        </w:rPr>
+        <w:t>产生的攻击效果只对目标该层有效</w:t>
       </w:r>
       <w:r>
         <w:t>。</w:t>
@@ -3813,6 +3850,7 @@
         <w:rPr>
           <w:rFonts w:hint="eastAsia"/>
         </w:rPr>
+        <w:lastRenderedPageBreak/>
         <w:t>资源</w:t>
       </w:r>
       <w:proofErr w:type="gramStart"/>
@@ -3842,7 +3880,6 @@
           <w:rFonts w:hint="eastAsia"/>
           <w:b/>
         </w:rPr>
-        <w:lastRenderedPageBreak/>
         <w:t>油田</w:t>
       </w:r>
       <w:r>
@@ -7274,8 +7311,6 @@
           <w:docGrid w:type="lines" w:linePitch="312"/>
         </w:sectPr>
       </w:pPr>
-      <w:bookmarkStart w:id="0" w:name="_GoBack"/>
-      <w:bookmarkEnd w:id="0"/>
     </w:p>
     <w:p>
       <w:pPr>
@@ -9931,7 +9966,7 @@
   <a:extraClrSchemeLst/>
   <a:extLst>
     <a:ext uri="{05A4C25C-085E-4340-85A3-A5531E510DB2}">
-      <thm15:themeFamily xmlns="" xmlns:thm15="http://schemas.microsoft.com/office/thememl/2012/main" name="Office Theme" id="{62F939B6-93AF-4DB8-9C6B-D6C7DFDC589F}" vid="{4A3C46E8-61CC-4603-A589-7422A47A8E4A}"/>
+      <thm15:themeFamily xmlns:thm15="http://schemas.microsoft.com/office/thememl/2012/main" xmlns="" name="Office Theme" id="{62F939B6-93AF-4DB8-9C6B-D6C7DFDC589F}" vid="{4A3C46E8-61CC-4603-A589-7422A47A8E4A}"/>
     </a:ext>
   </a:extLst>
 </a:theme>
@@ -9942,7 +9977,7 @@
 </file>
 
 <file path=customXml/itemProps1.xml><?xml version="1.0" encoding="utf-8"?>
-<ds:datastoreItem xmlns:ds="http://schemas.openxmlformats.org/officeDocument/2006/customXml" ds:itemID="{9D3EB8D3-0E71-4A5F-BAC4-DC0B4AB8597F}">
+<ds:datastoreItem xmlns:ds="http://schemas.openxmlformats.org/officeDocument/2006/customXml" ds:itemID="{E606ADC5-CEFF-40CB-80C9-213EB03BFB8D}">
   <ds:schemaRefs>
     <ds:schemaRef ds:uri="http://schemas.openxmlformats.org/officeDocument/2006/bibliography"/>
   </ds:schemaRefs>

</xml_diff>

<commit_message>
solve move destination confliction
</commit_message>
<xml_diff>
--- a/doc/rules.docx
+++ b/doc/rules.docx
@@ -33,15 +33,10 @@
         </w:rPr>
         <w:t>说明</w:t>
       </w:r>
-      <w:bookmarkStart w:id="0" w:name="_GoBack"/>
-      <w:bookmarkEnd w:id="0"/>
     </w:p>
     <w:p>
       <w:pPr>
         <w:jc w:val="center"/>
-        <w:rPr>
-          <w:rFonts w:hint="eastAsia"/>
-        </w:rPr>
       </w:pPr>
       <w:r>
         <w:rPr>
@@ -385,9 +380,6 @@
         <w:pStyle w:val="a3"/>
         <w:spacing w:line="360" w:lineRule="auto"/>
         <w:ind w:left="420" w:firstLineChars="0" w:firstLine="0"/>
-        <w:rPr>
-          <w:rFonts w:hint="eastAsia"/>
-        </w:rPr>
       </w:pPr>
       <w:r>
         <w:rPr>
@@ -459,9 +451,6 @@
               <w:spacing w:line="360" w:lineRule="auto"/>
               <w:ind w:firstLineChars="0" w:firstLine="0"/>
               <w:jc w:val="center"/>
-              <w:rPr>
-                <w:rFonts w:hint="eastAsia"/>
-              </w:rPr>
             </w:pPr>
             <w:r>
               <w:rPr>
@@ -482,193 +471,12 @@
               <w:spacing w:line="360" w:lineRule="auto"/>
               <w:ind w:firstLineChars="0" w:firstLine="0"/>
               <w:jc w:val="center"/>
-              <w:rPr>
-                <w:rFonts w:hint="eastAsia"/>
-              </w:rPr>
             </w:pPr>
             <w:r>
               <w:rPr>
                 <w:rFonts w:hint="eastAsia"/>
               </w:rPr>
               <w:t>变量名</w:t>
-            </w:r>
-          </w:p>
-        </w:tc>
-        <w:tc>
-          <w:tcPr>
-            <w:tcW w:w="4445" w:type="dxa"/>
-            <w:vAlign w:val="center"/>
-          </w:tcPr>
-          <w:p>
-            <w:pPr>
-              <w:pStyle w:val="a3"/>
-              <w:spacing w:line="360" w:lineRule="auto"/>
-              <w:ind w:firstLineChars="0" w:firstLine="0"/>
-              <w:jc w:val="center"/>
-              <w:rPr>
-                <w:rFonts w:hint="eastAsia"/>
-              </w:rPr>
-            </w:pPr>
-            <w:r>
-              <w:rPr>
-                <w:rFonts w:hint="eastAsia"/>
-              </w:rPr>
-              <w:t>备注</w:t>
-            </w:r>
-          </w:p>
-        </w:tc>
-      </w:tr>
-      <w:tr>
-        <w:tc>
-          <w:tcPr>
-            <w:tcW w:w="1673" w:type="dxa"/>
-            <w:vAlign w:val="center"/>
-          </w:tcPr>
-          <w:p>
-            <w:pPr>
-              <w:pStyle w:val="a3"/>
-              <w:spacing w:line="360" w:lineRule="auto"/>
-              <w:ind w:firstLineChars="0" w:firstLine="0"/>
-              <w:jc w:val="center"/>
-              <w:rPr>
-                <w:rFonts w:hint="eastAsia"/>
-              </w:rPr>
-            </w:pPr>
-            <w:r>
-              <w:rPr>
-                <w:rFonts w:hint="eastAsia"/>
-              </w:rPr>
-              <w:t>队伍</w:t>
-            </w:r>
-          </w:p>
-        </w:tc>
-        <w:tc>
-          <w:tcPr>
-            <w:tcW w:w="1984" w:type="dxa"/>
-            <w:vAlign w:val="center"/>
-          </w:tcPr>
-          <w:p>
-            <w:pPr>
-              <w:pStyle w:val="a3"/>
-              <w:spacing w:line="360" w:lineRule="auto"/>
-              <w:ind w:firstLineChars="0" w:firstLine="0"/>
-              <w:jc w:val="center"/>
-              <w:rPr>
-                <w:rFonts w:hint="eastAsia"/>
-              </w:rPr>
-            </w:pPr>
-            <w:r>
-              <w:rPr>
-                <w:rFonts w:hint="eastAsia"/>
-              </w:rPr>
-              <w:t>team</w:t>
-            </w:r>
-          </w:p>
-        </w:tc>
-        <w:tc>
-          <w:tcPr>
-            <w:tcW w:w="4445" w:type="dxa"/>
-            <w:vAlign w:val="center"/>
-          </w:tcPr>
-          <w:p>
-            <w:pPr>
-              <w:pStyle w:val="a3"/>
-              <w:spacing w:line="360" w:lineRule="auto"/>
-              <w:ind w:firstLineChars="0" w:firstLine="0"/>
-              <w:jc w:val="center"/>
-              <w:rPr>
-                <w:rFonts w:hint="eastAsia"/>
-              </w:rPr>
-            </w:pPr>
-            <w:r>
-              <w:t>0</w:t>
-            </w:r>
-            <w:r>
-              <w:rPr>
-                <w:rFonts w:hint="eastAsia"/>
-              </w:rPr>
-              <w:t>或</w:t>
-            </w:r>
-            <w:r>
-              <w:rPr>
-                <w:rFonts w:hint="eastAsia"/>
-              </w:rPr>
-              <w:t>1</w:t>
-            </w:r>
-            <w:r>
-              <w:rPr>
-                <w:rFonts w:hint="eastAsia"/>
-              </w:rPr>
-              <w:t>，</w:t>
-            </w:r>
-            <w:r>
-              <w:t>据点</w:t>
-            </w:r>
-            <w:r>
-              <w:rPr>
-                <w:rFonts w:hint="eastAsia"/>
-              </w:rPr>
-              <w:t>该属性</w:t>
-            </w:r>
-            <w:r>
-              <w:t>取</w:t>
-            </w:r>
-            <w:r>
-              <w:t>2</w:t>
-            </w:r>
-            <w:r>
-              <w:rPr>
-                <w:rFonts w:hint="eastAsia"/>
-              </w:rPr>
-              <w:t>表示尚未被</w:t>
-            </w:r>
-            <w:r>
-              <w:t>占领</w:t>
-            </w:r>
-          </w:p>
-        </w:tc>
-      </w:tr>
-      <w:tr>
-        <w:tc>
-          <w:tcPr>
-            <w:tcW w:w="1673" w:type="dxa"/>
-            <w:vAlign w:val="center"/>
-          </w:tcPr>
-          <w:p>
-            <w:pPr>
-              <w:pStyle w:val="a3"/>
-              <w:spacing w:line="360" w:lineRule="auto"/>
-              <w:ind w:firstLineChars="0" w:firstLine="0"/>
-              <w:jc w:val="center"/>
-              <w:rPr>
-                <w:rFonts w:hint="eastAsia"/>
-              </w:rPr>
-            </w:pPr>
-            <w:r>
-              <w:rPr>
-                <w:rFonts w:hint="eastAsia"/>
-              </w:rPr>
-              <w:t>形状</w:t>
-            </w:r>
-          </w:p>
-        </w:tc>
-        <w:tc>
-          <w:tcPr>
-            <w:tcW w:w="1984" w:type="dxa"/>
-            <w:vAlign w:val="center"/>
-          </w:tcPr>
-          <w:p>
-            <w:pPr>
-              <w:pStyle w:val="a3"/>
-              <w:spacing w:line="360" w:lineRule="auto"/>
-              <w:ind w:firstLineChars="0" w:firstLine="0"/>
-              <w:jc w:val="center"/>
-              <w:rPr>
-                <w:rFonts w:hint="eastAsia"/>
-              </w:rPr>
-            </w:pPr>
-            <w:r>
-              <w:t>size</w:t>
             </w:r>
           </w:p>
         </w:tc>
@@ -688,360 +496,7 @@
               <w:rPr>
                 <w:rFonts w:hint="eastAsia"/>
               </w:rPr>
-              <w:t>Rectangle</w:t>
-            </w:r>
-            <w:r>
-              <w:rPr>
-                <w:rFonts w:hint="eastAsia"/>
-              </w:rPr>
-              <w:t>实例</w:t>
-            </w:r>
-            <w:r>
-              <w:t>，表示该单位的</w:t>
-            </w:r>
-            <w:r>
-              <w:rPr>
-                <w:rFonts w:hint="eastAsia"/>
-              </w:rPr>
-              <w:t>形状</w:t>
-            </w:r>
-          </w:p>
-          <w:p>
-            <w:pPr>
-              <w:pStyle w:val="a3"/>
-              <w:spacing w:line="360" w:lineRule="auto"/>
-              <w:ind w:firstLineChars="0" w:firstLine="0"/>
-              <w:jc w:val="center"/>
-              <w:rPr>
-                <w:rFonts w:hint="eastAsia"/>
-              </w:rPr>
-            </w:pPr>
-            <w:r>
-              <w:rPr>
-                <w:rFonts w:hint="eastAsia"/>
-              </w:rPr>
-              <w:t>一般</w:t>
-            </w:r>
-            <w:r>
-              <w:t>为</w:t>
-            </w:r>
-            <w:r>
-              <w:rPr>
-                <w:rFonts w:hint="eastAsia"/>
-              </w:rPr>
-              <w:t>1</w:t>
-            </w:r>
-            <w:r>
-              <w:rPr>
-                <w:rFonts w:hint="eastAsia"/>
-              </w:rPr>
-              <w:t>×</w:t>
-            </w:r>
-            <w:r>
-              <w:rPr>
-                <w:rFonts w:hint="eastAsia"/>
-              </w:rPr>
-              <w:t>1</w:t>
-            </w:r>
-            <w:r>
-              <w:rPr>
-                <w:rFonts w:hint="eastAsia"/>
-              </w:rPr>
-              <w:t>，</w:t>
-            </w:r>
-            <w:r>
-              <w:t>但</w:t>
-            </w:r>
-            <w:r>
-              <w:rPr>
-                <w:rFonts w:hint="eastAsia"/>
-              </w:rPr>
-              <w:t>如</w:t>
-            </w:r>
-            <w:r>
-              <w:t>基地形状可能为</w:t>
-            </w:r>
-            <w:r>
-              <w:rPr>
-                <w:rFonts w:hint="eastAsia"/>
-              </w:rPr>
-              <w:t>3</w:t>
-            </w:r>
-            <w:r>
-              <w:rPr>
-                <w:rFonts w:hint="eastAsia"/>
-              </w:rPr>
-              <w:t>×</w:t>
-            </w:r>
-            <w:r>
-              <w:rPr>
-                <w:rFonts w:hint="eastAsia"/>
-              </w:rPr>
-              <w:t>3</w:t>
-            </w:r>
-            <w:r>
-              <w:rPr>
-                <w:rFonts w:hint="eastAsia"/>
-              </w:rPr>
-              <w:t>矩形</w:t>
-            </w:r>
-          </w:p>
-        </w:tc>
-      </w:tr>
-      <w:tr>
-        <w:tc>
-          <w:tcPr>
-            <w:tcW w:w="1673" w:type="dxa"/>
-            <w:vAlign w:val="center"/>
-          </w:tcPr>
-          <w:p>
-            <w:pPr>
-              <w:pStyle w:val="a3"/>
-              <w:spacing w:line="360" w:lineRule="auto"/>
-              <w:ind w:firstLineChars="0" w:firstLine="0"/>
-              <w:jc w:val="center"/>
-              <w:rPr>
-                <w:rFonts w:hint="eastAsia"/>
-              </w:rPr>
-            </w:pPr>
-            <w:r>
-              <w:rPr>
-                <w:rFonts w:hint="eastAsia"/>
-              </w:rPr>
-              <w:t>位置</w:t>
-            </w:r>
-          </w:p>
-        </w:tc>
-        <w:tc>
-          <w:tcPr>
-            <w:tcW w:w="1984" w:type="dxa"/>
-            <w:vAlign w:val="center"/>
-          </w:tcPr>
-          <w:p>
-            <w:pPr>
-              <w:pStyle w:val="a3"/>
-              <w:spacing w:line="360" w:lineRule="auto"/>
-              <w:ind w:firstLineChars="0" w:firstLine="0"/>
-              <w:jc w:val="center"/>
-            </w:pPr>
-            <w:proofErr w:type="spellStart"/>
-            <w:r>
-              <w:rPr>
-                <w:rFonts w:hint="eastAsia"/>
-              </w:rPr>
-              <w:t>pos</w:t>
-            </w:r>
-            <w:proofErr w:type="spellEnd"/>
-          </w:p>
-        </w:tc>
-        <w:tc>
-          <w:tcPr>
-            <w:tcW w:w="4445" w:type="dxa"/>
-            <w:vAlign w:val="center"/>
-          </w:tcPr>
-          <w:p>
-            <w:pPr>
-              <w:pStyle w:val="a3"/>
-              <w:spacing w:line="360" w:lineRule="auto"/>
-              <w:ind w:firstLineChars="0" w:firstLine="0"/>
-              <w:jc w:val="center"/>
-              <w:rPr>
-                <w:rFonts w:hint="eastAsia"/>
-              </w:rPr>
-            </w:pPr>
-            <w:r>
-              <w:rPr>
-                <w:rFonts w:hint="eastAsia"/>
-              </w:rPr>
-              <w:t>单位</w:t>
-            </w:r>
-            <w:r>
-              <w:t>占据</w:t>
-            </w:r>
-            <w:r>
-              <w:rPr>
-                <w:rFonts w:hint="eastAsia"/>
-              </w:rPr>
-              <w:t>矩形</w:t>
-            </w:r>
-            <w:r>
-              <w:rPr>
-                <w:rFonts w:hint="eastAsia"/>
-              </w:rPr>
-              <w:t>的</w:t>
-            </w:r>
-            <w:r>
-              <w:t>左上</w:t>
-            </w:r>
-            <w:r>
-              <w:rPr>
-                <w:rFonts w:hint="eastAsia"/>
-              </w:rPr>
-              <w:t>顶点</w:t>
-            </w:r>
-          </w:p>
-        </w:tc>
-      </w:tr>
-      <w:tr>
-        <w:tc>
-          <w:tcPr>
-            <w:tcW w:w="1673" w:type="dxa"/>
-            <w:vAlign w:val="center"/>
-          </w:tcPr>
-          <w:p>
-            <w:pPr>
-              <w:pStyle w:val="a3"/>
-              <w:spacing w:line="360" w:lineRule="auto"/>
-              <w:ind w:firstLineChars="0" w:firstLine="0"/>
-              <w:jc w:val="center"/>
-              <w:rPr>
-                <w:rFonts w:hint="eastAsia"/>
-              </w:rPr>
-            </w:pPr>
-            <w:r>
-              <w:rPr>
-                <w:rFonts w:hint="eastAsia"/>
-              </w:rPr>
-              <w:t>视野范围</w:t>
-            </w:r>
-          </w:p>
-        </w:tc>
-        <w:tc>
-          <w:tcPr>
-            <w:tcW w:w="1984" w:type="dxa"/>
-            <w:vAlign w:val="center"/>
-          </w:tcPr>
-          <w:p>
-            <w:pPr>
-              <w:pStyle w:val="a3"/>
-              <w:spacing w:line="360" w:lineRule="auto"/>
-              <w:ind w:firstLineChars="0" w:firstLine="0"/>
-              <w:jc w:val="center"/>
-              <w:rPr>
-                <w:rFonts w:hint="eastAsia"/>
-              </w:rPr>
-            </w:pPr>
-            <w:proofErr w:type="spellStart"/>
-            <w:r>
-              <w:rPr>
-                <w:rFonts w:hint="eastAsia"/>
-              </w:rPr>
-              <w:t>sight</w:t>
-            </w:r>
-            <w:r>
-              <w:t>_range</w:t>
-            </w:r>
-            <w:proofErr w:type="spellEnd"/>
-            <w:r>
-              <w:t>[3]</w:t>
-            </w:r>
-          </w:p>
-        </w:tc>
-        <w:tc>
-          <w:tcPr>
-            <w:tcW w:w="4445" w:type="dxa"/>
-            <w:vAlign w:val="center"/>
-          </w:tcPr>
-          <w:p>
-            <w:pPr>
-              <w:pStyle w:val="a3"/>
-              <w:spacing w:line="360" w:lineRule="auto"/>
-              <w:ind w:firstLineChars="0" w:firstLine="0"/>
-              <w:jc w:val="center"/>
-              <w:rPr>
-                <w:rFonts w:hint="eastAsia"/>
-              </w:rPr>
-            </w:pPr>
-            <w:r>
-              <w:rPr>
-                <w:rFonts w:hint="eastAsia"/>
-              </w:rPr>
-              <w:t>对三层</w:t>
-            </w:r>
-            <w:r>
-              <w:t>的视野范围</w:t>
-            </w:r>
-          </w:p>
-        </w:tc>
-      </w:tr>
-      <w:tr>
-        <w:tc>
-          <w:tcPr>
-            <w:tcW w:w="1673" w:type="dxa"/>
-            <w:vAlign w:val="center"/>
-          </w:tcPr>
-          <w:p>
-            <w:pPr>
-              <w:pStyle w:val="a3"/>
-              <w:spacing w:line="360" w:lineRule="auto"/>
-              <w:ind w:firstLineChars="0" w:firstLine="0"/>
-              <w:jc w:val="center"/>
-              <w:rPr>
-                <w:rFonts w:hint="eastAsia"/>
-              </w:rPr>
-            </w:pPr>
-            <w:r>
-              <w:rPr>
-                <w:rFonts w:hint="eastAsia"/>
-              </w:rPr>
-              <w:t>射程</w:t>
-            </w:r>
-          </w:p>
-        </w:tc>
-        <w:tc>
-          <w:tcPr>
-            <w:tcW w:w="1984" w:type="dxa"/>
-            <w:vAlign w:val="center"/>
-          </w:tcPr>
-          <w:p>
-            <w:pPr>
-              <w:pStyle w:val="a3"/>
-              <w:spacing w:line="360" w:lineRule="auto"/>
-              <w:ind w:firstLineChars="0" w:firstLine="0"/>
-              <w:jc w:val="center"/>
-              <w:rPr>
-                <w:rFonts w:hint="eastAsia"/>
-              </w:rPr>
-            </w:pPr>
-            <w:proofErr w:type="spellStart"/>
-            <w:r>
-              <w:rPr>
-                <w:rFonts w:hint="eastAsia"/>
-              </w:rPr>
-              <w:t>fire</w:t>
-            </w:r>
-            <w:r>
-              <w:t>_range</w:t>
-            </w:r>
-            <w:proofErr w:type="spellEnd"/>
-            <w:r>
-              <w:t>[3]</w:t>
-            </w:r>
-          </w:p>
-        </w:tc>
-        <w:tc>
-          <w:tcPr>
-            <w:tcW w:w="4445" w:type="dxa"/>
-            <w:vAlign w:val="center"/>
-          </w:tcPr>
-          <w:p>
-            <w:pPr>
-              <w:pStyle w:val="a3"/>
-              <w:spacing w:line="360" w:lineRule="auto"/>
-              <w:ind w:firstLineChars="0" w:firstLine="0"/>
-              <w:jc w:val="center"/>
-              <w:rPr>
-                <w:rFonts w:hint="eastAsia"/>
-              </w:rPr>
-            </w:pPr>
-            <w:r>
-              <w:rPr>
-                <w:rFonts w:hint="eastAsia"/>
-              </w:rPr>
-              <w:t>对</w:t>
-            </w:r>
-            <w:r>
-              <w:t>三层的射程</w:t>
+              <w:t>备注</w:t>
             </w:r>
           </w:p>
         </w:tc>
@@ -1063,24 +518,7 @@
               <w:rPr>
                 <w:rFonts w:hint="eastAsia"/>
               </w:rPr>
-              <w:t>生命值</w:t>
-            </w:r>
-          </w:p>
-          <w:p>
-            <w:pPr>
-              <w:pStyle w:val="a3"/>
-              <w:spacing w:line="360" w:lineRule="auto"/>
-              <w:ind w:firstLineChars="0" w:firstLine="0"/>
-              <w:jc w:val="center"/>
-              <w:rPr>
-                <w:rFonts w:hint="eastAsia"/>
-              </w:rPr>
-            </w:pPr>
-            <w:r>
-              <w:rPr>
-                <w:rFonts w:hint="eastAsia"/>
-              </w:rPr>
-              <w:t>上限</w:t>
+              <w:t>队伍</w:t>
             </w:r>
           </w:p>
         </w:tc>
@@ -1100,7 +538,140 @@
               <w:rPr>
                 <w:rFonts w:hint="eastAsia"/>
               </w:rPr>
-              <w:t>health</w:t>
+              <w:t>team</w:t>
+            </w:r>
+          </w:p>
+        </w:tc>
+        <w:tc>
+          <w:tcPr>
+            <w:tcW w:w="4445" w:type="dxa"/>
+            <w:vAlign w:val="center"/>
+          </w:tcPr>
+          <w:p>
+            <w:pPr>
+              <w:pStyle w:val="a3"/>
+              <w:spacing w:line="360" w:lineRule="auto"/>
+              <w:ind w:firstLineChars="0" w:firstLine="0"/>
+              <w:jc w:val="center"/>
+            </w:pPr>
+            <w:r>
+              <w:t>0</w:t>
+            </w:r>
+            <w:r>
+              <w:rPr>
+                <w:rFonts w:hint="eastAsia"/>
+              </w:rPr>
+              <w:t>或</w:t>
+            </w:r>
+            <w:r>
+              <w:rPr>
+                <w:rFonts w:hint="eastAsia"/>
+              </w:rPr>
+              <w:t>1</w:t>
+            </w:r>
+            <w:r>
+              <w:rPr>
+                <w:rFonts w:hint="eastAsia"/>
+              </w:rPr>
+              <w:t>，</w:t>
+            </w:r>
+            <w:r>
+              <w:t>据点</w:t>
+            </w:r>
+            <w:r>
+              <w:rPr>
+                <w:rFonts w:hint="eastAsia"/>
+              </w:rPr>
+              <w:t>该属性</w:t>
+            </w:r>
+            <w:r>
+              <w:t>取</w:t>
+            </w:r>
+            <w:r>
+              <w:t>2</w:t>
+            </w:r>
+            <w:r>
+              <w:rPr>
+                <w:rFonts w:hint="eastAsia"/>
+              </w:rPr>
+              <w:t>表示尚未被</w:t>
+            </w:r>
+            <w:r>
+              <w:t>占领</w:t>
+            </w:r>
+          </w:p>
+        </w:tc>
+      </w:tr>
+      <w:tr>
+        <w:tc>
+          <w:tcPr>
+            <w:tcW w:w="1673" w:type="dxa"/>
+            <w:vAlign w:val="center"/>
+          </w:tcPr>
+          <w:p>
+            <w:pPr>
+              <w:pStyle w:val="a3"/>
+              <w:spacing w:line="360" w:lineRule="auto"/>
+              <w:ind w:firstLineChars="0" w:firstLine="0"/>
+              <w:jc w:val="center"/>
+            </w:pPr>
+            <w:r>
+              <w:rPr>
+                <w:rFonts w:hint="eastAsia"/>
+              </w:rPr>
+              <w:t>形状</w:t>
+            </w:r>
+          </w:p>
+        </w:tc>
+        <w:tc>
+          <w:tcPr>
+            <w:tcW w:w="1984" w:type="dxa"/>
+            <w:vAlign w:val="center"/>
+          </w:tcPr>
+          <w:p>
+            <w:pPr>
+              <w:pStyle w:val="a3"/>
+              <w:spacing w:line="360" w:lineRule="auto"/>
+              <w:ind w:firstLineChars="0" w:firstLine="0"/>
+              <w:jc w:val="center"/>
+            </w:pPr>
+            <w:r>
+              <w:t>size</w:t>
+            </w:r>
+          </w:p>
+        </w:tc>
+        <w:tc>
+          <w:tcPr>
+            <w:tcW w:w="4445" w:type="dxa"/>
+            <w:vAlign w:val="center"/>
+          </w:tcPr>
+          <w:p>
+            <w:pPr>
+              <w:pStyle w:val="a3"/>
+              <w:spacing w:line="360" w:lineRule="auto"/>
+              <w:ind w:firstLineChars="0" w:firstLine="0"/>
+              <w:jc w:val="center"/>
+            </w:pPr>
+            <w:r>
+              <w:rPr>
+                <w:rFonts w:hint="eastAsia"/>
+              </w:rPr>
+              <w:t>Rectangle</w:t>
+            </w:r>
+            <w:r>
+              <w:rPr>
+                <w:rFonts w:hint="eastAsia"/>
+              </w:rPr>
+              <w:t>实例</w:t>
+            </w:r>
+            <w:r>
+              <w:t>，表示该单位的</w:t>
+            </w:r>
+            <w:r>
+              <w:rPr>
+                <w:rFonts w:hint="eastAsia"/>
+              </w:rPr>
+              <w:t>形状</w:t>
             </w:r>
           </w:p>
           <w:p>
@@ -1109,13 +680,118 @@
               <w:spacing w:line="360" w:lineRule="auto"/>
               <w:ind w:firstLineChars="0" w:firstLine="0"/>
               <w:jc w:val="center"/>
+            </w:pPr>
+            <w:r>
               <w:rPr>
                 <w:rFonts w:hint="eastAsia"/>
               </w:rPr>
+              <w:t>一般</w:t>
+            </w:r>
+            <w:r>
+              <w:t>为</w:t>
+            </w:r>
+            <w:r>
+              <w:rPr>
+                <w:rFonts w:hint="eastAsia"/>
+              </w:rPr>
+              <w:t>1</w:t>
+            </w:r>
+            <w:r>
+              <w:rPr>
+                <w:rFonts w:hint="eastAsia"/>
+              </w:rPr>
+              <w:t>×</w:t>
+            </w:r>
+            <w:r>
+              <w:rPr>
+                <w:rFonts w:hint="eastAsia"/>
+              </w:rPr>
+              <w:t>1</w:t>
+            </w:r>
+            <w:r>
+              <w:rPr>
+                <w:rFonts w:hint="eastAsia"/>
+              </w:rPr>
+              <w:t>，</w:t>
+            </w:r>
+            <w:r>
+              <w:t>但</w:t>
+            </w:r>
+            <w:r>
+              <w:rPr>
+                <w:rFonts w:hint="eastAsia"/>
+              </w:rPr>
+              <w:t>如</w:t>
+            </w:r>
+            <w:r>
+              <w:t>基地形状可能为</w:t>
+            </w:r>
+            <w:r>
+              <w:rPr>
+                <w:rFonts w:hint="eastAsia"/>
+              </w:rPr>
+              <w:t>3</w:t>
+            </w:r>
+            <w:r>
+              <w:rPr>
+                <w:rFonts w:hint="eastAsia"/>
+              </w:rPr>
+              <w:t>×</w:t>
+            </w:r>
+            <w:r>
+              <w:rPr>
+                <w:rFonts w:hint="eastAsia"/>
+              </w:rPr>
+              <w:t>3</w:t>
+            </w:r>
+            <w:r>
+              <w:rPr>
+                <w:rFonts w:hint="eastAsia"/>
+              </w:rPr>
+              <w:t>矩形</w:t>
+            </w:r>
+          </w:p>
+        </w:tc>
+      </w:tr>
+      <w:tr>
+        <w:tc>
+          <w:tcPr>
+            <w:tcW w:w="1673" w:type="dxa"/>
+            <w:vAlign w:val="center"/>
+          </w:tcPr>
+          <w:p>
+            <w:pPr>
+              <w:pStyle w:val="a3"/>
+              <w:spacing w:line="360" w:lineRule="auto"/>
+              <w:ind w:firstLineChars="0" w:firstLine="0"/>
+              <w:jc w:val="center"/>
+            </w:pPr>
+            <w:r>
+              <w:rPr>
+                <w:rFonts w:hint="eastAsia"/>
+              </w:rPr>
+              <w:t>位置</w:t>
+            </w:r>
+          </w:p>
+        </w:tc>
+        <w:tc>
+          <w:tcPr>
+            <w:tcW w:w="1984" w:type="dxa"/>
+            <w:vAlign w:val="center"/>
+          </w:tcPr>
+          <w:p>
+            <w:pPr>
+              <w:pStyle w:val="a3"/>
+              <w:spacing w:line="360" w:lineRule="auto"/>
+              <w:ind w:firstLineChars="0" w:firstLine="0"/>
+              <w:jc w:val="center"/>
             </w:pPr>
             <w:proofErr w:type="spellStart"/>
             <w:r>
-              <w:t>health_max</w:t>
+              <w:rPr>
+                <w:rFonts w:hint="eastAsia"/>
+              </w:rPr>
+              <w:t>pos</w:t>
             </w:r>
             <w:proofErr w:type="spellEnd"/>
           </w:p>
@@ -1131,9 +807,265 @@
               <w:spacing w:line="360" w:lineRule="auto"/>
               <w:ind w:firstLineChars="0" w:firstLine="0"/>
               <w:jc w:val="center"/>
+            </w:pPr>
+            <w:r>
               <w:rPr>
                 <w:rFonts w:hint="eastAsia"/>
               </w:rPr>
+              <w:t>单位</w:t>
+            </w:r>
+            <w:r>
+              <w:t>占据</w:t>
+            </w:r>
+            <w:r>
+              <w:rPr>
+                <w:rFonts w:hint="eastAsia"/>
+              </w:rPr>
+              <w:t>矩形</w:t>
+            </w:r>
+            <w:r>
+              <w:rPr>
+                <w:rFonts w:hint="eastAsia"/>
+              </w:rPr>
+              <w:t>的</w:t>
+            </w:r>
+            <w:r>
+              <w:t>左上</w:t>
+            </w:r>
+            <w:r>
+              <w:rPr>
+                <w:rFonts w:hint="eastAsia"/>
+              </w:rPr>
+              <w:t>顶点</w:t>
+            </w:r>
+          </w:p>
+        </w:tc>
+      </w:tr>
+      <w:tr>
+        <w:tc>
+          <w:tcPr>
+            <w:tcW w:w="1673" w:type="dxa"/>
+            <w:vAlign w:val="center"/>
+          </w:tcPr>
+          <w:p>
+            <w:pPr>
+              <w:pStyle w:val="a3"/>
+              <w:spacing w:line="360" w:lineRule="auto"/>
+              <w:ind w:firstLineChars="0" w:firstLine="0"/>
+              <w:jc w:val="center"/>
+            </w:pPr>
+            <w:r>
+              <w:rPr>
+                <w:rFonts w:hint="eastAsia"/>
+              </w:rPr>
+              <w:t>视野范围</w:t>
+            </w:r>
+          </w:p>
+        </w:tc>
+        <w:tc>
+          <w:tcPr>
+            <w:tcW w:w="1984" w:type="dxa"/>
+            <w:vAlign w:val="center"/>
+          </w:tcPr>
+          <w:p>
+            <w:pPr>
+              <w:pStyle w:val="a3"/>
+              <w:spacing w:line="360" w:lineRule="auto"/>
+              <w:ind w:firstLineChars="0" w:firstLine="0"/>
+              <w:jc w:val="center"/>
+            </w:pPr>
+            <w:proofErr w:type="spellStart"/>
+            <w:r>
+              <w:rPr>
+                <w:rFonts w:hint="eastAsia"/>
+              </w:rPr>
+              <w:t>sight</w:t>
+            </w:r>
+            <w:r>
+              <w:t>_range</w:t>
+            </w:r>
+            <w:proofErr w:type="spellEnd"/>
+            <w:r>
+              <w:t>[3]</w:t>
+            </w:r>
+          </w:p>
+        </w:tc>
+        <w:tc>
+          <w:tcPr>
+            <w:tcW w:w="4445" w:type="dxa"/>
+            <w:vAlign w:val="center"/>
+          </w:tcPr>
+          <w:p>
+            <w:pPr>
+              <w:pStyle w:val="a3"/>
+              <w:spacing w:line="360" w:lineRule="auto"/>
+              <w:ind w:firstLineChars="0" w:firstLine="0"/>
+              <w:jc w:val="center"/>
+            </w:pPr>
+            <w:r>
+              <w:rPr>
+                <w:rFonts w:hint="eastAsia"/>
+              </w:rPr>
+              <w:t>对三层</w:t>
+            </w:r>
+            <w:r>
+              <w:t>的视野范围</w:t>
+            </w:r>
+          </w:p>
+        </w:tc>
+      </w:tr>
+      <w:tr>
+        <w:tc>
+          <w:tcPr>
+            <w:tcW w:w="1673" w:type="dxa"/>
+            <w:vAlign w:val="center"/>
+          </w:tcPr>
+          <w:p>
+            <w:pPr>
+              <w:pStyle w:val="a3"/>
+              <w:spacing w:line="360" w:lineRule="auto"/>
+              <w:ind w:firstLineChars="0" w:firstLine="0"/>
+              <w:jc w:val="center"/>
+            </w:pPr>
+            <w:r>
+              <w:rPr>
+                <w:rFonts w:hint="eastAsia"/>
+              </w:rPr>
+              <w:t>射程</w:t>
+            </w:r>
+          </w:p>
+        </w:tc>
+        <w:tc>
+          <w:tcPr>
+            <w:tcW w:w="1984" w:type="dxa"/>
+            <w:vAlign w:val="center"/>
+          </w:tcPr>
+          <w:p>
+            <w:pPr>
+              <w:pStyle w:val="a3"/>
+              <w:spacing w:line="360" w:lineRule="auto"/>
+              <w:ind w:firstLineChars="0" w:firstLine="0"/>
+              <w:jc w:val="center"/>
+            </w:pPr>
+            <w:proofErr w:type="spellStart"/>
+            <w:r>
+              <w:rPr>
+                <w:rFonts w:hint="eastAsia"/>
+              </w:rPr>
+              <w:t>fire</w:t>
+            </w:r>
+            <w:r>
+              <w:t>_range</w:t>
+            </w:r>
+            <w:proofErr w:type="spellEnd"/>
+            <w:r>
+              <w:t>[3]</w:t>
+            </w:r>
+          </w:p>
+        </w:tc>
+        <w:tc>
+          <w:tcPr>
+            <w:tcW w:w="4445" w:type="dxa"/>
+            <w:vAlign w:val="center"/>
+          </w:tcPr>
+          <w:p>
+            <w:pPr>
+              <w:pStyle w:val="a3"/>
+              <w:spacing w:line="360" w:lineRule="auto"/>
+              <w:ind w:firstLineChars="0" w:firstLine="0"/>
+              <w:jc w:val="center"/>
+            </w:pPr>
+            <w:r>
+              <w:rPr>
+                <w:rFonts w:hint="eastAsia"/>
+              </w:rPr>
+              <w:t>对</w:t>
+            </w:r>
+            <w:r>
+              <w:t>三层的射程</w:t>
+            </w:r>
+          </w:p>
+        </w:tc>
+      </w:tr>
+      <w:tr>
+        <w:tc>
+          <w:tcPr>
+            <w:tcW w:w="1673" w:type="dxa"/>
+            <w:vAlign w:val="center"/>
+          </w:tcPr>
+          <w:p>
+            <w:pPr>
+              <w:pStyle w:val="a3"/>
+              <w:spacing w:line="360" w:lineRule="auto"/>
+              <w:ind w:firstLineChars="0" w:firstLine="0"/>
+              <w:jc w:val="center"/>
+            </w:pPr>
+            <w:r>
+              <w:rPr>
+                <w:rFonts w:hint="eastAsia"/>
+              </w:rPr>
+              <w:t>生命值</w:t>
+            </w:r>
+          </w:p>
+          <w:p>
+            <w:pPr>
+              <w:pStyle w:val="a3"/>
+              <w:spacing w:line="360" w:lineRule="auto"/>
+              <w:ind w:firstLineChars="0" w:firstLine="0"/>
+              <w:jc w:val="center"/>
+            </w:pPr>
+            <w:r>
+              <w:rPr>
+                <w:rFonts w:hint="eastAsia"/>
+              </w:rPr>
+              <w:t>上限</w:t>
+            </w:r>
+          </w:p>
+        </w:tc>
+        <w:tc>
+          <w:tcPr>
+            <w:tcW w:w="1984" w:type="dxa"/>
+            <w:vAlign w:val="center"/>
+          </w:tcPr>
+          <w:p>
+            <w:pPr>
+              <w:pStyle w:val="a3"/>
+              <w:spacing w:line="360" w:lineRule="auto"/>
+              <w:ind w:firstLineChars="0" w:firstLine="0"/>
+              <w:jc w:val="center"/>
+            </w:pPr>
+            <w:r>
+              <w:rPr>
+                <w:rFonts w:hint="eastAsia"/>
+              </w:rPr>
+              <w:t>health</w:t>
+            </w:r>
+          </w:p>
+          <w:p>
+            <w:pPr>
+              <w:pStyle w:val="a3"/>
+              <w:spacing w:line="360" w:lineRule="auto"/>
+              <w:ind w:firstLineChars="0" w:firstLine="0"/>
+              <w:jc w:val="center"/>
+            </w:pPr>
+            <w:proofErr w:type="spellStart"/>
+            <w:r>
+              <w:t>health_max</w:t>
+            </w:r>
+            <w:proofErr w:type="spellEnd"/>
+          </w:p>
+        </w:tc>
+        <w:tc>
+          <w:tcPr>
+            <w:tcW w:w="4445" w:type="dxa"/>
+            <w:vAlign w:val="center"/>
+          </w:tcPr>
+          <w:p>
+            <w:pPr>
+              <w:pStyle w:val="a3"/>
+              <w:spacing w:line="360" w:lineRule="auto"/>
+              <w:ind w:firstLineChars="0" w:firstLine="0"/>
+              <w:jc w:val="center"/>
             </w:pPr>
           </w:p>
         </w:tc>
@@ -1164,9 +1096,6 @@
               <w:spacing w:line="360" w:lineRule="auto"/>
               <w:ind w:firstLineChars="0" w:firstLine="0"/>
               <w:jc w:val="center"/>
-              <w:rPr>
-                <w:rFonts w:hint="eastAsia"/>
-              </w:rPr>
             </w:pPr>
             <w:r>
               <w:rPr>
@@ -1201,9 +1130,6 @@
               <w:spacing w:line="360" w:lineRule="auto"/>
               <w:ind w:firstLineChars="0" w:firstLine="0"/>
               <w:jc w:val="center"/>
-              <w:rPr>
-                <w:rFonts w:hint="eastAsia"/>
-              </w:rPr>
             </w:pPr>
             <w:proofErr w:type="spellStart"/>
             <w:r>
@@ -1223,9 +1149,6 @@
               <w:spacing w:line="360" w:lineRule="auto"/>
               <w:ind w:firstLineChars="0" w:firstLine="0"/>
               <w:jc w:val="center"/>
-              <w:rPr>
-                <w:rFonts w:hint="eastAsia"/>
-              </w:rPr>
             </w:pPr>
           </w:p>
         </w:tc>
@@ -1256,9 +1179,6 @@
               <w:spacing w:line="360" w:lineRule="auto"/>
               <w:ind w:firstLineChars="0" w:firstLine="0"/>
               <w:jc w:val="center"/>
-              <w:rPr>
-                <w:rFonts w:hint="eastAsia"/>
-              </w:rPr>
             </w:pPr>
             <w:r>
               <w:rPr>
@@ -1293,9 +1213,6 @@
               <w:spacing w:line="360" w:lineRule="auto"/>
               <w:ind w:firstLineChars="0" w:firstLine="0"/>
               <w:jc w:val="center"/>
-              <w:rPr>
-                <w:rFonts w:hint="eastAsia"/>
-              </w:rPr>
             </w:pPr>
             <w:proofErr w:type="spellStart"/>
             <w:r>
@@ -1315,82 +1232,6 @@
               <w:spacing w:line="360" w:lineRule="auto"/>
               <w:ind w:firstLineChars="0" w:firstLine="0"/>
               <w:jc w:val="center"/>
-              <w:rPr>
-                <w:rFonts w:hint="eastAsia"/>
-              </w:rPr>
-            </w:pPr>
-          </w:p>
-        </w:tc>
-      </w:tr>
-      <w:tr>
-        <w:tc>
-          <w:tcPr>
-            <w:tcW w:w="1673" w:type="dxa"/>
-            <w:vAlign w:val="center"/>
-          </w:tcPr>
-          <w:p>
-            <w:pPr>
-              <w:pStyle w:val="a3"/>
-              <w:spacing w:line="360" w:lineRule="auto"/>
-              <w:ind w:firstLineChars="0" w:firstLine="0"/>
-              <w:jc w:val="center"/>
-              <w:rPr>
-                <w:rFonts w:hint="eastAsia"/>
-              </w:rPr>
-            </w:pPr>
-            <w:r>
-              <w:rPr>
-                <w:rFonts w:hint="eastAsia"/>
-              </w:rPr>
-              <w:t>单次</w:t>
-            </w:r>
-            <w:r>
-              <w:t>攻击消耗弹药</w:t>
-            </w:r>
-          </w:p>
-        </w:tc>
-        <w:tc>
-          <w:tcPr>
-            <w:tcW w:w="1984" w:type="dxa"/>
-            <w:vAlign w:val="center"/>
-          </w:tcPr>
-          <w:p>
-            <w:pPr>
-              <w:pStyle w:val="a3"/>
-              <w:spacing w:line="360" w:lineRule="auto"/>
-              <w:ind w:firstLineChars="0" w:firstLine="0"/>
-              <w:jc w:val="center"/>
-              <w:rPr>
-                <w:rFonts w:hint="eastAsia"/>
-              </w:rPr>
-            </w:pPr>
-            <w:proofErr w:type="spellStart"/>
-            <w:r>
-              <w:rPr>
-                <w:rFonts w:hint="eastAsia"/>
-              </w:rPr>
-              <w:t>ammo</w:t>
-            </w:r>
-            <w:r>
-              <w:t>_once</w:t>
-            </w:r>
-            <w:proofErr w:type="spellEnd"/>
-          </w:p>
-        </w:tc>
-        <w:tc>
-          <w:tcPr>
-            <w:tcW w:w="4445" w:type="dxa"/>
-            <w:vAlign w:val="center"/>
-          </w:tcPr>
-          <w:p>
-            <w:pPr>
-              <w:pStyle w:val="a3"/>
-              <w:spacing w:line="360" w:lineRule="auto"/>
-              <w:ind w:firstLineChars="0" w:firstLine="0"/>
-              <w:jc w:val="center"/>
-              <w:rPr>
-                <w:rFonts w:hint="eastAsia"/>
-              </w:rPr>
             </w:pPr>
           </w:p>
         </w:tc>
@@ -1412,24 +1253,10 @@
               <w:rPr>
                 <w:rFonts w:hint="eastAsia"/>
               </w:rPr>
-              <w:t>金属</w:t>
-            </w:r>
-          </w:p>
-          <w:p>
-            <w:pPr>
-              <w:pStyle w:val="a3"/>
-              <w:spacing w:line="360" w:lineRule="auto"/>
-              <w:ind w:firstLineChars="0" w:firstLine="0"/>
-              <w:jc w:val="center"/>
-              <w:rPr>
-                <w:rFonts w:hint="eastAsia"/>
-              </w:rPr>
-            </w:pPr>
-            <w:r>
-              <w:rPr>
-                <w:rFonts w:hint="eastAsia"/>
-              </w:rPr>
-              <w:t>上限</w:t>
+              <w:t>单次</w:t>
+            </w:r>
+            <w:r>
+              <w:t>攻击消耗弹药</w:t>
             </w:r>
           </w:p>
         </w:tc>
@@ -1444,30 +1271,16 @@
               <w:spacing w:line="360" w:lineRule="auto"/>
               <w:ind w:firstLineChars="0" w:firstLine="0"/>
               <w:jc w:val="center"/>
+            </w:pPr>
+            <w:proofErr w:type="spellStart"/>
+            <w:r>
               <w:rPr>
                 <w:rFonts w:hint="eastAsia"/>
               </w:rPr>
-            </w:pPr>
-            <w:r>
-              <w:rPr>
-                <w:rFonts w:hint="eastAsia"/>
-              </w:rPr>
-              <w:t>metal</w:t>
-            </w:r>
-          </w:p>
-          <w:p>
-            <w:pPr>
-              <w:pStyle w:val="a3"/>
-              <w:spacing w:line="360" w:lineRule="auto"/>
-              <w:ind w:firstLineChars="0" w:firstLine="0"/>
-              <w:jc w:val="center"/>
-              <w:rPr>
-                <w:rFonts w:hint="eastAsia"/>
-              </w:rPr>
-            </w:pPr>
-            <w:proofErr w:type="spellStart"/>
-            <w:r>
-              <w:t>metal_max</w:t>
+              <w:t>ammo</w:t>
+            </w:r>
+            <w:r>
+              <w:t>_once</w:t>
             </w:r>
             <w:proofErr w:type="spellEnd"/>
           </w:p>
@@ -1483,9 +1296,6 @@
               <w:spacing w:line="360" w:lineRule="auto"/>
               <w:ind w:firstLineChars="0" w:firstLine="0"/>
               <w:jc w:val="center"/>
-              <w:rPr>
-                <w:rFonts w:hint="eastAsia"/>
-              </w:rPr>
             </w:pPr>
           </w:p>
         </w:tc>
@@ -1502,16 +1312,26 @@
               <w:spacing w:line="360" w:lineRule="auto"/>
               <w:ind w:firstLineChars="0" w:firstLine="0"/>
               <w:jc w:val="center"/>
+            </w:pPr>
+            <w:r>
               <w:rPr>
                 <w:rFonts w:hint="eastAsia"/>
               </w:rPr>
+              <w:t>金属</w:t>
+            </w:r>
+          </w:p>
+          <w:p>
+            <w:pPr>
+              <w:pStyle w:val="a3"/>
+              <w:spacing w:line="360" w:lineRule="auto"/>
+              <w:ind w:firstLineChars="0" w:firstLine="0"/>
+              <w:jc w:val="center"/>
             </w:pPr>
             <w:r>
               <w:rPr>
                 <w:rFonts w:hint="eastAsia"/>
               </w:rPr>
-              <w:lastRenderedPageBreak/>
-              <w:t>攻击力</w:t>
+              <w:t>上限</w:t>
             </w:r>
           </w:p>
         </w:tc>
@@ -1526,16 +1346,26 @@
               <w:spacing w:line="360" w:lineRule="auto"/>
               <w:ind w:firstLineChars="0" w:firstLine="0"/>
               <w:jc w:val="center"/>
+            </w:pPr>
+            <w:r>
               <w:rPr>
                 <w:rFonts w:hint="eastAsia"/>
               </w:rPr>
+              <w:t>metal</w:t>
+            </w:r>
+          </w:p>
+          <w:p>
+            <w:pPr>
+              <w:pStyle w:val="a3"/>
+              <w:spacing w:line="360" w:lineRule="auto"/>
+              <w:ind w:firstLineChars="0" w:firstLine="0"/>
+              <w:jc w:val="center"/>
             </w:pPr>
-            <w:r>
-              <w:rPr>
-                <w:rFonts w:hint="eastAsia"/>
-              </w:rPr>
-              <w:t>attack[2]</w:t>
-            </w:r>
+            <w:proofErr w:type="spellStart"/>
+            <w:r>
+              <w:t>metal_max</w:t>
+            </w:r>
+            <w:proofErr w:type="spellEnd"/>
           </w:p>
         </w:tc>
         <w:tc>
@@ -1549,46 +1379,7 @@
               <w:spacing w:line="360" w:lineRule="auto"/>
               <w:ind w:firstLineChars="0" w:firstLine="0"/>
               <w:jc w:val="center"/>
-              <w:rPr>
-                <w:rFonts w:hint="eastAsia"/>
-              </w:rPr>
             </w:pPr>
-            <w:r>
-              <w:t>attack</w:t>
-            </w:r>
-            <w:r>
-              <w:rPr>
-                <w:rFonts w:hint="eastAsia"/>
-              </w:rPr>
-              <w:t>[0]</w:t>
-            </w:r>
-            <w:r>
-              <w:t>,</w:t>
-            </w:r>
-            <w:r>
-              <w:rPr>
-                <w:rFonts w:hint="eastAsia"/>
-              </w:rPr>
-              <w:t>[1]</w:t>
-            </w:r>
-            <w:r>
-              <w:rPr>
-                <w:rFonts w:hint="eastAsia"/>
-              </w:rPr>
-              <w:t>分别</w:t>
-            </w:r>
-            <w:r>
-              <w:t>表示</w:t>
-            </w:r>
-            <w:r>
-              <w:rPr>
-                <w:rFonts w:hint="eastAsia"/>
-              </w:rPr>
-              <w:t>火炮</w:t>
-            </w:r>
-            <w:r>
-              <w:t>攻击力和鱼雷攻击力</w:t>
-            </w:r>
           </w:p>
         </w:tc>
       </w:tr>
@@ -1604,15 +1395,13 @@
               <w:spacing w:line="360" w:lineRule="auto"/>
               <w:ind w:firstLineChars="0" w:firstLine="0"/>
               <w:jc w:val="center"/>
+            </w:pPr>
+            <w:r>
               <w:rPr>
                 <w:rFonts w:hint="eastAsia"/>
               </w:rPr>
-            </w:pPr>
-            <w:r>
-              <w:rPr>
-                <w:rFonts w:hint="eastAsia"/>
-              </w:rPr>
-              <w:t>防御力</w:t>
+              <w:lastRenderedPageBreak/>
+              <w:t>攻击力</w:t>
             </w:r>
           </w:p>
         </w:tc>
@@ -1627,20 +1416,12 @@
               <w:spacing w:line="360" w:lineRule="auto"/>
               <w:ind w:firstLineChars="0" w:firstLine="0"/>
               <w:jc w:val="center"/>
+            </w:pPr>
+            <w:r>
               <w:rPr>
                 <w:rFonts w:hint="eastAsia"/>
               </w:rPr>
-            </w:pPr>
-            <w:proofErr w:type="spellStart"/>
-            <w:r>
-              <w:rPr>
-                <w:rFonts w:hint="eastAsia"/>
-              </w:rPr>
-              <w:t>defence</w:t>
-            </w:r>
-            <w:proofErr w:type="spellEnd"/>
-            <w:r>
-              <w:t>[2]</w:t>
+              <w:t>attack[2]</w:t>
             </w:r>
           </w:p>
         </w:tc>
@@ -1655,23 +1436,24 @@
               <w:spacing w:line="360" w:lineRule="auto"/>
               <w:ind w:firstLineChars="0" w:firstLine="0"/>
               <w:jc w:val="center"/>
+            </w:pPr>
+            <w:r>
+              <w:t>attack</w:t>
+            </w:r>
+            <w:r>
               <w:rPr>
                 <w:rFonts w:hint="eastAsia"/>
               </w:rPr>
-            </w:pPr>
-            <w:proofErr w:type="spellStart"/>
+              <w:t>[0]</w:t>
+            </w:r>
+            <w:r>
+              <w:t>,</w:t>
+            </w:r>
             <w:r>
               <w:rPr>
                 <w:rFonts w:hint="eastAsia"/>
               </w:rPr>
-              <w:t>defence</w:t>
-            </w:r>
-            <w:proofErr w:type="spellEnd"/>
-            <w:r>
-              <w:rPr>
-                <w:rFonts w:hint="eastAsia"/>
-              </w:rPr>
-              <w:t>[0],[1]</w:t>
+              <w:t>[1]</w:t>
             </w:r>
             <w:r>
               <w:rPr>
@@ -1680,7 +1462,16 @@
               <w:t>分别</w:t>
             </w:r>
             <w:r>
-              <w:t>表示对火炮和对鱼雷防御力</w:t>
+              <w:t>表示</w:t>
+            </w:r>
+            <w:r>
+              <w:rPr>
+                <w:rFonts w:hint="eastAsia"/>
+              </w:rPr>
+              <w:t>火炮</w:t>
+            </w:r>
+            <w:r>
+              <w:t>攻击力和鱼雷攻击力</w:t>
             </w:r>
           </w:p>
         </w:tc>
@@ -1697,15 +1488,12 @@
               <w:spacing w:line="360" w:lineRule="auto"/>
               <w:ind w:firstLineChars="0" w:firstLine="0"/>
               <w:jc w:val="center"/>
+            </w:pPr>
+            <w:r>
               <w:rPr>
                 <w:rFonts w:hint="eastAsia"/>
               </w:rPr>
-            </w:pPr>
-            <w:r>
-              <w:rPr>
-                <w:rFonts w:hint="eastAsia"/>
-              </w:rPr>
-              <w:t>速度</w:t>
+              <w:t>防御力</w:t>
             </w:r>
           </w:p>
         </w:tc>
@@ -1720,15 +1508,17 @@
               <w:spacing w:line="360" w:lineRule="auto"/>
               <w:ind w:firstLineChars="0" w:firstLine="0"/>
               <w:jc w:val="center"/>
+            </w:pPr>
+            <w:proofErr w:type="spellStart"/>
+            <w:r>
               <w:rPr>
                 <w:rFonts w:hint="eastAsia"/>
               </w:rPr>
-            </w:pPr>
-            <w:r>
-              <w:rPr>
-                <w:rFonts w:hint="eastAsia"/>
-              </w:rPr>
-              <w:t>speed</w:t>
+              <w:t>defence</w:t>
+            </w:r>
+            <w:proofErr w:type="spellEnd"/>
+            <w:r>
+              <w:t>[2]</w:t>
             </w:r>
           </w:p>
         </w:tc>
@@ -1743,24 +1533,29 @@
               <w:spacing w:line="360" w:lineRule="auto"/>
               <w:ind w:firstLineChars="0" w:firstLine="0"/>
               <w:jc w:val="center"/>
+            </w:pPr>
+            <w:proofErr w:type="spellStart"/>
+            <w:r>
               <w:rPr>
                 <w:rFonts w:hint="eastAsia"/>
               </w:rPr>
-            </w:pPr>
+              <w:t>defence</w:t>
+            </w:r>
+            <w:proofErr w:type="spellEnd"/>
             <w:r>
               <w:rPr>
                 <w:rFonts w:hint="eastAsia"/>
               </w:rPr>
-              <w:t>单回合</w:t>
-            </w:r>
-            <w:r>
-              <w:t>内最大移动</w:t>
+              <w:t>[0],[1]</w:t>
             </w:r>
             <w:r>
               <w:rPr>
                 <w:rFonts w:hint="eastAsia"/>
               </w:rPr>
-              <w:t>格数</w:t>
+              <w:t>分别</w:t>
+            </w:r>
+            <w:r>
+              <w:t>表示对火炮和对鱼雷防御力</w:t>
             </w:r>
           </w:p>
         </w:tc>
@@ -1777,15 +1572,12 @@
               <w:spacing w:line="360" w:lineRule="auto"/>
               <w:ind w:firstLineChars="0" w:firstLine="0"/>
               <w:jc w:val="center"/>
+            </w:pPr>
+            <w:r>
               <w:rPr>
                 <w:rFonts w:hint="eastAsia"/>
               </w:rPr>
-            </w:pPr>
-            <w:r>
-              <w:rPr>
-                <w:rFonts w:hint="eastAsia"/>
-              </w:rPr>
-              <w:t>造价</w:t>
+              <w:t>速度</w:t>
             </w:r>
           </w:p>
         </w:tc>
@@ -1800,15 +1592,12 @@
               <w:spacing w:line="360" w:lineRule="auto"/>
               <w:ind w:firstLineChars="0" w:firstLine="0"/>
               <w:jc w:val="center"/>
+            </w:pPr>
+            <w:r>
               <w:rPr>
                 <w:rFonts w:hint="eastAsia"/>
               </w:rPr>
-            </w:pPr>
-            <w:r>
-              <w:rPr>
-                <w:rFonts w:hint="eastAsia"/>
-              </w:rPr>
-              <w:t>price</w:t>
+              <w:t>speed</w:t>
             </w:r>
           </w:p>
         </w:tc>
@@ -1823,18 +1612,21 @@
               <w:spacing w:line="360" w:lineRule="auto"/>
               <w:ind w:firstLineChars="0" w:firstLine="0"/>
               <w:jc w:val="center"/>
+            </w:pPr>
+            <w:r>
               <w:rPr>
                 <w:rFonts w:hint="eastAsia"/>
               </w:rPr>
-            </w:pPr>
+              <w:t>单回合</w:t>
+            </w:r>
+            <w:r>
+              <w:t>内最大移动</w:t>
+            </w:r>
             <w:r>
               <w:rPr>
                 <w:rFonts w:hint="eastAsia"/>
               </w:rPr>
-              <w:t>生产</w:t>
-            </w:r>
-            <w:r>
-              <w:t>该单位所需的金属</w:t>
+              <w:t>格数</w:t>
             </w:r>
           </w:p>
         </w:tc>
@@ -1851,18 +1643,12 @@
               <w:spacing w:line="360" w:lineRule="auto"/>
               <w:ind w:firstLineChars="0" w:firstLine="0"/>
               <w:jc w:val="center"/>
+            </w:pPr>
+            <w:r>
               <w:rPr>
                 <w:rFonts w:hint="eastAsia"/>
               </w:rPr>
-            </w:pPr>
-            <w:r>
-              <w:rPr>
-                <w:rFonts w:hint="eastAsia"/>
-              </w:rPr>
-              <w:t>生产</w:t>
-            </w:r>
-            <w:r>
-              <w:t>所需回合</w:t>
+              <w:t>造价</w:t>
             </w:r>
           </w:p>
         </w:tc>
@@ -1877,21 +1663,13 @@
               <w:spacing w:line="360" w:lineRule="auto"/>
               <w:ind w:firstLineChars="0" w:firstLine="0"/>
               <w:jc w:val="center"/>
+            </w:pPr>
+            <w:r>
               <w:rPr>
                 <w:rFonts w:hint="eastAsia"/>
               </w:rPr>
-            </w:pPr>
-            <w:proofErr w:type="spellStart"/>
-            <w:r>
-              <w:rPr>
-                <w:rFonts w:hint="eastAsia"/>
-              </w:rPr>
-              <w:t>build</w:t>
-            </w:r>
-            <w:r>
-              <w:t>_round</w:t>
-            </w:r>
-            <w:proofErr w:type="spellEnd"/>
+              <w:t>price</w:t>
+            </w:r>
           </w:p>
         </w:tc>
         <w:tc>
@@ -1905,18 +1683,15 @@
               <w:spacing w:line="360" w:lineRule="auto"/>
               <w:ind w:firstLineChars="0" w:firstLine="0"/>
               <w:jc w:val="center"/>
+            </w:pPr>
+            <w:r>
               <w:rPr>
                 <w:rFonts w:hint="eastAsia"/>
               </w:rPr>
-            </w:pPr>
-            <w:r>
-              <w:rPr>
-                <w:rFonts w:hint="eastAsia"/>
-              </w:rPr>
-              <w:t>生产该单位</w:t>
-            </w:r>
-            <w:r>
-              <w:t>需要的回合数</w:t>
+              <w:t>生产</w:t>
+            </w:r>
+            <w:r>
+              <w:t>该单位所需的金属</w:t>
             </w:r>
           </w:p>
         </w:tc>
@@ -1933,15 +1708,15 @@
               <w:spacing w:line="360" w:lineRule="auto"/>
               <w:ind w:firstLineChars="0" w:firstLine="0"/>
               <w:jc w:val="center"/>
+            </w:pPr>
+            <w:r>
               <w:rPr>
                 <w:rFonts w:hint="eastAsia"/>
               </w:rPr>
-            </w:pPr>
-            <w:r>
-              <w:rPr>
-                <w:rFonts w:hint="eastAsia"/>
-              </w:rPr>
-              <w:t>人口</w:t>
+              <w:t>生产</w:t>
+            </w:r>
+            <w:r>
+              <w:t>所需回合</w:t>
             </w:r>
           </w:p>
         </w:tc>
@@ -1956,16 +1731,18 @@
               <w:spacing w:line="360" w:lineRule="auto"/>
               <w:ind w:firstLineChars="0" w:firstLine="0"/>
               <w:jc w:val="center"/>
+            </w:pPr>
+            <w:proofErr w:type="spellStart"/>
+            <w:r>
               <w:rPr>
                 <w:rFonts w:hint="eastAsia"/>
               </w:rPr>
-            </w:pPr>
-            <w:r>
-              <w:rPr>
-                <w:rFonts w:hint="eastAsia"/>
-              </w:rPr>
-              <w:t>food</w:t>
-            </w:r>
+              <w:t>build</w:t>
+            </w:r>
+            <w:r>
+              <w:t>_round</w:t>
+            </w:r>
+            <w:proofErr w:type="spellEnd"/>
           </w:p>
         </w:tc>
         <w:tc>
@@ -1979,9 +1756,71 @@
               <w:spacing w:line="360" w:lineRule="auto"/>
               <w:ind w:firstLineChars="0" w:firstLine="0"/>
               <w:jc w:val="center"/>
+            </w:pPr>
+            <w:r>
               <w:rPr>
                 <w:rFonts w:hint="eastAsia"/>
               </w:rPr>
+              <w:t>生产该单位</w:t>
+            </w:r>
+            <w:r>
+              <w:t>需要的回合数</w:t>
+            </w:r>
+          </w:p>
+        </w:tc>
+      </w:tr>
+      <w:tr>
+        <w:tc>
+          <w:tcPr>
+            <w:tcW w:w="1673" w:type="dxa"/>
+            <w:vAlign w:val="center"/>
+          </w:tcPr>
+          <w:p>
+            <w:pPr>
+              <w:pStyle w:val="a3"/>
+              <w:spacing w:line="360" w:lineRule="auto"/>
+              <w:ind w:firstLineChars="0" w:firstLine="0"/>
+              <w:jc w:val="center"/>
+            </w:pPr>
+            <w:r>
+              <w:rPr>
+                <w:rFonts w:hint="eastAsia"/>
+              </w:rPr>
+              <w:t>人口</w:t>
+            </w:r>
+          </w:p>
+        </w:tc>
+        <w:tc>
+          <w:tcPr>
+            <w:tcW w:w="1984" w:type="dxa"/>
+            <w:vAlign w:val="center"/>
+          </w:tcPr>
+          <w:p>
+            <w:pPr>
+              <w:pStyle w:val="a3"/>
+              <w:spacing w:line="360" w:lineRule="auto"/>
+              <w:ind w:firstLineChars="0" w:firstLine="0"/>
+              <w:jc w:val="center"/>
+            </w:pPr>
+            <w:r>
+              <w:rPr>
+                <w:rFonts w:hint="eastAsia"/>
+              </w:rPr>
+              <w:t>food</w:t>
+            </w:r>
+          </w:p>
+        </w:tc>
+        <w:tc>
+          <w:tcPr>
+            <w:tcW w:w="4445" w:type="dxa"/>
+            <w:vAlign w:val="center"/>
+          </w:tcPr>
+          <w:p>
+            <w:pPr>
+              <w:pStyle w:val="a3"/>
+              <w:spacing w:line="360" w:lineRule="auto"/>
+              <w:ind w:firstLineChars="0" w:firstLine="0"/>
+              <w:jc w:val="center"/>
             </w:pPr>
             <w:r>
               <w:rPr>
@@ -2008,9 +1847,6 @@
     <w:p>
       <w:pPr>
         <w:spacing w:line="360" w:lineRule="auto"/>
-        <w:rPr>
-          <w:rFonts w:hint="eastAsia"/>
-        </w:rPr>
       </w:pPr>
     </w:p>
     <w:p>
@@ -2256,9 +2092,6 @@
       <w:pPr>
         <w:spacing w:line="360" w:lineRule="auto"/>
         <w:ind w:firstLine="420"/>
-        <w:rPr>
-          <w:rFonts w:hint="eastAsia"/>
-        </w:rPr>
       </w:pPr>
       <w:r>
         <w:rPr>
@@ -2365,9 +2198,6 @@
       <w:pPr>
         <w:spacing w:line="360" w:lineRule="auto"/>
         <w:ind w:firstLine="420"/>
-        <w:rPr>
-          <w:rFonts w:hint="eastAsia"/>
-        </w:rPr>
       </w:pPr>
       <w:r>
         <w:rPr>
@@ -2492,9 +2322,6 @@
       <w:pPr>
         <w:spacing w:line="360" w:lineRule="auto"/>
         <w:ind w:firstLine="420"/>
-        <w:rPr>
-          <w:rFonts w:hint="eastAsia"/>
-        </w:rPr>
       </w:pPr>
       <w:r>
         <w:rPr>
@@ -2534,13 +2361,7 @@
         <w:rPr>
           <w:rFonts w:hint="eastAsia"/>
         </w:rPr>
-        <w:t>为在游戏开始就确定的数据，该数据影响所有单位的视野，</w:t>
-      </w:r>
-      <w:r>
-        <w:rPr>
-          <w:rFonts w:hint="eastAsia"/>
-        </w:rPr>
-        <w:t>即</w:t>
+        <w:t>为在游戏开始就确定的数据，该数据影响所有单位的视野，即</w:t>
       </w:r>
       <w:r>
         <w:t>实际视野</w:t>
@@ -2688,9 +2509,6 @@
       <w:pPr>
         <w:spacing w:line="360" w:lineRule="auto"/>
         <w:ind w:firstLine="420"/>
-        <w:rPr>
-          <w:rFonts w:hint="eastAsia"/>
-        </w:rPr>
       </w:pPr>
     </w:p>
     <w:p>
@@ -2917,16 +2735,12 @@
     <w:p>
       <w:pPr>
         <w:spacing w:line="360" w:lineRule="auto"/>
-        <w:rPr>
-          <w:rFonts w:hint="eastAsia"/>
-        </w:rPr>
       </w:pPr>
     </w:p>
     <w:p>
       <w:pPr>
         <w:spacing w:line="360" w:lineRule="auto"/>
         <w:rPr>
-          <w:rFonts w:hint="eastAsia"/>
           <w:b/>
           <w:sz w:val="24"/>
         </w:rPr>
@@ -2944,9 +2758,6 @@
       <w:pPr>
         <w:spacing w:line="360" w:lineRule="auto"/>
         <w:ind w:firstLine="420"/>
-        <w:rPr>
-          <w:rFonts w:hint="eastAsia"/>
-        </w:rPr>
       </w:pPr>
       <w:r>
         <w:rPr>
@@ -3011,9 +2822,6 @@
       <w:pPr>
         <w:spacing w:line="360" w:lineRule="auto"/>
         <w:ind w:left="420" w:firstLine="420"/>
-        <w:rPr>
-          <w:rFonts w:hint="eastAsia"/>
-        </w:rPr>
       </w:pPr>
       <w:r>
         <w:rPr>
@@ -3175,9 +2983,6 @@
       <w:pPr>
         <w:spacing w:line="360" w:lineRule="auto"/>
         <w:ind w:left="420" w:firstLine="420"/>
-        <w:rPr>
-          <w:rFonts w:hint="eastAsia"/>
-        </w:rPr>
       </w:pPr>
       <w:r>
         <w:rPr>
@@ -3501,7 +3306,6 @@
       <w:pPr>
         <w:spacing w:line="360" w:lineRule="auto"/>
         <w:rPr>
-          <w:rFonts w:hint="eastAsia"/>
           <w:b/>
           <w:sz w:val="24"/>
         </w:rPr>
@@ -3766,9 +3570,6 @@
         <w:pStyle w:val="a3"/>
         <w:spacing w:line="360" w:lineRule="auto"/>
         <w:ind w:left="420" w:firstLineChars="0" w:firstLine="0"/>
-        <w:rPr>
-          <w:rFonts w:hint="eastAsia"/>
-        </w:rPr>
       </w:pPr>
       <w:r>
         <w:rPr>
@@ -4140,18 +3941,24 @@
         </w:rPr>
         <w:t>单位</w:t>
       </w:r>
+      <w:r>
+        <w:rPr>
+          <w:rFonts w:hint="eastAsia"/>
+        </w:rPr>
+        <w:t>单</w:t>
+      </w:r>
       <w:proofErr w:type="gramEnd"/>
       <w:r>
-        <w:t>在移动</w:t>
-      </w:r>
-      <w:r>
-        <w:rPr>
-          <w:rFonts w:hint="eastAsia"/>
-        </w:rPr>
-        <w:t>过程</w:t>
-      </w:r>
-      <w:r>
-        <w:t>中将通过同一坐标</w:t>
+        <w:rPr>
+          <w:rFonts w:hint="eastAsia"/>
+        </w:rPr>
+        <w:t>回合</w:t>
+      </w:r>
+      <w:r>
+        <w:t>目的地为</w:t>
+      </w:r>
+      <w:r>
+        <w:t>同一坐标</w:t>
       </w:r>
       <w:r>
         <w:rPr>
@@ -4216,37 +4023,10 @@
         <w:rPr>
           <w:rFonts w:hint="eastAsia"/>
         </w:rPr>
-        <w:t>（</w:t>
-      </w:r>
-      <w:r>
-        <w:t>该速度为</w:t>
-      </w:r>
-      <w:r>
-        <w:rPr>
-          <w:rFonts w:hint="eastAsia"/>
-        </w:rPr>
-        <w:t>单位</w:t>
-      </w:r>
-      <w:r>
-        <w:t>固有属性，并非实际移动速度）</w:t>
-      </w:r>
-      <w:r>
-        <w:rPr>
-          <w:rFonts w:hint="eastAsia"/>
-        </w:rPr>
         <w:t>大</w:t>
       </w:r>
       <w:r>
-        <w:t>的单位移动成功</w:t>
-      </w:r>
-      <w:r>
-        <w:rPr>
-          <w:rFonts w:hint="eastAsia"/>
-        </w:rPr>
-        <w:t>并</w:t>
-      </w:r>
-      <w:r>
-        <w:t>继续移动，</w:t>
+        <w:t>的单位移动成功，</w:t>
       </w:r>
       <w:r>
         <w:rPr>
@@ -4288,6 +4068,8 @@
       <w:r>
         <w:t>的方式决定哪个单位移动成功。</w:t>
       </w:r>
+      <w:bookmarkStart w:id="0" w:name="_GoBack"/>
+      <w:bookmarkEnd w:id="0"/>
     </w:p>
     <w:p>
       <w:pPr>
@@ -4336,9 +4118,6 @@
         <w:pStyle w:val="a3"/>
         <w:spacing w:line="360" w:lineRule="auto"/>
         <w:ind w:left="840" w:firstLineChars="0" w:firstLine="0"/>
-        <w:rPr>
-          <w:rFonts w:hint="eastAsia"/>
-        </w:rPr>
       </w:pPr>
       <w:r>
         <w:rPr>
@@ -5101,57 +4880,60 @@
           <w:rFonts w:hint="eastAsia"/>
           <w:b/>
         </w:rPr>
+        <w:t>生产</w:t>
+      </w:r>
+      <w:r>
+        <w:rPr>
+          <w:rFonts w:hint="eastAsia"/>
+          <w:b/>
+        </w:rPr>
+        <w:t xml:space="preserve"> Build</w:t>
+      </w:r>
+      <w:r>
+        <w:rPr>
+          <w:b/>
+        </w:rPr>
+        <w:t>：</w:t>
+      </w:r>
+      <w:r>
+        <w:rPr>
+          <w:rFonts w:hint="eastAsia"/>
+        </w:rPr>
+        <w:t>基地特有</w:t>
+      </w:r>
+      <w:r>
+        <w:t>指令</w:t>
+      </w:r>
+      <w:r>
+        <w:rPr>
+          <w:rFonts w:hint="eastAsia"/>
+        </w:rPr>
+        <w:t>，</w:t>
+      </w:r>
+      <w:r>
+        <w:t>给出各单位对应的编号，</w:t>
+      </w:r>
+      <w:r>
+        <w:rPr>
+          <w:rFonts w:hint="eastAsia"/>
+        </w:rPr>
+        <w:t>若</w:t>
+      </w:r>
+      <w:r>
+        <w:t>生产飞机编队，</w:t>
+      </w:r>
+      <w:r>
+        <w:rPr>
+          <w:rFonts w:hint="eastAsia"/>
+        </w:rPr>
+        <w:t>还</w:t>
+      </w:r>
+      <w:r>
+        <w:t>需给出</w:t>
+      </w:r>
+      <w:r>
         <w:lastRenderedPageBreak/>
-        <w:t>生产</w:t>
-      </w:r>
-      <w:r>
-        <w:rPr>
-          <w:rFonts w:hint="eastAsia"/>
-          <w:b/>
-        </w:rPr>
-        <w:t xml:space="preserve"> Build</w:t>
-      </w:r>
-      <w:r>
-        <w:rPr>
-          <w:b/>
-        </w:rPr>
-        <w:t>：</w:t>
-      </w:r>
-      <w:r>
-        <w:rPr>
-          <w:rFonts w:hint="eastAsia"/>
-        </w:rPr>
-        <w:t>基地特有</w:t>
-      </w:r>
-      <w:r>
-        <w:t>指令</w:t>
-      </w:r>
-      <w:r>
-        <w:rPr>
-          <w:rFonts w:hint="eastAsia"/>
-        </w:rPr>
-        <w:t>，</w:t>
-      </w:r>
-      <w:r>
-        <w:t>给出各单位对应的编号，</w:t>
-      </w:r>
-      <w:r>
-        <w:rPr>
-          <w:rFonts w:hint="eastAsia"/>
-        </w:rPr>
-        <w:t>若</w:t>
-      </w:r>
-      <w:r>
-        <w:t>生产飞机编队，</w:t>
-      </w:r>
-      <w:r>
-        <w:rPr>
-          <w:rFonts w:hint="eastAsia"/>
-        </w:rPr>
-        <w:t>还</w:t>
-      </w:r>
-      <w:r>
-        <w:t>需给出编队</w:t>
+        <w:t>编队</w:t>
       </w:r>
       <w:r>
         <w:rPr>
@@ -6271,9 +6053,6 @@
         <w:pStyle w:val="a3"/>
         <w:spacing w:line="360" w:lineRule="auto"/>
         <w:ind w:left="420" w:firstLineChars="0" w:firstLine="0"/>
-        <w:rPr>
-          <w:rFonts w:hint="eastAsia"/>
-        </w:rPr>
         <w:sectPr>
           <w:headerReference w:type="default" r:id="rId9"/>
           <w:pgSz w:w="11906" w:h="16838"/>
@@ -6287,7 +6066,6 @@
       <w:pPr>
         <w:spacing w:line="360" w:lineRule="auto"/>
         <w:rPr>
-          <w:rFonts w:hint="eastAsia"/>
           <w:b/>
           <w:sz w:val="24"/>
         </w:rPr>
@@ -6454,9 +6232,6 @@
       <w:pPr>
         <w:spacing w:line="360" w:lineRule="auto"/>
         <w:ind w:left="840"/>
-        <w:rPr>
-          <w:rFonts w:hint="eastAsia"/>
-        </w:rPr>
       </w:pPr>
       <w:r>
         <w:t>//</w:t>
@@ -6492,7 +6267,6 @@
         <w:spacing w:line="360" w:lineRule="auto"/>
         <w:ind w:left="840" w:firstLineChars="0" w:firstLine="0"/>
         <w:rPr>
-          <w:rFonts w:hint="eastAsia"/>
           <w:b/>
         </w:rPr>
       </w:pPr>
@@ -9185,7 +8959,7 @@
 </file>
 
 <file path=customXml/itemProps1.xml><?xml version="1.0" encoding="utf-8"?>
-<ds:datastoreItem xmlns:ds="http://schemas.openxmlformats.org/officeDocument/2006/customXml" ds:itemID="{ECE6A66A-962F-4967-B390-FD9F20C91413}">
+<ds:datastoreItem xmlns:ds="http://schemas.openxmlformats.org/officeDocument/2006/customXml" ds:itemID="{8D5A016F-128F-41DB-B093-DAD0E935F50F}">
   <ds:schemaRefs>
     <ds:schemaRef ds:uri="http://schemas.openxmlformats.org/officeDocument/2006/bibliography"/>
   </ds:schemaRefs>

</xml_diff>

<commit_message>
adjust rules.docx according to logic_api
</commit_message>
<xml_diff>
--- a/doc/rules.docx
+++ b/doc/rules.docx
@@ -1883,7 +1883,16 @@
       </w:r>
       <w:proofErr w:type="gramEnd"/>
       <w:r>
-        <w:t>为己方所有单位设定</w:t>
+        <w:t>为己方</w:t>
+      </w:r>
+      <w:r>
+        <w:rPr>
+          <w:rFonts w:hint="eastAsia"/>
+        </w:rPr>
+        <w:t>部分</w:t>
+      </w:r>
+      <w:r>
+        <w:t>单位设定</w:t>
       </w:r>
       <w:r>
         <w:rPr>
@@ -1906,31 +1915,61 @@
         <w:rPr>
           <w:rFonts w:hint="eastAsia"/>
         </w:rPr>
-        <w:t>原地指令</w:t>
+        <w:t>原地</w:t>
+      </w:r>
+      <w:r>
+        <w:rPr>
+          <w:rFonts w:hint="eastAsia"/>
+        </w:rPr>
+        <w:t>指令</w:t>
       </w:r>
       <w:r>
         <w:t>包括：</w:t>
       </w:r>
       <w:r>
-        <w:rPr>
-          <w:rFonts w:hint="eastAsia"/>
-        </w:rPr>
-        <w:t>待命</w:t>
-      </w:r>
-      <w:r>
-        <w:rPr>
-          <w:rFonts w:hint="eastAsia"/>
-        </w:rPr>
-        <w:t>PASS</w:t>
-      </w:r>
-      <w:r>
-        <w:rPr>
-          <w:rFonts w:hint="eastAsia"/>
-        </w:rPr>
-        <w:t>（原地</w:t>
-      </w:r>
-      <w:r>
-        <w:t>指令为空，不代表不移动）</w:t>
+        <w:t>攻击</w:t>
+      </w:r>
+      <w:r>
+        <w:rPr>
+          <w:rFonts w:hint="eastAsia"/>
+        </w:rPr>
+        <w:t>A</w:t>
+      </w:r>
+      <w:r>
+        <w:rPr>
+          <w:rFonts w:hint="eastAsia"/>
+        </w:rPr>
+        <w:t>ttack</w:t>
+      </w:r>
+      <w:r>
+        <w:t>、补给</w:t>
+      </w:r>
+      <w:r>
+        <w:rPr>
+          <w:rFonts w:hint="eastAsia"/>
+        </w:rPr>
+        <w:t>Supply</w:t>
+      </w:r>
+      <w:r>
+        <w:t>、采集</w:t>
+      </w:r>
+      <w:r>
+        <w:rPr>
+          <w:rFonts w:hint="eastAsia"/>
+        </w:rPr>
+        <w:t>Collect</w:t>
+      </w:r>
+      <w:r>
+        <w:t>、维修</w:t>
+      </w:r>
+      <w:r>
+        <w:t>F</w:t>
+      </w:r>
+      <w:r>
+        <w:rPr>
+          <w:rFonts w:hint="eastAsia"/>
+        </w:rPr>
+        <w:t>ix</w:t>
       </w:r>
       <w:r>
         <w:rPr>
@@ -1939,37 +1978,16 @@
         <w:t>、</w:t>
       </w:r>
       <w:r>
-        <w:t>攻击</w:t>
-      </w:r>
-      <w:r>
-        <w:rPr>
-          <w:rFonts w:hint="eastAsia"/>
-        </w:rPr>
-        <w:t>ATTACK</w:t>
-      </w:r>
-      <w:r>
-        <w:t>、补给</w:t>
-      </w:r>
-      <w:r>
-        <w:rPr>
-          <w:rFonts w:hint="eastAsia"/>
-        </w:rPr>
-        <w:t>SUPPLY</w:t>
-      </w:r>
-      <w:r>
-        <w:t>、采集</w:t>
-      </w:r>
-      <w:r>
-        <w:rPr>
-          <w:rFonts w:hint="eastAsia"/>
-        </w:rPr>
-        <w:t>COLLECT</w:t>
-      </w:r>
-      <w:r>
-        <w:t>、维修</w:t>
-      </w:r>
-      <w:r>
-        <w:t>FIX</w:t>
+        <w:t>生产</w:t>
+      </w:r>
+      <w:r>
+        <w:t>P</w:t>
+      </w:r>
+      <w:r>
+        <w:rPr>
+          <w:rFonts w:hint="eastAsia"/>
+        </w:rPr>
+        <w:t>roduce</w:t>
       </w:r>
       <w:r>
         <w:rPr>
@@ -1978,37 +1996,10 @@
         <w:t>、</w:t>
       </w:r>
       <w:r>
-        <w:t>自爆</w:t>
-      </w:r>
-      <w:r>
-        <w:t>EXPLODE</w:t>
-      </w:r>
-      <w:r>
-        <w:t>（</w:t>
-      </w:r>
-      <w:r>
-        <w:t>ORZ…</w:t>
-      </w:r>
-      <w:r>
-        <w:rPr>
-          <w:rFonts w:hint="eastAsia"/>
-        </w:rPr>
-        <w:t>这个</w:t>
-      </w:r>
-      <w:r>
-        <w:t>指令先留着）</w:t>
-      </w:r>
-      <w:r>
-        <w:rPr>
-          <w:rFonts w:hint="eastAsia"/>
-        </w:rPr>
-        <w:t>、</w:t>
-      </w:r>
-      <w:r>
-        <w:t>生产</w:t>
-      </w:r>
-      <w:r>
-        <w:t>PRODUCE</w:t>
+        <w:rPr>
+          <w:rFonts w:hint="eastAsia"/>
+        </w:rPr>
+        <w:t>Cancel</w:t>
       </w:r>
     </w:p>
     <w:p>
@@ -2022,7 +2013,21 @@
         <w:rPr>
           <w:rFonts w:hint="eastAsia"/>
         </w:rPr>
-        <w:t>移动目的地：不更改</w:t>
+        <w:t>移动目的地：</w:t>
+      </w:r>
+      <w:proofErr w:type="spellStart"/>
+      <w:r>
+        <w:rPr>
+          <w:rFonts w:hint="eastAsia"/>
+        </w:rPr>
+        <w:t>ChangeDest</w:t>
+      </w:r>
+      <w:proofErr w:type="spellEnd"/>
+      <w:r>
+        <w:rPr>
+          <w:rFonts w:hint="eastAsia"/>
+        </w:rPr>
+        <w:t>不更改</w:t>
       </w:r>
       <w:proofErr w:type="gramStart"/>
       <w:r>
@@ -2121,14 +2126,6 @@
         </w:rPr>
         <w:t>abs(Y1-Y2)</w:t>
       </w:r>
-      <w:r>
-        <w:rPr>
-          <w:rFonts w:hint="eastAsia"/>
-          <w:strike/>
-          <w:color w:val="FF0000"/>
-        </w:rPr>
-        <w:t>+ abs(Z1-Z2)</w:t>
-      </w:r>
     </w:p>
     <w:p>
       <w:pPr>
@@ -2331,8 +2328,6 @@
       <w:r>
         <w:rPr>
           <w:rFonts w:hint="eastAsia"/>
-          <w:b/>
-          <w:color w:val="FF0000"/>
         </w:rPr>
         <w:t>天气</w:t>
       </w:r>
@@ -2425,82 +2420,6 @@
           <w:rFonts w:hint="eastAsia"/>
         </w:rPr>
         <w:t>不同层次的敌人</w:t>
-      </w:r>
-      <w:r>
-        <w:rPr>
-          <w:rFonts w:hint="eastAsia"/>
-          <w:strike/>
-        </w:rPr>
-        <w:t>，但</w:t>
-      </w:r>
-      <w:r>
-        <w:rPr>
-          <w:rFonts w:hint="eastAsia"/>
-          <w:strike/>
-          <w:color w:val="FF0000"/>
-        </w:rPr>
-        <w:t>可以攻击自己看不到的敌人</w:t>
-      </w:r>
-      <w:r>
-        <w:rPr>
-          <w:rFonts w:hint="eastAsia"/>
-          <w:strike/>
-        </w:rPr>
-        <w:t>，如果攻击处没有单位返回，则视为</w:t>
-      </w:r>
-      <w:r>
-        <w:rPr>
-          <w:rFonts w:hint="eastAsia"/>
-          <w:strike/>
-          <w:color w:val="FF0000"/>
-        </w:rPr>
-        <w:t>攻击无效</w:t>
-      </w:r>
-      <w:r>
-        <w:rPr>
-          <w:rFonts w:hint="eastAsia"/>
-          <w:strike/>
-        </w:rPr>
-        <w:t>。请指挥官开动脑筋</w:t>
-      </w:r>
-      <w:proofErr w:type="gramStart"/>
-      <w:r>
-        <w:rPr>
-          <w:rFonts w:hint="eastAsia"/>
-          <w:strike/>
-        </w:rPr>
-        <w:t>咯</w:t>
-      </w:r>
-      <w:proofErr w:type="gramEnd"/>
-      <w:r>
-        <w:rPr>
-          <w:rFonts w:hint="eastAsia"/>
-          <w:strike/>
-        </w:rPr>
-        <w:t>~~</w:t>
-      </w:r>
-      <w:r>
-        <w:rPr>
-          <w:rFonts w:hint="eastAsia"/>
-        </w:rPr>
-        <w:t>（</w:t>
-      </w:r>
-      <w:r>
-        <w:t>与固有攻击模式冲突，</w:t>
-      </w:r>
-      <w:proofErr w:type="gramStart"/>
-      <w:r>
-        <w:t>删</w:t>
-      </w:r>
-      <w:proofErr w:type="gramEnd"/>
-      <w:r>
-        <w:t>之</w:t>
-      </w:r>
-      <w:r>
-        <w:t>= =</w:t>
-      </w:r>
-      <w:r>
-        <w:t>）</w:t>
       </w:r>
     </w:p>
     <w:p>
@@ -2648,7 +2567,6 @@
         <w:rPr>
           <w:rFonts w:hint="eastAsia"/>
         </w:rPr>
-        <w:lastRenderedPageBreak/>
         <w:t>单位</w:t>
       </w:r>
       <w:r>
@@ -2715,6 +2633,7 @@
         <w:rPr>
           <w:rFonts w:hint="eastAsia"/>
         </w:rPr>
+        <w:lastRenderedPageBreak/>
         <w:t>中间区域</w:t>
       </w:r>
       <w:r>
@@ -3460,21 +3379,15 @@
       <w:r>
         <w:t>攻击</w:t>
       </w:r>
-      <w:r>
-        <w:rPr>
-          <w:rFonts w:hint="eastAsia"/>
-        </w:rPr>
-        <w:t>、</w:t>
-      </w:r>
-      <w:r>
-        <w:t>自爆</w:t>
-      </w:r>
     </w:p>
     <w:p>
       <w:pPr>
         <w:pStyle w:val="a3"/>
         <w:spacing w:line="360" w:lineRule="auto"/>
         <w:ind w:left="420" w:firstLineChars="0" w:firstLine="0"/>
+        <w:rPr>
+          <w:rFonts w:hint="eastAsia"/>
+        </w:rPr>
       </w:pPr>
       <w:r>
         <w:rPr>
@@ -3502,10 +3415,7 @@
         <w:t>攻击</w:t>
       </w:r>
       <w:r>
-        <w:t>、补给、</w:t>
-      </w:r>
-      <w:r>
-        <w:t>自爆</w:t>
+        <w:t>、补给</w:t>
       </w:r>
     </w:p>
     <w:p>
@@ -3540,7 +3450,7 @@
         <w:t>补给</w:t>
       </w:r>
       <w:r>
-        <w:t>、采集、自爆</w:t>
+        <w:t>、采集</w:t>
       </w:r>
     </w:p>
     <w:p>
@@ -3629,18 +3539,6 @@
         </w:rPr>
         <w:t>攻击</w:t>
       </w:r>
-      <w:r>
-        <w:t>、自爆（主动坠机或与</w:t>
-      </w:r>
-      <w:r>
-        <w:rPr>
-          <w:rFonts w:hint="eastAsia"/>
-        </w:rPr>
-        <w:t>空中</w:t>
-      </w:r>
-      <w:r>
-        <w:t>单位相撞）</w:t>
-      </w:r>
     </w:p>
     <w:p>
       <w:pPr>
@@ -3658,7 +3556,6 @@
           <w:b/>
           <w:color w:val="FF0000"/>
         </w:rPr>
-        <w:lastRenderedPageBreak/>
         <w:t>下文</w:t>
       </w:r>
       <w:r>
@@ -3705,6 +3602,7 @@
           <w:b/>
           <w:sz w:val="24"/>
         </w:rPr>
+        <w:lastRenderedPageBreak/>
         <w:t>操作</w:t>
       </w:r>
       <w:r>
@@ -3731,7 +3629,23 @@
           <w:rFonts w:hint="eastAsia"/>
           <w:b/>
         </w:rPr>
-        <w:t>移动：</w:t>
+        <w:t>移动</w:t>
+      </w:r>
+      <w:proofErr w:type="spellStart"/>
+      <w:r>
+        <w:rPr>
+          <w:rFonts w:hint="eastAsia"/>
+          <w:b/>
+        </w:rPr>
+        <w:t>ChangeDest</w:t>
+      </w:r>
+      <w:proofErr w:type="spellEnd"/>
+      <w:r>
+        <w:rPr>
+          <w:rFonts w:hint="eastAsia"/>
+          <w:b/>
+        </w:rPr>
+        <w:t>：</w:t>
       </w:r>
       <w:r>
         <w:t>移动时只能在同一层次内移动，</w:t>
@@ -3981,49 +3895,6 @@
           <w:rFonts w:hint="eastAsia"/>
         </w:rPr>
         <w:t>时，</w:t>
-      </w:r>
-      <w:r>
-        <w:rPr>
-          <w:strike/>
-        </w:rPr>
-        <w:t>则</w:t>
-      </w:r>
-      <w:r>
-        <w:rPr>
-          <w:rFonts w:hint="eastAsia"/>
-          <w:strike/>
-          <w:color w:val="FF0000"/>
-        </w:rPr>
-        <w:t>自动发生战斗。</w:t>
-      </w:r>
-      <w:r>
-        <w:rPr>
-          <w:rFonts w:hint="eastAsia"/>
-          <w:strike/>
-          <w:color w:val="FF0000"/>
-        </w:rPr>
-        <w:t xml:space="preserve"> </w:t>
-      </w:r>
-      <w:r>
-        <w:rPr>
-          <w:rFonts w:hint="eastAsia"/>
-          <w:strike/>
-          <w:color w:val="FF0000"/>
-        </w:rPr>
-        <w:t>战斗结束后，</w:t>
-      </w:r>
-      <w:r>
-        <w:rPr>
-          <w:rFonts w:hint="eastAsia"/>
-          <w:strike/>
-        </w:rPr>
-        <w:t>（</w:t>
-      </w:r>
-      <w:r>
-        <w:rPr>
-          <w:strike/>
-        </w:rPr>
-        <w:t>自动战斗模式难确定，确定后再讨论是否增加该设定）</w:t>
       </w:r>
       <w:r>
         <w:t>速度</w:t>
@@ -4104,6 +3975,13 @@
       </w:r>
       <w:r>
         <w:rPr>
+          <w:rFonts w:hint="eastAsia"/>
+          <w:b/>
+        </w:rPr>
+        <w:t>Attack</w:t>
+      </w:r>
+      <w:r>
+        <w:rPr>
           <w:b/>
         </w:rPr>
         <w:t>：</w:t>
@@ -4112,7 +3990,19 @@
         <w:rPr>
           <w:rFonts w:hint="eastAsia"/>
         </w:rPr>
-        <w:t>攻击包括火力伤害和鱼雷伤害</w:t>
+        <w:t>攻击包括</w:t>
+      </w:r>
+      <w:r>
+        <w:rPr>
+          <w:rFonts w:hint="eastAsia"/>
+        </w:rPr>
+        <w:t>火炮</w:t>
+      </w:r>
+      <w:r>
+        <w:rPr>
+          <w:rFonts w:hint="eastAsia"/>
+        </w:rPr>
+        <w:t>伤害和鱼雷伤害</w:t>
       </w:r>
       <w:r>
         <w:rPr>
@@ -4124,7 +4014,13 @@
         <w:rPr>
           <w:rFonts w:hint="eastAsia"/>
         </w:rPr>
-        <w:t>潜艇只造成和接受鱼雷伤害，陆地建筑只造成和接受火力伤害，飞机不能接受鱼雷伤害</w:t>
+        <w:t>潜艇只造成和接受鱼雷伤害，陆地建筑只造成和接受火炮</w:t>
+      </w:r>
+      <w:r>
+        <w:rPr>
+          <w:rFonts w:hint="eastAsia"/>
+        </w:rPr>
+        <w:t>伤害，飞机不能接受鱼雷伤害</w:t>
       </w:r>
     </w:p>
     <w:p>
@@ -4244,10 +4140,22 @@
         <w:rPr>
           <w:rFonts w:hint="eastAsia"/>
         </w:rPr>
-        <w:t>该坐标不在</w:t>
-      </w:r>
-      <w:r>
-        <w:t>该单位的相应视野范围内</w:t>
+        <w:t>被攻击的单位</w:t>
+      </w:r>
+      <w:r>
+        <w:rPr>
+          <w:rFonts w:hint="eastAsia"/>
+        </w:rPr>
+        <w:t>不在</w:t>
+      </w:r>
+      <w:r>
+        <w:t>该单位的相应视野范围</w:t>
+      </w:r>
+      <w:r>
+        <w:rPr>
+          <w:rFonts w:hint="eastAsia"/>
+        </w:rPr>
+        <w:t>和攻击范围内</w:t>
       </w:r>
       <w:r>
         <w:rPr>
@@ -4303,8 +4211,6 @@
         </w:rPr>
         <w:t>（</w:t>
       </w:r>
-      <w:bookmarkStart w:id="0" w:name="_GoBack"/>
-      <w:bookmarkEnd w:id="0"/>
       <w:r>
         <w:rPr>
           <w:rFonts w:hint="eastAsia"/>
@@ -4340,6 +4246,13 @@
       </w:r>
       <w:r>
         <w:rPr>
+          <w:rFonts w:hint="eastAsia"/>
+          <w:b/>
+        </w:rPr>
+        <w:t>Supply</w:t>
+      </w:r>
+      <w:r>
+        <w:rPr>
           <w:b/>
         </w:rPr>
         <w:t>：</w:t>
@@ -4474,14 +4387,6 @@
           <w:color w:val="FF0000"/>
         </w:rPr>
         <w:t>(</w:t>
-      </w:r>
-      <w:r>
-        <w:rPr>
-          <w:rFonts w:hint="eastAsia"/>
-          <w:strike/>
-          <w:color w:val="FF0000"/>
-        </w:rPr>
-        <w:t>这是个啥</w:t>
       </w:r>
       <w:r>
         <w:rPr>
@@ -4712,6 +4617,13 @@
       </w:r>
       <w:r>
         <w:rPr>
+          <w:rFonts w:hint="eastAsia"/>
+          <w:b/>
+        </w:rPr>
+        <w:t>Collect</w:t>
+      </w:r>
+      <w:r>
+        <w:rPr>
           <w:b/>
         </w:rPr>
         <w:t>：</w:t>
@@ -4778,6 +4690,13 @@
           <w:rFonts w:hint="eastAsia"/>
           <w:b/>
         </w:rPr>
+        <w:t>Fix</w:t>
+      </w:r>
+      <w:r>
+        <w:rPr>
+          <w:rFonts w:hint="eastAsia"/>
+          <w:b/>
+        </w:rPr>
         <w:t>：</w:t>
       </w:r>
       <w:r>
@@ -4914,7 +4833,14 @@
           <w:rFonts w:hint="eastAsia"/>
           <w:b/>
         </w:rPr>
-        <w:t xml:space="preserve"> Build</w:t>
+        <w:t xml:space="preserve"> </w:t>
+      </w:r>
+      <w:r>
+        <w:rPr>
+          <w:rFonts w:hint="eastAsia"/>
+          <w:b/>
+        </w:rPr>
+        <w:t>Produce</w:t>
       </w:r>
       <w:r>
         <w:rPr>
@@ -4956,82 +4882,82 @@
         <w:t>还</w:t>
       </w:r>
       <w:r>
-        <w:t>需给出</w:t>
+        <w:t>需给出编队</w:t>
+      </w:r>
+      <w:r>
+        <w:rPr>
+          <w:rFonts w:hint="eastAsia"/>
+        </w:rPr>
+        <w:t>配置方案。生产后</w:t>
+      </w:r>
+      <w:r>
+        <w:t>自动附加补给操作。生产</w:t>
+      </w:r>
+      <w:r>
+        <w:rPr>
+          <w:rFonts w:hint="eastAsia"/>
+        </w:rPr>
+        <w:t>出</w:t>
+      </w:r>
+      <w:r>
+        <w:t>的单位在</w:t>
+      </w:r>
+      <w:r>
+        <w:rPr>
+          <w:rFonts w:hint="eastAsia"/>
+        </w:rPr>
+        <w:t>到</w:t>
+      </w:r>
+      <w:r>
+        <w:t>基地</w:t>
+      </w:r>
+      <w:r>
+        <w:rPr>
+          <w:rFonts w:hint="eastAsia"/>
+        </w:rPr>
+        <w:t>距离</w:t>
+      </w:r>
+      <w:r>
+        <w:t>为</w:t>
+      </w:r>
+      <w:r>
+        <w:rPr>
+          <w:rFonts w:hint="eastAsia"/>
+        </w:rPr>
+        <w:t>1</w:t>
+      </w:r>
+      <w:r>
+        <w:rPr>
+          <w:rFonts w:hint="eastAsia"/>
+        </w:rPr>
+        <w:t>的</w:t>
+      </w:r>
+      <w:r>
+        <w:t>对应层次随机出生。生产</w:t>
+      </w:r>
+      <w:r>
+        <w:rPr>
+          <w:rFonts w:hint="eastAsia"/>
+        </w:rPr>
+        <w:t>消耗</w:t>
+      </w:r>
+      <w:r>
+        <w:t>金属（后续补给操作该</w:t>
+      </w:r>
+      <w:proofErr w:type="gramStart"/>
+      <w:r>
+        <w:t>消耗什么消耗什么</w:t>
+      </w:r>
+      <w:proofErr w:type="gramEnd"/>
+      <w:r>
+        <w:t>= =</w:t>
+      </w:r>
+      <w:r>
+        <w:t>），也需要</w:t>
       </w:r>
       <w:r>
         <w:lastRenderedPageBreak/>
-        <w:t>编队</w:t>
-      </w:r>
-      <w:r>
-        <w:rPr>
-          <w:rFonts w:hint="eastAsia"/>
-        </w:rPr>
-        <w:t>配置方案。生产后</w:t>
-      </w:r>
-      <w:r>
-        <w:t>自动附加补给操作。生产</w:t>
-      </w:r>
-      <w:r>
-        <w:rPr>
-          <w:rFonts w:hint="eastAsia"/>
-        </w:rPr>
-        <w:t>出</w:t>
-      </w:r>
-      <w:r>
-        <w:t>的单位在</w:t>
-      </w:r>
-      <w:r>
-        <w:rPr>
-          <w:rFonts w:hint="eastAsia"/>
-        </w:rPr>
-        <w:t>到</w:t>
-      </w:r>
-      <w:r>
-        <w:t>基地</w:t>
-      </w:r>
-      <w:r>
-        <w:rPr>
-          <w:rFonts w:hint="eastAsia"/>
-        </w:rPr>
-        <w:t>距离</w:t>
-      </w:r>
-      <w:r>
-        <w:t>为</w:t>
-      </w:r>
-      <w:r>
-        <w:rPr>
-          <w:rFonts w:hint="eastAsia"/>
-        </w:rPr>
-        <w:t>1</w:t>
-      </w:r>
-      <w:r>
-        <w:rPr>
-          <w:rFonts w:hint="eastAsia"/>
-        </w:rPr>
-        <w:t>的</w:t>
-      </w:r>
-      <w:r>
-        <w:t>对应层次随机出生。生产</w:t>
-      </w:r>
-      <w:r>
-        <w:rPr>
-          <w:rFonts w:hint="eastAsia"/>
-        </w:rPr>
-        <w:t>消耗</w:t>
-      </w:r>
-      <w:r>
-        <w:t>金属（后续补给操作该</w:t>
-      </w:r>
-      <w:proofErr w:type="gramStart"/>
-      <w:r>
-        <w:t>消耗什么消耗什么</w:t>
-      </w:r>
-      <w:proofErr w:type="gramEnd"/>
-      <w:r>
-        <w:t>= =</w:t>
-      </w:r>
-      <w:r>
-        <w:t>），也需要一定的回合数。</w:t>
+        <w:t>一定的回合数。</w:t>
       </w:r>
       <w:r>
         <w:rPr>
@@ -5822,13 +5748,6 @@
         <w:t>各方面能力</w:t>
       </w:r>
       <w:r>
-        <w:rPr>
-          <w:rFonts w:hint="eastAsia"/>
-          <w:strike/>
-        </w:rPr>
-        <w:t>一般</w:t>
-      </w:r>
-      <w:r>
         <w:t>均衡</w:t>
       </w:r>
       <w:r>
@@ -5850,26 +5769,6 @@
         <w:t>火力较低</w:t>
       </w:r>
       <w:r>
-        <w:rPr>
-          <w:rFonts w:hint="eastAsia"/>
-          <w:strike/>
-        </w:rPr>
-        <w:t>各种特化驱逐舰表示不服</w:t>
-      </w:r>
-      <w:r>
-        <w:rPr>
-          <w:rFonts w:hint="eastAsia"/>
-        </w:rPr>
-        <w:t>。</w:t>
-      </w:r>
-      <w:r>
-        <w:rPr>
-          <w:rFonts w:hint="eastAsia"/>
-          <w:strike/>
-        </w:rPr>
-        <w:t>其实就是杂兵</w:t>
-      </w:r>
-      <w:r>
         <w:t>）、巡洋舰</w:t>
       </w:r>
       <w:r>
@@ -5962,14 +5861,7 @@
         <w:rPr>
           <w:rFonts w:hint="eastAsia"/>
         </w:rPr>
-        <w:t>，无反</w:t>
-      </w:r>
-      <w:r>
-        <w:rPr>
-          <w:rFonts w:hint="eastAsia"/>
-        </w:rPr>
-        <w:lastRenderedPageBreak/>
-        <w:t>潜能力</w:t>
+        <w:t>，无反潜能力</w:t>
       </w:r>
       <w:r>
         <w:t>）</w:t>
@@ -6008,6 +5900,7 @@
           <w:rFonts w:hint="eastAsia"/>
           <w:b/>
         </w:rPr>
+        <w:lastRenderedPageBreak/>
         <w:t>操作</w:t>
       </w:r>
       <w:r>
@@ -6053,20 +5946,16 @@
         <w:t>独有</w:t>
       </w:r>
       <w:r>
-        <w:t>功能，从岛屿、资源点收集资源运往其他位置）</w:t>
-      </w:r>
-      <w:r>
-        <w:rPr>
-          <w:rFonts w:hint="eastAsia"/>
-        </w:rPr>
-        <w:t>、</w:t>
-      </w:r>
-      <w:r>
-        <w:rPr>
-          <w:rFonts w:hint="eastAsia"/>
-        </w:rPr>
-        <w:t>自爆</w:t>
-      </w:r>
+        <w:t>功能，从岛屿、资源点收集资源运往其他位置</w:t>
+      </w:r>
+      <w:r>
+        <w:rPr>
+          <w:rFonts w:hint="eastAsia"/>
+        </w:rPr>
+        <w:t>）</w:t>
+      </w:r>
+      <w:bookmarkStart w:id="0" w:name="_GoBack"/>
+      <w:bookmarkEnd w:id="0"/>
     </w:p>
     <w:p>
       <w:pPr>
@@ -8925,7 +8814,7 @@
   <a:extraClrSchemeLst/>
   <a:extLst>
     <a:ext uri="{05A4C25C-085E-4340-85A3-A5531E510DB2}">
-      <thm15:themeFamily xmlns="" xmlns:thm15="http://schemas.microsoft.com/office/thememl/2012/main" name="Office Theme" id="{62F939B6-93AF-4DB8-9C6B-D6C7DFDC589F}" vid="{4A3C46E8-61CC-4603-A589-7422A47A8E4A}"/>
+      <thm15:themeFamily xmlns:thm15="http://schemas.microsoft.com/office/thememl/2012/main" xmlns="" name="Office Theme" id="{62F939B6-93AF-4DB8-9C6B-D6C7DFDC589F}" vid="{4A3C46E8-61CC-4603-A589-7422A47A8E4A}"/>
     </a:ext>
   </a:extLst>
 </a:theme>
@@ -8936,7 +8825,7 @@
 </file>
 
 <file path=customXml/itemProps1.xml><?xml version="1.0" encoding="utf-8"?>
-<ds:datastoreItem xmlns:ds="http://schemas.openxmlformats.org/officeDocument/2006/customXml" ds:itemID="{F8BE3629-E934-4F2C-B857-1D6A80996C2C}">
+<ds:datastoreItem xmlns:ds="http://schemas.openxmlformats.org/officeDocument/2006/customXml" ds:itemID="{22BD05B9-2B8A-48C2-BF4C-92F5C2009D7A}">
   <ds:schemaRefs>
     <ds:schemaRef ds:uri="http://schemas.openxmlformats.org/officeDocument/2006/bibliography"/>
   </ds:schemaRefs>

</xml_diff>

<commit_message>
delete final_rules and change resource facts in rules
</commit_message>
<xml_diff>
--- a/doc/rules.docx
+++ b/doc/rules.docx
@@ -65,12 +65,28 @@
       <w:r>
         <w:t>采用</w:t>
       </w:r>
+      <w:proofErr w:type="spellStart"/>
       <w:r>
         <w:rPr>
           <w:rFonts w:hint="eastAsia"/>
         </w:rPr>
-        <w:t>MapSize * MapSize</w:t>
-      </w:r>
+        <w:t>MapSize</w:t>
+      </w:r>
+      <w:proofErr w:type="spellEnd"/>
+      <w:r>
+        <w:rPr>
+          <w:rFonts w:hint="eastAsia"/>
+        </w:rPr>
+        <w:t xml:space="preserve"> * </w:t>
+      </w:r>
+      <w:proofErr w:type="spellStart"/>
+      <w:r>
+        <w:rPr>
+          <w:rFonts w:hint="eastAsia"/>
+        </w:rPr>
+        <w:t>MapSize</w:t>
+      </w:r>
+      <w:proofErr w:type="spellEnd"/>
       <w:r>
         <w:rPr>
           <w:rFonts w:hint="eastAsia"/>
@@ -354,7 +370,15 @@
         <w:t>，资源（矿场，油田），</w:t>
       </w:r>
       <w:r>
-        <w:t>和可移动单位。</w:t>
+        <w:t>和</w:t>
+      </w:r>
+      <w:proofErr w:type="gramStart"/>
+      <w:r>
+        <w:t>可</w:t>
+      </w:r>
+      <w:proofErr w:type="gramEnd"/>
+      <w:r>
+        <w:t>移动单位。</w:t>
       </w:r>
     </w:p>
     <w:p>
@@ -557,6 +581,7 @@
                 <w:szCs w:val="21"/>
               </w:rPr>
             </w:pPr>
+            <w:proofErr w:type="spellStart"/>
             <w:r>
               <w:rPr>
                 <w:rFonts w:ascii="NSimSun" w:hAnsi="NSimSun" w:cs="NSimSun"/>
@@ -565,7 +590,18 @@
                 <w:szCs w:val="21"/>
                 <w:highlight w:val="white"/>
               </w:rPr>
-              <w:t>sight_ranges[3]</w:t>
+              <w:t>sight_ranges</w:t>
+            </w:r>
+            <w:proofErr w:type="spellEnd"/>
+            <w:r>
+              <w:rPr>
+                <w:rFonts w:ascii="NSimSun" w:hAnsi="NSimSun" w:cs="NSimSun"/>
+                <w:color w:val="000000"/>
+                <w:kern w:val="0"/>
+                <w:szCs w:val="21"/>
+                <w:highlight w:val="white"/>
+              </w:rPr>
+              <w:t>[3]</w:t>
             </w:r>
           </w:p>
         </w:tc>
@@ -612,6 +648,7 @@
                 <w:szCs w:val="21"/>
               </w:rPr>
             </w:pPr>
+            <w:proofErr w:type="spellStart"/>
             <w:r>
               <w:rPr>
                 <w:rFonts w:ascii="NSimSun" w:hAnsi="NSimSun" w:cs="NSimSun"/>
@@ -620,7 +657,18 @@
                 <w:szCs w:val="21"/>
                 <w:highlight w:val="white"/>
               </w:rPr>
-              <w:t>fire_ranges[3]</w:t>
+              <w:t>fire_ranges</w:t>
+            </w:r>
+            <w:proofErr w:type="spellEnd"/>
+            <w:r>
+              <w:rPr>
+                <w:rFonts w:ascii="NSimSun" w:hAnsi="NSimSun" w:cs="NSimSun"/>
+                <w:color w:val="000000"/>
+                <w:kern w:val="0"/>
+                <w:szCs w:val="21"/>
+                <w:highlight w:val="white"/>
+              </w:rPr>
+              <w:t>[3]</w:t>
             </w:r>
           </w:p>
         </w:tc>
@@ -667,6 +715,7 @@
                 <w:szCs w:val="21"/>
               </w:rPr>
             </w:pPr>
+            <w:proofErr w:type="spellStart"/>
             <w:r>
               <w:rPr>
                 <w:rFonts w:ascii="NSimSun" w:hAnsi="NSimSun" w:cs="NSimSun"/>
@@ -677,6 +726,7 @@
               </w:rPr>
               <w:t>health_max</w:t>
             </w:r>
+            <w:proofErr w:type="spellEnd"/>
           </w:p>
         </w:tc>
         <w:tc>
@@ -726,6 +776,7 @@
                 <w:highlight w:val="white"/>
               </w:rPr>
             </w:pPr>
+            <w:proofErr w:type="spellStart"/>
             <w:r>
               <w:rPr>
                 <w:rFonts w:ascii="NSimSun" w:hAnsi="NSimSun" w:cs="NSimSun"/>
@@ -736,6 +787,7 @@
               </w:rPr>
               <w:t>fuel_max</w:t>
             </w:r>
+            <w:proofErr w:type="spellEnd"/>
           </w:p>
         </w:tc>
         <w:tc>
@@ -785,6 +837,7 @@
                 <w:highlight w:val="white"/>
               </w:rPr>
             </w:pPr>
+            <w:proofErr w:type="spellStart"/>
             <w:r>
               <w:rPr>
                 <w:rFonts w:ascii="NSimSun" w:hAnsi="NSimSun" w:cs="NSimSun"/>
@@ -795,6 +848,7 @@
               </w:rPr>
               <w:t>ammo_max</w:t>
             </w:r>
+            <w:proofErr w:type="spellEnd"/>
           </w:p>
         </w:tc>
         <w:tc>
@@ -844,6 +898,7 @@
                 <w:highlight w:val="white"/>
               </w:rPr>
             </w:pPr>
+            <w:proofErr w:type="spellStart"/>
             <w:r>
               <w:rPr>
                 <w:rFonts w:ascii="NSimSun" w:hAnsi="NSimSun" w:cs="NSimSun"/>
@@ -854,6 +909,7 @@
               </w:rPr>
               <w:t>ammo_once</w:t>
             </w:r>
+            <w:proofErr w:type="spellEnd"/>
           </w:p>
         </w:tc>
         <w:tc>
@@ -903,6 +959,7 @@
                 <w:highlight w:val="white"/>
               </w:rPr>
             </w:pPr>
+            <w:proofErr w:type="spellStart"/>
             <w:r>
               <w:rPr>
                 <w:rFonts w:ascii="NSimSun" w:hAnsi="NSimSun" w:cs="NSimSun"/>
@@ -913,6 +970,7 @@
               </w:rPr>
               <w:t>metal_max</w:t>
             </w:r>
+            <w:proofErr w:type="spellEnd"/>
           </w:p>
         </w:tc>
         <w:tc>
@@ -1021,6 +1079,7 @@
                 <w:highlight w:val="white"/>
               </w:rPr>
             </w:pPr>
+            <w:proofErr w:type="spellStart"/>
             <w:r>
               <w:rPr>
                 <w:rFonts w:ascii="NSimSun" w:hAnsi="NSimSun" w:cs="NSimSun"/>
@@ -1029,7 +1088,18 @@
                 <w:szCs w:val="21"/>
                 <w:highlight w:val="white"/>
               </w:rPr>
-              <w:t>defences[2]</w:t>
+              <w:t>defences</w:t>
+            </w:r>
+            <w:proofErr w:type="spellEnd"/>
+            <w:r>
+              <w:rPr>
+                <w:rFonts w:ascii="NSimSun" w:hAnsi="NSimSun" w:cs="NSimSun"/>
+                <w:color w:val="000000"/>
+                <w:kern w:val="0"/>
+                <w:szCs w:val="21"/>
+                <w:highlight w:val="white"/>
+              </w:rPr>
+              <w:t>[2]</w:t>
             </w:r>
           </w:p>
         </w:tc>
@@ -1208,6 +1278,7 @@
                 <w:highlight w:val="white"/>
               </w:rPr>
             </w:pPr>
+            <w:proofErr w:type="spellStart"/>
             <w:r>
               <w:rPr>
                 <w:rFonts w:ascii="NSimSun" w:hAnsi="NSimSun" w:cs="NSimSun"/>
@@ -1218,6 +1289,7 @@
               </w:rPr>
               <w:t>build_round</w:t>
             </w:r>
+            <w:proofErr w:type="spellEnd"/>
           </w:p>
         </w:tc>
         <w:tc>
@@ -1459,6 +1531,7 @@
                 <w:szCs w:val="21"/>
               </w:rPr>
             </w:pPr>
+            <w:proofErr w:type="spellStart"/>
             <w:r>
               <w:rPr>
                 <w:rFonts w:hint="eastAsia"/>
@@ -1466,6 +1539,7 @@
               </w:rPr>
               <w:t>pos</w:t>
             </w:r>
+            <w:proofErr w:type="spellEnd"/>
           </w:p>
         </w:tc>
         <w:tc>
@@ -2007,10 +2081,21 @@
         <w:rPr>
           <w:rFonts w:hint="eastAsia"/>
         </w:rPr>
-        <w:t>，即</w:t>
-      </w:r>
-      <w:r>
-        <w:t>生命值无法恢复</w:t>
+        <w:t>，</w:t>
+      </w:r>
+      <w:proofErr w:type="gramStart"/>
+      <w:r>
+        <w:rPr>
+          <w:rFonts w:hint="eastAsia"/>
+        </w:rPr>
+        <w:t>即</w:t>
+      </w:r>
+      <w:r>
+        <w:t>生命</w:t>
+      </w:r>
+      <w:proofErr w:type="gramEnd"/>
+      <w:r>
+        <w:t>值无法恢复</w:t>
       </w:r>
       <w:r>
         <w:rPr>
@@ -2312,10 +2397,21 @@
         <w:rPr>
           <w:rFonts w:hint="eastAsia"/>
         </w:rPr>
-        <w:t>生命值</w:t>
-      </w:r>
-      <w:r>
-        <w:t>立即回满，</w:t>
+        <w:t>生命</w:t>
+      </w:r>
+      <w:proofErr w:type="gramStart"/>
+      <w:r>
+        <w:rPr>
+          <w:rFonts w:hint="eastAsia"/>
+        </w:rPr>
+        <w:t>值</w:t>
+      </w:r>
+      <w:r>
+        <w:t>立即</w:t>
+      </w:r>
+      <w:proofErr w:type="gramEnd"/>
+      <w:r>
+        <w:t>回满，</w:t>
       </w:r>
       <w:r>
         <w:rPr>
@@ -2504,8 +2600,16 @@
         <w:rPr>
           <w:rFonts w:hint="eastAsia"/>
         </w:rPr>
-        <w:t>资源点分为</w:t>
-      </w:r>
+        <w:t>资源</w:t>
+      </w:r>
+      <w:proofErr w:type="gramStart"/>
+      <w:r>
+        <w:rPr>
+          <w:rFonts w:hint="eastAsia"/>
+        </w:rPr>
+        <w:t>点分为</w:t>
+      </w:r>
+      <w:proofErr w:type="gramEnd"/>
       <w:r>
         <w:t>油田和矿场，均在陆地地形上</w:t>
       </w:r>
@@ -2552,8 +2656,6 @@
         </w:rPr>
         <w:t>仅在视野范围内时</w:t>
       </w:r>
-      <w:bookmarkStart w:id="0" w:name="_GoBack"/>
-      <w:bookmarkEnd w:id="0"/>
       <w:r>
         <w:rPr>
           <w:rFonts w:hint="eastAsia"/>
@@ -2602,44 +2704,19 @@
       <w:r>
         <w:t>总量</w:t>
       </w:r>
+      <w:proofErr w:type="spellStart"/>
       <w:r>
         <w:rPr>
           <w:b/>
         </w:rPr>
         <w:t>fuel_max</w:t>
       </w:r>
+      <w:proofErr w:type="spellEnd"/>
       <w:r>
         <w:rPr>
           <w:rFonts w:hint="eastAsia"/>
         </w:rPr>
-        <w:t>，双方</w:t>
-      </w:r>
-      <w:r>
-        <w:t>基地附近各有</w:t>
-      </w:r>
-      <w:r>
-        <w:rPr>
-          <w:rFonts w:hint="eastAsia"/>
-        </w:rPr>
-        <w:t>一</w:t>
-      </w:r>
-      <w:r>
-        <w:t>小油田</w:t>
-      </w:r>
-      <w:r>
-        <w:rPr>
-          <w:rFonts w:hint="eastAsia"/>
-        </w:rPr>
-        <w:t>，地图</w:t>
-      </w:r>
-      <w:r>
-        <w:t>的中间区域可设大油田，</w:t>
-      </w:r>
-      <w:r>
-        <w:rPr>
-          <w:rFonts w:hint="eastAsia"/>
-        </w:rPr>
-        <w:t>油田储备</w:t>
+        <w:t>，油田储备</w:t>
       </w:r>
       <w:r>
         <w:t>的燃料只能由运输舰收集获得</w:t>
@@ -2671,6 +2748,9 @@
       <w:r>
         <w:t>不可攻击，金属储备总量</w:t>
       </w:r>
+      <w:bookmarkStart w:id="0" w:name="_GoBack"/>
+      <w:bookmarkEnd w:id="0"/>
+      <w:proofErr w:type="spellStart"/>
       <w:r>
         <w:rPr>
           <w:rFonts w:hint="eastAsia"/>
@@ -2684,6 +2764,7 @@
         </w:rPr>
         <w:t>_max</w:t>
       </w:r>
+      <w:proofErr w:type="spellEnd"/>
       <w:r>
         <w:rPr>
           <w:rFonts w:hint="eastAsia"/>
@@ -2691,16 +2772,7 @@
         <w:t>，</w:t>
       </w:r>
       <w:r>
-        <w:t>双方基地附近各有一小矿场，地图的</w:t>
-      </w:r>
-      <w:r>
-        <w:rPr>
-          <w:rFonts w:hint="eastAsia"/>
-        </w:rPr>
-        <w:t>中间区域</w:t>
-      </w:r>
-      <w:r>
-        <w:t>可设大矿场，矿场储备的金属只能由运输舰收集获得</w:t>
+        <w:t>矿场储备的金属只能由运输舰收集获得</w:t>
       </w:r>
     </w:p>
     <w:p>
@@ -3197,7 +3269,27 @@
           <w:kern w:val="0"/>
           <w:szCs w:val="21"/>
         </w:rPr>
-        <w:t>每回合前选手可以为己方单位设定一系列指令</w:t>
+        <w:t>每回合</w:t>
+      </w:r>
+      <w:proofErr w:type="gramStart"/>
+      <w:r>
+        <w:rPr>
+          <w:rFonts w:ascii="Helvetica" w:eastAsia="宋体" w:hAnsi="Helvetica" w:cs="Helvetica"/>
+          <w:color w:val="333333"/>
+          <w:kern w:val="0"/>
+          <w:szCs w:val="21"/>
+        </w:rPr>
+        <w:t>前选手</w:t>
+      </w:r>
+      <w:proofErr w:type="gramEnd"/>
+      <w:r>
+        <w:rPr>
+          <w:rFonts w:ascii="Helvetica" w:eastAsia="宋体" w:hAnsi="Helvetica" w:cs="Helvetica"/>
+          <w:color w:val="333333"/>
+          <w:kern w:val="0"/>
+          <w:szCs w:val="21"/>
+        </w:rPr>
+        <w:t>可以为己方单位设定一系列指令</w:t>
       </w:r>
     </w:p>
     <w:p>
@@ -3349,7 +3441,6 @@
           <w:kern w:val="0"/>
           <w:szCs w:val="21"/>
         </w:rPr>
-        <w:lastRenderedPageBreak/>
         <w:t>改变目的地</w:t>
       </w:r>
     </w:p>
@@ -3376,6 +3467,7 @@
           <w:kern w:val="0"/>
           <w:szCs w:val="21"/>
         </w:rPr>
+        <w:lastRenderedPageBreak/>
         <w:t>维修</w:t>
       </w:r>
     </w:p>
@@ -6380,7 +6472,6 @@
                 <w:kern w:val="0"/>
                 <w:szCs w:val="21"/>
               </w:rPr>
-              <w:lastRenderedPageBreak/>
               <w:t>建筑</w:t>
             </w:r>
           </w:p>
@@ -6581,6 +6672,7 @@
                 <w:kern w:val="0"/>
                 <w:szCs w:val="21"/>
               </w:rPr>
+              <w:lastRenderedPageBreak/>
               <w:t>资源</w:t>
             </w:r>
           </w:p>
@@ -6991,7 +7083,27 @@
           <w:kern w:val="0"/>
           <w:szCs w:val="21"/>
         </w:rPr>
-        <w:t>只能在同一层次内移动，不能穿越同层其他单位</w:t>
+        <w:t>只能在同一层次内移动，不能穿越同</w:t>
+      </w:r>
+      <w:proofErr w:type="gramStart"/>
+      <w:r>
+        <w:rPr>
+          <w:rFonts w:ascii="Helvetica" w:eastAsia="宋体" w:hAnsi="Helvetica" w:cs="Helvetica"/>
+          <w:color w:val="333333"/>
+          <w:kern w:val="0"/>
+          <w:szCs w:val="21"/>
+        </w:rPr>
+        <w:t>层其他</w:t>
+      </w:r>
+      <w:proofErr w:type="gramEnd"/>
+      <w:r>
+        <w:rPr>
+          <w:rFonts w:ascii="Helvetica" w:eastAsia="宋体" w:hAnsi="Helvetica" w:cs="Helvetica"/>
+          <w:color w:val="333333"/>
+          <w:kern w:val="0"/>
+          <w:szCs w:val="21"/>
+        </w:rPr>
+        <w:t>单位</w:t>
       </w:r>
     </w:p>
     <w:p>
@@ -7079,7 +7191,27 @@
           <w:kern w:val="0"/>
           <w:szCs w:val="21"/>
         </w:rPr>
-        <w:t>若飞机未发生实际移动，视为原地盘旋一回合，消耗一单位燃料</w:t>
+        <w:t>若飞机未发生实际移动，视为原地盘旋</w:t>
+      </w:r>
+      <w:proofErr w:type="gramStart"/>
+      <w:r>
+        <w:rPr>
+          <w:rFonts w:ascii="Helvetica" w:eastAsia="宋体" w:hAnsi="Helvetica" w:cs="Helvetica"/>
+          <w:color w:val="333333"/>
+          <w:kern w:val="0"/>
+          <w:szCs w:val="21"/>
+        </w:rPr>
+        <w:t>一</w:t>
+      </w:r>
+      <w:proofErr w:type="gramEnd"/>
+      <w:r>
+        <w:rPr>
+          <w:rFonts w:ascii="Helvetica" w:eastAsia="宋体" w:hAnsi="Helvetica" w:cs="Helvetica"/>
+          <w:color w:val="333333"/>
+          <w:kern w:val="0"/>
+          <w:szCs w:val="21"/>
+        </w:rPr>
+        <w:t>回合，消耗一单位燃料</w:t>
       </w:r>
     </w:p>
     <w:p>
@@ -7105,7 +7237,27 @@
           <w:kern w:val="0"/>
           <w:szCs w:val="21"/>
         </w:rPr>
-        <w:t>当某两个同层单位单回合目的地为同一坐标时，速度大的单位移动成功，移动未成功的单位停留在前一格不能继续移动，若两单位速度相同，则采取随机的方式决定哪个单位移动成功</w:t>
+        <w:t>当某两个同</w:t>
+      </w:r>
+      <w:proofErr w:type="gramStart"/>
+      <w:r>
+        <w:rPr>
+          <w:rFonts w:ascii="Helvetica" w:eastAsia="宋体" w:hAnsi="Helvetica" w:cs="Helvetica"/>
+          <w:color w:val="333333"/>
+          <w:kern w:val="0"/>
+          <w:szCs w:val="21"/>
+        </w:rPr>
+        <w:t>层单位单</w:t>
+      </w:r>
+      <w:proofErr w:type="gramEnd"/>
+      <w:r>
+        <w:rPr>
+          <w:rFonts w:ascii="Helvetica" w:eastAsia="宋体" w:hAnsi="Helvetica" w:cs="Helvetica"/>
+          <w:color w:val="333333"/>
+          <w:kern w:val="0"/>
+          <w:szCs w:val="21"/>
+        </w:rPr>
+        <w:t>回合目的地为同一坐标时，速度大的单位移动成功，移动未成功的单位停留在前一格不能继续移动，若两单位速度相同，则采取随机的方式决定哪个单位移动成功</w:t>
       </w:r>
     </w:p>
     <w:p>
@@ -8126,7 +8278,6 @@
           <w:sz w:val="22"/>
           <w:szCs w:val="24"/>
         </w:rPr>
-        <w:lastRenderedPageBreak/>
         <w:t>伤害与距离有关</w:t>
       </w:r>
     </w:p>
@@ -8203,6 +8354,7 @@
           <w:sz w:val="22"/>
           <w:szCs w:val="24"/>
         </w:rPr>
+        <w:lastRenderedPageBreak/>
         <w:t>无队友伤害</w:t>
       </w:r>
     </w:p>
@@ -8734,7 +8886,29 @@
           <w:sz w:val="22"/>
           <w:szCs w:val="24"/>
         </w:rPr>
-        <w:t>维修补满生命值，消耗金属</w:t>
+        <w:t>维修补</w:t>
+      </w:r>
+      <w:proofErr w:type="gramStart"/>
+      <w:r>
+        <w:rPr>
+          <w:rFonts w:ascii="Helvetica" w:eastAsia="宋体" w:hAnsi="Helvetica" w:cs="Helvetica"/>
+          <w:color w:val="333333"/>
+          <w:kern w:val="0"/>
+          <w:sz w:val="22"/>
+          <w:szCs w:val="24"/>
+        </w:rPr>
+        <w:t>满生命</w:t>
+      </w:r>
+      <w:proofErr w:type="gramEnd"/>
+      <w:r>
+        <w:rPr>
+          <w:rFonts w:ascii="Helvetica" w:eastAsia="宋体" w:hAnsi="Helvetica" w:cs="Helvetica"/>
+          <w:color w:val="333333"/>
+          <w:kern w:val="0"/>
+          <w:sz w:val="22"/>
+          <w:szCs w:val="24"/>
+        </w:rPr>
+        <w:t>值，消耗金属</w:t>
       </w:r>
     </w:p>
     <w:p>
@@ -8841,7 +9015,27 @@
           <w:kern w:val="0"/>
           <w:szCs w:val="24"/>
         </w:rPr>
-        <w:t>生产后基地自动为新单位附加补给操作</w:t>
+        <w:t>生产</w:t>
+      </w:r>
+      <w:proofErr w:type="gramStart"/>
+      <w:r>
+        <w:rPr>
+          <w:rFonts w:ascii="Helvetica" w:eastAsia="宋体" w:hAnsi="Helvetica" w:cs="Helvetica"/>
+          <w:color w:val="333333"/>
+          <w:kern w:val="0"/>
+          <w:szCs w:val="24"/>
+        </w:rPr>
+        <w:t>后基地</w:t>
+      </w:r>
+      <w:proofErr w:type="gramEnd"/>
+      <w:r>
+        <w:rPr>
+          <w:rFonts w:ascii="Helvetica" w:eastAsia="宋体" w:hAnsi="Helvetica" w:cs="Helvetica"/>
+          <w:color w:val="333333"/>
+          <w:kern w:val="0"/>
+          <w:szCs w:val="24"/>
+        </w:rPr>
+        <w:t>自动为新单位附加补给操作</w:t>
       </w:r>
       <w:r>
         <w:rPr>
@@ -8850,7 +9044,27 @@
           <w:kern w:val="0"/>
           <w:szCs w:val="24"/>
         </w:rPr>
-        <w:t>（产出单位各资源均为满）</w:t>
+        <w:t>（产出单位</w:t>
+      </w:r>
+      <w:proofErr w:type="gramStart"/>
+      <w:r>
+        <w:rPr>
+          <w:rFonts w:ascii="Helvetica" w:eastAsia="宋体" w:hAnsi="Helvetica" w:cs="Helvetica" w:hint="eastAsia"/>
+          <w:color w:val="333333"/>
+          <w:kern w:val="0"/>
+          <w:szCs w:val="24"/>
+        </w:rPr>
+        <w:t>各资源</w:t>
+      </w:r>
+      <w:proofErr w:type="gramEnd"/>
+      <w:r>
+        <w:rPr>
+          <w:rFonts w:ascii="Helvetica" w:eastAsia="宋体" w:hAnsi="Helvetica" w:cs="Helvetica" w:hint="eastAsia"/>
+          <w:color w:val="333333"/>
+          <w:kern w:val="0"/>
+          <w:szCs w:val="24"/>
+        </w:rPr>
+        <w:t>均为满）</w:t>
       </w:r>
     </w:p>
     <w:p>
@@ -9292,7 +9506,27 @@
                 <w:kern w:val="0"/>
                 <w:szCs w:val="24"/>
               </w:rPr>
-              <w:t>攻击方弹药，被攻击方生命值</w:t>
+              <w:t>攻击方弹药，被攻击</w:t>
+            </w:r>
+            <w:proofErr w:type="gramStart"/>
+            <w:r>
+              <w:rPr>
+                <w:rFonts w:ascii="Helvetica" w:eastAsia="宋体" w:hAnsi="Helvetica" w:cs="Helvetica"/>
+                <w:color w:val="333333"/>
+                <w:kern w:val="0"/>
+                <w:szCs w:val="24"/>
+              </w:rPr>
+              <w:t>方生命</w:t>
+            </w:r>
+            <w:proofErr w:type="gramEnd"/>
+            <w:r>
+              <w:rPr>
+                <w:rFonts w:ascii="Helvetica" w:eastAsia="宋体" w:hAnsi="Helvetica" w:cs="Helvetica"/>
+                <w:color w:val="333333"/>
+                <w:kern w:val="0"/>
+                <w:szCs w:val="24"/>
+              </w:rPr>
+              <w:t>值</w:t>
             </w:r>
             <w:r>
               <w:rPr>
@@ -9933,6 +10167,7 @@
           <w:bdr w:val="none" w:sz="0" w:space="0" w:color="auto" w:frame="1"/>
         </w:rPr>
       </w:pPr>
+      <w:proofErr w:type="gramStart"/>
       <w:r>
         <w:rPr>
           <w:rFonts w:ascii="Consolas" w:eastAsia="宋体" w:hAnsi="Consolas" w:cs="Consolas"/>
@@ -9941,7 +10176,18 @@
           <w:szCs w:val="21"/>
           <w:bdr w:val="none" w:sz="0" w:space="0" w:color="auto" w:frame="1"/>
         </w:rPr>
-        <w:t>abs(X1-X2)+ abs(Y1-Y2)</w:t>
+        <w:t>abs(</w:t>
+      </w:r>
+      <w:proofErr w:type="gramEnd"/>
+      <w:r>
+        <w:rPr>
+          <w:rFonts w:ascii="Consolas" w:eastAsia="宋体" w:hAnsi="Consolas" w:cs="Consolas"/>
+          <w:color w:val="333333"/>
+          <w:kern w:val="0"/>
+          <w:szCs w:val="21"/>
+          <w:bdr w:val="none" w:sz="0" w:space="0" w:color="auto" w:frame="1"/>
+        </w:rPr>
+        <w:t>X1-X2)+ abs(Y1-Y2)</w:t>
       </w:r>
     </w:p>
     <w:p>
@@ -10428,7 +10674,29 @@
           <w:sz w:val="24"/>
           <w:szCs w:val="24"/>
         </w:rPr>
-        <w:t>或负，则该单位只能看到同位置不同层次的敌人</w:t>
+        <w:t>或负，则该单位只能看到</w:t>
+      </w:r>
+      <w:proofErr w:type="gramStart"/>
+      <w:r>
+        <w:rPr>
+          <w:rFonts w:ascii="Helvetica" w:eastAsia="宋体" w:hAnsi="Helvetica" w:cs="Helvetica"/>
+          <w:color w:val="333333"/>
+          <w:kern w:val="0"/>
+          <w:sz w:val="24"/>
+          <w:szCs w:val="24"/>
+        </w:rPr>
+        <w:t>同位置</w:t>
+      </w:r>
+      <w:proofErr w:type="gramEnd"/>
+      <w:r>
+        <w:rPr>
+          <w:rFonts w:ascii="Helvetica" w:eastAsia="宋体" w:hAnsi="Helvetica" w:cs="Helvetica"/>
+          <w:color w:val="333333"/>
+          <w:kern w:val="0"/>
+          <w:sz w:val="24"/>
+          <w:szCs w:val="24"/>
+        </w:rPr>
+        <w:t>不同层次的敌人</w:t>
       </w:r>
     </w:p>
     <w:p>
@@ -10486,6 +10754,7 @@
         </w:rPr>
         <w:t>伤害计算计算两次，分别计算火力和鱼雷伤害，弹药消耗为</w:t>
       </w:r>
+      <w:proofErr w:type="spellStart"/>
       <w:r>
         <w:rPr>
           <w:rFonts w:ascii="Helvetica" w:eastAsia="宋体" w:hAnsi="Helvetica" w:cs="Helvetica"/>
@@ -10496,6 +10765,7 @@
         </w:rPr>
         <w:t>ammo_once</w:t>
       </w:r>
+      <w:proofErr w:type="spellEnd"/>
     </w:p>
     <w:p>
       <w:pPr>
@@ -10601,7 +10871,51 @@
           <w:szCs w:val="21"/>
           <w:bdr w:val="none" w:sz="0" w:space="0" w:color="auto" w:frame="1"/>
         </w:rPr>
-        <w:t xml:space="preserve"> = 1 – (distance – fire_range / 2) / (fire_range + 1)  // </w:t>
+        <w:t xml:space="preserve"> = 1 – (distance – </w:t>
+      </w:r>
+      <w:proofErr w:type="spellStart"/>
+      <w:r>
+        <w:rPr>
+          <w:rFonts w:ascii="Consolas" w:eastAsia="宋体" w:hAnsi="Consolas" w:cs="Consolas"/>
+          <w:color w:val="333333"/>
+          <w:kern w:val="0"/>
+          <w:szCs w:val="21"/>
+          <w:bdr w:val="none" w:sz="0" w:space="0" w:color="auto" w:frame="1"/>
+        </w:rPr>
+        <w:t>fire_range</w:t>
+      </w:r>
+      <w:proofErr w:type="spellEnd"/>
+      <w:r>
+        <w:rPr>
+          <w:rFonts w:ascii="Consolas" w:eastAsia="宋体" w:hAnsi="Consolas" w:cs="Consolas"/>
+          <w:color w:val="333333"/>
+          <w:kern w:val="0"/>
+          <w:szCs w:val="21"/>
+          <w:bdr w:val="none" w:sz="0" w:space="0" w:color="auto" w:frame="1"/>
+        </w:rPr>
+        <w:t xml:space="preserve"> / 2) / (</w:t>
+      </w:r>
+      <w:proofErr w:type="spellStart"/>
+      <w:r>
+        <w:rPr>
+          <w:rFonts w:ascii="Consolas" w:eastAsia="宋体" w:hAnsi="Consolas" w:cs="Consolas"/>
+          <w:color w:val="333333"/>
+          <w:kern w:val="0"/>
+          <w:szCs w:val="21"/>
+          <w:bdr w:val="none" w:sz="0" w:space="0" w:color="auto" w:frame="1"/>
+        </w:rPr>
+        <w:t>fire_range</w:t>
+      </w:r>
+      <w:proofErr w:type="spellEnd"/>
+      <w:r>
+        <w:rPr>
+          <w:rFonts w:ascii="Consolas" w:eastAsia="宋体" w:hAnsi="Consolas" w:cs="Consolas"/>
+          <w:color w:val="333333"/>
+          <w:kern w:val="0"/>
+          <w:szCs w:val="21"/>
+          <w:bdr w:val="none" w:sz="0" w:space="0" w:color="auto" w:frame="1"/>
+        </w:rPr>
+        <w:t xml:space="preserve"> + 1)  // </w:t>
       </w:r>
       <w:r>
         <w:rPr>
@@ -19895,7 +20209,7 @@
   <a:extraClrSchemeLst/>
   <a:extLst>
     <a:ext uri="{05A4C25C-085E-4340-85A3-A5531E510DB2}">
-      <thm15:themeFamily xmlns:thm15="http://schemas.microsoft.com/office/thememl/2012/main" xmlns="" name="Office Theme" id="{62F939B6-93AF-4DB8-9C6B-D6C7DFDC589F}" vid="{4A3C46E8-61CC-4603-A589-7422A47A8E4A}"/>
+      <thm15:themeFamily xmlns="" xmlns:thm15="http://schemas.microsoft.com/office/thememl/2012/main" name="Office Theme" id="{62F939B6-93AF-4DB8-9C6B-D6C7DFDC589F}" vid="{4A3C46E8-61CC-4603-A589-7422A47A8E4A}"/>
     </a:ext>
   </a:extLst>
 </a:theme>
@@ -19906,7 +20220,7 @@
 </file>
 
 <file path=customXml/itemProps1.xml><?xml version="1.0" encoding="utf-8"?>
-<ds:datastoreItem xmlns:ds="http://schemas.openxmlformats.org/officeDocument/2006/customXml" ds:itemID="{B4B663D4-CDCD-4474-942B-D47B1148D470}">
+<ds:datastoreItem xmlns:ds="http://schemas.openxmlformats.org/officeDocument/2006/customXml" ds:itemID="{4F0815F9-9AFD-47E4-BC28-3E3BA01EEA09}">
   <ds:schemaRefs>
     <ds:schemaRef ds:uri="http://schemas.openxmlformats.org/officeDocument/2006/bibliography"/>
   </ds:schemaRefs>

</xml_diff>